<commit_message>
Add Policies, Guidelines and Procedures
</commit_message>
<xml_diff>
--- a/documentos/PGC.docx
+++ b/documentos/PGC.docx
@@ -1,6 +1,6 @@
 
 <file path=word/document.xml><?xml version="1.0" encoding="utf-8"?>
-<w:document xmlns:wpc="http://schemas.microsoft.com/office/word/2010/wordprocessingCanvas" xmlns:cx="http://schemas.microsoft.com/office/drawing/2014/chartex" xmlns:cx1="http://schemas.microsoft.com/office/drawing/2015/9/8/chartex" xmlns:cx2="http://schemas.microsoft.com/office/drawing/2015/10/21/chartex" xmlns:cx3="http://schemas.microsoft.com/office/drawing/2016/5/9/chartex" xmlns:cx4="http://schemas.microsoft.com/office/drawing/2016/5/10/chartex" xmlns:cx5="http://schemas.microsoft.com/office/drawing/2016/5/11/chartex" xmlns:cx6="http://schemas.microsoft.com/office/drawing/2016/5/12/chartex" xmlns:cx7="http://schemas.microsoft.com/office/drawing/2016/5/13/chartex" xmlns:cx8="http://schemas.microsoft.com/office/drawing/2016/5/14/chartex" xmlns:mc="http://schemas.openxmlformats.org/markup-compatibility/2006" xmlns:aink="http://schemas.microsoft.com/office/drawing/2016/ink" xmlns:am3d="http://schemas.microsoft.com/office/drawing/2017/model3d" xmlns:o="urn:schemas-microsoft-com:office:office" xmlns:r="http://schemas.openxmlformats.org/officeDocument/2006/relationships" xmlns:m="http://schemas.openxmlformats.org/officeDocument/2006/math" xmlns:v="urn:schemas-microsoft-com:vml" xmlns:wp14="http://schemas.microsoft.com/office/word/2010/wordprocessingDrawing" xmlns:wp="http://schemas.openxmlformats.org/drawingml/2006/wordprocessingDrawing" xmlns:w10="urn:schemas-microsoft-com:office:word" xmlns:w="http://schemas.openxmlformats.org/wordprocessingml/2006/main" xmlns:w14="http://schemas.microsoft.com/office/word/2010/wordml" xmlns:w15="http://schemas.microsoft.com/office/word/2012/wordml" xmlns:w16cid="http://schemas.microsoft.com/office/word/2016/wordml/cid" xmlns:w16se="http://schemas.microsoft.com/office/word/2015/wordml/symex" xmlns:wpg="http://schemas.microsoft.com/office/word/2010/wordprocessingGroup" xmlns:wpi="http://schemas.microsoft.com/office/word/2010/wordprocessingInk" xmlns:wne="http://schemas.microsoft.com/office/word/2006/wordml" xmlns:wps="http://schemas.microsoft.com/office/word/2010/wordprocessingShape" mc:Ignorable="w14 w15 w16se w16cid wp14">
+<w:document xmlns:wpc="http://schemas.microsoft.com/office/word/2010/wordprocessingCanvas" xmlns:mc="http://schemas.openxmlformats.org/markup-compatibility/2006" xmlns:o="urn:schemas-microsoft-com:office:office" xmlns:r="http://schemas.openxmlformats.org/officeDocument/2006/relationships" xmlns:m="http://schemas.openxmlformats.org/officeDocument/2006/math" xmlns:v="urn:schemas-microsoft-com:vml" xmlns:wp14="http://schemas.microsoft.com/office/word/2010/wordprocessingDrawing" xmlns:wp="http://schemas.openxmlformats.org/drawingml/2006/wordprocessingDrawing" xmlns:w10="urn:schemas-microsoft-com:office:word" xmlns:w="http://schemas.openxmlformats.org/wordprocessingml/2006/main" xmlns:w14="http://schemas.microsoft.com/office/word/2010/wordml" xmlns:w15="http://schemas.microsoft.com/office/word/2012/wordml" xmlns:wpg="http://schemas.microsoft.com/office/word/2010/wordprocessingGroup" xmlns:wpi="http://schemas.microsoft.com/office/word/2010/wordprocessingInk" xmlns:wne="http://schemas.microsoft.com/office/word/2006/wordml" xmlns:wps="http://schemas.microsoft.com/office/word/2010/wordprocessingShape" mc:Ignorable="w14 w15 wp14">
   <w:body>
     <w:p>
       <w:pPr>
@@ -1172,7 +1172,7 @@
     </w:p>
     <w:p>
       <w:pPr>
-        <w:pStyle w:val="Ttulo"/>
+        <w:pStyle w:val="Puesto"/>
         <w:spacing w:after="160" w:line="360" w:lineRule="auto"/>
         <w:rPr>
           <w:b/>
@@ -1206,7 +1206,9 @@
               <w:tab w:val="right" w:pos="9019"/>
             </w:tabs>
             <w:rPr>
+              <w:rFonts w:asciiTheme="minorHAnsi" w:eastAsiaTheme="minorEastAsia" w:hAnsiTheme="minorHAnsi" w:cstheme="minorBidi"/>
               <w:noProof/>
+              <w:lang w:val="es-PE" w:eastAsia="es-PE"/>
             </w:rPr>
           </w:pPr>
           <w:r>
@@ -1218,7 +1220,7 @@
           <w:r>
             <w:fldChar w:fldCharType="separate"/>
           </w:r>
-          <w:hyperlink w:anchor="_Toc7649998" w:history="1">
+          <w:hyperlink w:anchor="_Toc7652388" w:history="1">
             <w:r>
               <w:rPr>
                 <w:rStyle w:val="Hipervnculo"/>
@@ -1245,7 +1247,7 @@
                 <w:noProof/>
                 <w:webHidden/>
               </w:rPr>
-              <w:instrText xml:space="preserve"> PAGEREF _Toc7649998 \h </w:instrText>
+              <w:instrText xml:space="preserve"> PAGEREF _Toc7652388 \h </w:instrText>
             </w:r>
             <w:r>
               <w:rPr>
@@ -1283,10 +1285,12 @@
               <w:tab w:val="right" w:pos="9019"/>
             </w:tabs>
             <w:rPr>
+              <w:rFonts w:asciiTheme="minorHAnsi" w:eastAsiaTheme="minorEastAsia" w:hAnsiTheme="minorHAnsi" w:cstheme="minorBidi"/>
               <w:noProof/>
+              <w:lang w:val="es-PE" w:eastAsia="es-PE"/>
             </w:rPr>
           </w:pPr>
-          <w:hyperlink w:anchor="_Toc7649999" w:history="1">
+          <w:hyperlink w:anchor="_Toc7652389" w:history="1">
             <w:r>
               <w:rPr>
                 <w:rStyle w:val="Hipervnculo"/>
@@ -1313,7 +1317,7 @@
                 <w:noProof/>
                 <w:webHidden/>
               </w:rPr>
-              <w:instrText xml:space="preserve"> PAGEREF _Toc7649999 \h </w:instrText>
+              <w:instrText xml:space="preserve"> PAGEREF _Toc7652389 \h </w:instrText>
             </w:r>
             <w:r>
               <w:rPr>
@@ -1351,10 +1355,12 @@
               <w:tab w:val="right" w:pos="9019"/>
             </w:tabs>
             <w:rPr>
+              <w:rFonts w:asciiTheme="minorHAnsi" w:eastAsiaTheme="minorEastAsia" w:hAnsiTheme="minorHAnsi" w:cstheme="minorBidi"/>
               <w:noProof/>
+              <w:lang w:val="es-PE" w:eastAsia="es-PE"/>
             </w:rPr>
           </w:pPr>
-          <w:hyperlink w:anchor="_Toc7650000" w:history="1">
+          <w:hyperlink w:anchor="_Toc7652390" w:history="1">
             <w:r>
               <w:rPr>
                 <w:rStyle w:val="Hipervnculo"/>
@@ -1381,7 +1387,7 @@
                 <w:noProof/>
                 <w:webHidden/>
               </w:rPr>
-              <w:instrText xml:space="preserve"> PAGEREF _Toc7650000 \h </w:instrText>
+              <w:instrText xml:space="preserve"> PAGEREF _Toc7652390 \h </w:instrText>
             </w:r>
             <w:r>
               <w:rPr>
@@ -1419,10 +1425,12 @@
               <w:tab w:val="right" w:pos="9019"/>
             </w:tabs>
             <w:rPr>
+              <w:rFonts w:asciiTheme="minorHAnsi" w:eastAsiaTheme="minorEastAsia" w:hAnsiTheme="minorHAnsi" w:cstheme="minorBidi"/>
               <w:noProof/>
+              <w:lang w:val="es-PE" w:eastAsia="es-PE"/>
             </w:rPr>
           </w:pPr>
-          <w:hyperlink w:anchor="_Toc7650001" w:history="1">
+          <w:hyperlink w:anchor="_Toc7652391" w:history="1">
             <w:r>
               <w:rPr>
                 <w:rStyle w:val="Hipervnculo"/>
@@ -1449,7 +1457,7 @@
                 <w:noProof/>
                 <w:webHidden/>
               </w:rPr>
-              <w:instrText xml:space="preserve"> PAGEREF _Toc7650001 \h </w:instrText>
+              <w:instrText xml:space="preserve"> PAGEREF _Toc7652391 \h </w:instrText>
             </w:r>
             <w:r>
               <w:rPr>
@@ -1487,10 +1495,12 @@
               <w:tab w:val="right" w:pos="9019"/>
             </w:tabs>
             <w:rPr>
+              <w:rFonts w:asciiTheme="minorHAnsi" w:eastAsiaTheme="minorEastAsia" w:hAnsiTheme="minorHAnsi" w:cstheme="minorBidi"/>
               <w:noProof/>
+              <w:lang w:val="es-PE" w:eastAsia="es-PE"/>
             </w:rPr>
           </w:pPr>
-          <w:hyperlink w:anchor="_Toc7650002" w:history="1">
+          <w:hyperlink w:anchor="_Toc7652392" w:history="1">
             <w:r>
               <w:rPr>
                 <w:rStyle w:val="Hipervnculo"/>
@@ -1517,7 +1527,7 @@
                 <w:noProof/>
                 <w:webHidden/>
               </w:rPr>
-              <w:instrText xml:space="preserve"> PAGEREF _Toc7650002 \h </w:instrText>
+              <w:instrText xml:space="preserve"> PAGEREF _Toc7652392 \h </w:instrText>
             </w:r>
             <w:r>
               <w:rPr>
@@ -1555,10 +1565,12 @@
               <w:tab w:val="right" w:pos="9019"/>
             </w:tabs>
             <w:rPr>
+              <w:rFonts w:asciiTheme="minorHAnsi" w:eastAsiaTheme="minorEastAsia" w:hAnsiTheme="minorHAnsi" w:cstheme="minorBidi"/>
               <w:noProof/>
+              <w:lang w:val="es-PE" w:eastAsia="es-PE"/>
             </w:rPr>
           </w:pPr>
-          <w:hyperlink w:anchor="_Toc7650003" w:history="1">
+          <w:hyperlink w:anchor="_Toc7652393" w:history="1">
             <w:r>
               <w:rPr>
                 <w:rStyle w:val="Hipervnculo"/>
@@ -1585,7 +1597,7 @@
                 <w:noProof/>
                 <w:webHidden/>
               </w:rPr>
-              <w:instrText xml:space="preserve"> PAGEREF _Toc7650003 \h </w:instrText>
+              <w:instrText xml:space="preserve"> PAGEREF _Toc7652393 \h </w:instrText>
             </w:r>
             <w:r>
               <w:rPr>
@@ -1623,10 +1635,12 @@
               <w:tab w:val="right" w:pos="9019"/>
             </w:tabs>
             <w:rPr>
+              <w:rFonts w:asciiTheme="minorHAnsi" w:eastAsiaTheme="minorEastAsia" w:hAnsiTheme="minorHAnsi" w:cstheme="minorBidi"/>
               <w:noProof/>
+              <w:lang w:val="es-PE" w:eastAsia="es-PE"/>
             </w:rPr>
           </w:pPr>
-          <w:hyperlink w:anchor="_Toc7650004" w:history="1">
+          <w:hyperlink w:anchor="_Toc7652394" w:history="1">
             <w:r>
               <w:rPr>
                 <w:rStyle w:val="Hipervnculo"/>
@@ -1653,7 +1667,7 @@
                 <w:noProof/>
                 <w:webHidden/>
               </w:rPr>
-              <w:instrText xml:space="preserve"> PAGEREF _Toc7650004 \h </w:instrText>
+              <w:instrText xml:space="preserve"> PAGEREF _Toc7652394 \h </w:instrText>
             </w:r>
             <w:r>
               <w:rPr>
@@ -1691,10 +1705,12 @@
               <w:tab w:val="right" w:pos="9019"/>
             </w:tabs>
             <w:rPr>
+              <w:rFonts w:asciiTheme="minorHAnsi" w:eastAsiaTheme="minorEastAsia" w:hAnsiTheme="minorHAnsi" w:cstheme="minorBidi"/>
               <w:noProof/>
+              <w:lang w:val="es-PE" w:eastAsia="es-PE"/>
             </w:rPr>
           </w:pPr>
-          <w:hyperlink w:anchor="_Toc7650005" w:history="1">
+          <w:hyperlink w:anchor="_Toc7652395" w:history="1">
             <w:r>
               <w:rPr>
                 <w:rStyle w:val="Hipervnculo"/>
@@ -1721,7 +1737,7 @@
                 <w:noProof/>
                 <w:webHidden/>
               </w:rPr>
-              <w:instrText xml:space="preserve"> PAGEREF _Toc7650005 \h </w:instrText>
+              <w:instrText xml:space="preserve"> PAGEREF _Toc7652395 \h </w:instrText>
             </w:r>
             <w:r>
               <w:rPr>
@@ -1741,7 +1757,7 @@
                 <w:noProof/>
                 <w:webHidden/>
               </w:rPr>
-              <w:t>4</w:t>
+              <w:t>6</w:t>
             </w:r>
             <w:r>
               <w:rPr>
@@ -1759,10 +1775,12 @@
               <w:tab w:val="right" w:pos="9019"/>
             </w:tabs>
             <w:rPr>
+              <w:rFonts w:asciiTheme="minorHAnsi" w:eastAsiaTheme="minorEastAsia" w:hAnsiTheme="minorHAnsi" w:cstheme="minorBidi"/>
               <w:noProof/>
+              <w:lang w:val="es-PE" w:eastAsia="es-PE"/>
             </w:rPr>
           </w:pPr>
-          <w:hyperlink w:anchor="_Toc7650006" w:history="1">
+          <w:hyperlink w:anchor="_Toc7652396" w:history="1">
             <w:r>
               <w:rPr>
                 <w:rStyle w:val="Hipervnculo"/>
@@ -1789,7 +1807,7 @@
                 <w:noProof/>
                 <w:webHidden/>
               </w:rPr>
-              <w:instrText xml:space="preserve"> PAGEREF _Toc7650006 \h </w:instrText>
+              <w:instrText xml:space="preserve"> PAGEREF _Toc7652396 \h </w:instrText>
             </w:r>
             <w:r>
               <w:rPr>
@@ -1809,7 +1827,7 @@
                 <w:noProof/>
                 <w:webHidden/>
               </w:rPr>
-              <w:t>4</w:t>
+              <w:t>6</w:t>
             </w:r>
             <w:r>
               <w:rPr>
@@ -1846,30 +1864,28 @@
       <w:r>
         <w:br w:type="page"/>
       </w:r>
-      <w:bookmarkStart w:id="3" w:name="_GoBack"/>
-      <w:bookmarkEnd w:id="3"/>
     </w:p>
     <w:p>
       <w:pPr>
         <w:pStyle w:val="Ttulo1"/>
       </w:pPr>
-      <w:bookmarkStart w:id="4" w:name="_Toc7649998"/>
+      <w:bookmarkStart w:id="3" w:name="_Toc7652388"/>
       <w:r>
         <w:lastRenderedPageBreak/>
         <w:t>1.Introducción</w:t>
       </w:r>
-      <w:bookmarkEnd w:id="4"/>
+      <w:bookmarkEnd w:id="3"/>
     </w:p>
     <w:p>
       <w:pPr>
         <w:pStyle w:val="Ttulo2"/>
         <w:ind w:left="720"/>
       </w:pPr>
-      <w:bookmarkStart w:id="5" w:name="_Toc7649999"/>
+      <w:bookmarkStart w:id="4" w:name="_Toc7652389"/>
       <w:r>
         <w:t>Problemática de la empresa:</w:t>
       </w:r>
-      <w:bookmarkEnd w:id="5"/>
+      <w:bookmarkEnd w:id="4"/>
     </w:p>
     <w:p>
       <w:pPr>
@@ -1882,11 +1898,11 @@
         <w:pStyle w:val="Ttulo2"/>
         <w:ind w:left="720"/>
       </w:pPr>
-      <w:bookmarkStart w:id="6" w:name="_Toc7650000"/>
+      <w:bookmarkStart w:id="5" w:name="_Toc7652390"/>
       <w:r>
         <w:t>Propósito del plan:</w:t>
       </w:r>
-      <w:bookmarkEnd w:id="6"/>
+      <w:bookmarkEnd w:id="5"/>
     </w:p>
     <w:p>
       <w:pPr>
@@ -1899,11 +1915,11 @@
         <w:pStyle w:val="Ttulo2"/>
         <w:ind w:left="720"/>
       </w:pPr>
-      <w:bookmarkStart w:id="7" w:name="_Toc7650001"/>
+      <w:bookmarkStart w:id="6" w:name="_Toc7652391"/>
       <w:r>
         <w:t>Finalidad del plan:</w:t>
       </w:r>
-      <w:bookmarkEnd w:id="7"/>
+      <w:bookmarkEnd w:id="6"/>
       <w:r>
         <w:t xml:space="preserve"> </w:t>
       </w:r>
@@ -2095,12 +2111,12 @@
       <w:pPr>
         <w:pStyle w:val="Ttulo1"/>
       </w:pPr>
-      <w:bookmarkStart w:id="8" w:name="_Toc7650002"/>
+      <w:bookmarkStart w:id="7" w:name="_Toc7652392"/>
       <w:r>
         <w:lastRenderedPageBreak/>
         <w:t>2. Gestión de la SCM</w:t>
       </w:r>
-      <w:bookmarkEnd w:id="8"/>
+      <w:bookmarkEnd w:id="7"/>
     </w:p>
     <w:p/>
     <w:p>
@@ -2108,11 +2124,11 @@
         <w:pStyle w:val="Ttulo2"/>
         <w:ind w:left="720"/>
       </w:pPr>
-      <w:bookmarkStart w:id="9" w:name="_Toc7650003"/>
+      <w:bookmarkStart w:id="8" w:name="_Toc7652393"/>
       <w:r>
         <w:t>Roles, Responsabilidades, cantidad:</w:t>
       </w:r>
-      <w:bookmarkEnd w:id="9"/>
+      <w:bookmarkEnd w:id="8"/>
     </w:p>
     <w:p/>
     <w:p/>
@@ -2128,15 +2144,1446 @@
         <w:pStyle w:val="Ttulo2"/>
         <w:ind w:left="720"/>
       </w:pPr>
-      <w:bookmarkStart w:id="10" w:name="_Toc7650004"/>
+      <w:bookmarkStart w:id="9" w:name="_Toc7652394"/>
       <w:r>
         <w:t>Políticas, Directrices o Procedimientos:</w:t>
       </w:r>
+      <w:bookmarkEnd w:id="9"/>
+    </w:p>
+    <w:p>
+      <w:pPr>
+        <w:rPr>
+          <w:rFonts w:ascii="Times New Roman" w:eastAsia="Times New Roman" w:hAnsi="Times New Roman" w:cs="Times New Roman"/>
+          <w:sz w:val="24"/>
+          <w:szCs w:val="24"/>
+          <w:lang w:val="es-PE" w:eastAsia="es-PE"/>
+        </w:rPr>
+      </w:pPr>
+      <w:r>
+        <w:tab/>
+      </w:r>
+    </w:p>
+    <w:tbl>
+      <w:tblPr>
+        <w:tblW w:w="9026" w:type="dxa"/>
+        <w:tblCellMar>
+          <w:top w:w="15" w:type="dxa"/>
+          <w:left w:w="15" w:type="dxa"/>
+          <w:bottom w:w="15" w:type="dxa"/>
+          <w:right w:w="15" w:type="dxa"/>
+        </w:tblCellMar>
+        <w:tblLook w:val="04A0" w:firstRow="1" w:lastRow="0" w:firstColumn="1" w:lastColumn="0" w:noHBand="0" w:noVBand="1"/>
+      </w:tblPr>
+      <w:tblGrid>
+        <w:gridCol w:w="6072"/>
+        <w:gridCol w:w="2954"/>
+      </w:tblGrid>
+      <w:tr>
+        <w:tc>
+          <w:tcPr>
+            <w:tcW w:w="0" w:type="auto"/>
+            <w:tcBorders>
+              <w:top w:val="single" w:sz="8" w:space="0" w:color="000000"/>
+              <w:left w:val="single" w:sz="8" w:space="0" w:color="000000"/>
+              <w:bottom w:val="single" w:sz="8" w:space="0" w:color="000000"/>
+              <w:right w:val="single" w:sz="8" w:space="0" w:color="000000"/>
+            </w:tcBorders>
+            <w:tcMar>
+              <w:top w:w="100" w:type="dxa"/>
+              <w:left w:w="100" w:type="dxa"/>
+              <w:bottom w:w="100" w:type="dxa"/>
+              <w:right w:w="100" w:type="dxa"/>
+            </w:tcMar>
+            <w:hideMark/>
+          </w:tcPr>
+          <w:p>
+            <w:pPr>
+              <w:spacing w:line="240" w:lineRule="auto"/>
+              <w:rPr>
+                <w:rFonts w:ascii="Times New Roman" w:eastAsia="Times New Roman" w:hAnsi="Times New Roman" w:cs="Times New Roman"/>
+                <w:sz w:val="24"/>
+                <w:szCs w:val="24"/>
+                <w:lang w:val="es-PE" w:eastAsia="es-PE"/>
+              </w:rPr>
+            </w:pPr>
+            <w:r>
+              <w:rPr>
+                <w:rFonts w:eastAsia="Times New Roman"/>
+                <w:b/>
+                <w:bCs/>
+                <w:color w:val="000000"/>
+                <w:lang w:val="es-PE" w:eastAsia="es-PE"/>
+              </w:rPr>
+              <w:t>Documentos</w:t>
+            </w:r>
+          </w:p>
+        </w:tc>
+        <w:tc>
+          <w:tcPr>
+            <w:tcW w:w="0" w:type="auto"/>
+            <w:tcBorders>
+              <w:top w:val="single" w:sz="8" w:space="0" w:color="000000"/>
+              <w:left w:val="single" w:sz="8" w:space="0" w:color="000000"/>
+              <w:bottom w:val="single" w:sz="8" w:space="0" w:color="000000"/>
+              <w:right w:val="single" w:sz="8" w:space="0" w:color="000000"/>
+            </w:tcBorders>
+            <w:tcMar>
+              <w:top w:w="100" w:type="dxa"/>
+              <w:left w:w="100" w:type="dxa"/>
+              <w:bottom w:w="100" w:type="dxa"/>
+              <w:right w:w="100" w:type="dxa"/>
+            </w:tcMar>
+            <w:hideMark/>
+          </w:tcPr>
+          <w:p>
+            <w:pPr>
+              <w:spacing w:line="240" w:lineRule="auto"/>
+              <w:rPr>
+                <w:rFonts w:ascii="Times New Roman" w:eastAsia="Times New Roman" w:hAnsi="Times New Roman" w:cs="Times New Roman"/>
+                <w:sz w:val="24"/>
+                <w:szCs w:val="24"/>
+                <w:lang w:val="es-PE" w:eastAsia="es-PE"/>
+              </w:rPr>
+            </w:pPr>
+            <w:r>
+              <w:rPr>
+                <w:rFonts w:eastAsia="Times New Roman"/>
+                <w:b/>
+                <w:bCs/>
+                <w:color w:val="000000"/>
+                <w:lang w:val="es-PE" w:eastAsia="es-PE"/>
+              </w:rPr>
+              <w:t>Origen</w:t>
+            </w:r>
+          </w:p>
+        </w:tc>
+      </w:tr>
+      <w:tr>
+        <w:tc>
+          <w:tcPr>
+            <w:tcW w:w="0" w:type="auto"/>
+            <w:tcBorders>
+              <w:top w:val="single" w:sz="8" w:space="0" w:color="000000"/>
+              <w:left w:val="single" w:sz="8" w:space="0" w:color="000000"/>
+              <w:bottom w:val="single" w:sz="8" w:space="0" w:color="000000"/>
+              <w:right w:val="single" w:sz="8" w:space="0" w:color="000000"/>
+            </w:tcBorders>
+            <w:tcMar>
+              <w:top w:w="100" w:type="dxa"/>
+              <w:left w:w="100" w:type="dxa"/>
+              <w:bottom w:w="100" w:type="dxa"/>
+              <w:right w:w="100" w:type="dxa"/>
+            </w:tcMar>
+            <w:hideMark/>
+          </w:tcPr>
+          <w:p>
+            <w:pPr>
+              <w:spacing w:line="240" w:lineRule="auto"/>
+              <w:rPr>
+                <w:rFonts w:ascii="Times New Roman" w:eastAsia="Times New Roman" w:hAnsi="Times New Roman" w:cs="Times New Roman"/>
+                <w:sz w:val="24"/>
+                <w:szCs w:val="24"/>
+                <w:lang w:val="es-PE" w:eastAsia="es-PE"/>
+              </w:rPr>
+            </w:pPr>
+            <w:r>
+              <w:rPr>
+                <w:rFonts w:eastAsia="Times New Roman"/>
+                <w:color w:val="000000"/>
+                <w:lang w:val="es-PE" w:eastAsia="es-PE"/>
+              </w:rPr>
+              <w:t>Documentos de privilegios</w:t>
+            </w:r>
+          </w:p>
+        </w:tc>
+        <w:tc>
+          <w:tcPr>
+            <w:tcW w:w="0" w:type="auto"/>
+            <w:tcBorders>
+              <w:top w:val="single" w:sz="8" w:space="0" w:color="000000"/>
+              <w:left w:val="single" w:sz="8" w:space="0" w:color="000000"/>
+              <w:bottom w:val="single" w:sz="8" w:space="0" w:color="000000"/>
+              <w:right w:val="single" w:sz="8" w:space="0" w:color="000000"/>
+            </w:tcBorders>
+            <w:tcMar>
+              <w:top w:w="100" w:type="dxa"/>
+              <w:left w:w="100" w:type="dxa"/>
+              <w:bottom w:w="100" w:type="dxa"/>
+              <w:right w:w="100" w:type="dxa"/>
+            </w:tcMar>
+            <w:hideMark/>
+          </w:tcPr>
+          <w:p>
+            <w:pPr>
+              <w:spacing w:line="240" w:lineRule="auto"/>
+              <w:rPr>
+                <w:rFonts w:ascii="Times New Roman" w:eastAsia="Times New Roman" w:hAnsi="Times New Roman" w:cs="Times New Roman"/>
+                <w:sz w:val="24"/>
+                <w:szCs w:val="24"/>
+                <w:lang w:val="es-PE" w:eastAsia="es-PE"/>
+              </w:rPr>
+            </w:pPr>
+            <w:r>
+              <w:rPr>
+                <w:rFonts w:eastAsia="Times New Roman"/>
+                <w:color w:val="000000"/>
+                <w:lang w:val="es-PE" w:eastAsia="es-PE"/>
+              </w:rPr>
+              <w:t>Documentos</w:t>
+            </w:r>
+          </w:p>
+        </w:tc>
+      </w:tr>
+      <w:tr>
+        <w:tc>
+          <w:tcPr>
+            <w:tcW w:w="0" w:type="auto"/>
+            <w:tcBorders>
+              <w:top w:val="single" w:sz="8" w:space="0" w:color="000000"/>
+              <w:left w:val="single" w:sz="8" w:space="0" w:color="000000"/>
+              <w:bottom w:val="single" w:sz="8" w:space="0" w:color="000000"/>
+              <w:right w:val="single" w:sz="8" w:space="0" w:color="000000"/>
+            </w:tcBorders>
+            <w:tcMar>
+              <w:top w:w="100" w:type="dxa"/>
+              <w:left w:w="100" w:type="dxa"/>
+              <w:bottom w:w="100" w:type="dxa"/>
+              <w:right w:w="100" w:type="dxa"/>
+            </w:tcMar>
+            <w:hideMark/>
+          </w:tcPr>
+          <w:p>
+            <w:pPr>
+              <w:spacing w:line="240" w:lineRule="auto"/>
+              <w:rPr>
+                <w:rFonts w:ascii="Times New Roman" w:eastAsia="Times New Roman" w:hAnsi="Times New Roman" w:cs="Times New Roman"/>
+                <w:sz w:val="24"/>
+                <w:szCs w:val="24"/>
+                <w:lang w:val="es-PE" w:eastAsia="es-PE"/>
+              </w:rPr>
+            </w:pPr>
+            <w:r>
+              <w:rPr>
+                <w:rFonts w:eastAsia="Times New Roman"/>
+                <w:color w:val="000000"/>
+                <w:lang w:val="es-PE" w:eastAsia="es-PE"/>
+              </w:rPr>
+              <w:t>Documentos de Normativas</w:t>
+            </w:r>
+          </w:p>
+        </w:tc>
+        <w:tc>
+          <w:tcPr>
+            <w:tcW w:w="0" w:type="auto"/>
+            <w:tcBorders>
+              <w:top w:val="single" w:sz="8" w:space="0" w:color="000000"/>
+              <w:left w:val="single" w:sz="8" w:space="0" w:color="000000"/>
+              <w:bottom w:val="single" w:sz="8" w:space="0" w:color="000000"/>
+              <w:right w:val="single" w:sz="8" w:space="0" w:color="000000"/>
+            </w:tcBorders>
+            <w:tcMar>
+              <w:top w:w="100" w:type="dxa"/>
+              <w:left w:w="100" w:type="dxa"/>
+              <w:bottom w:w="100" w:type="dxa"/>
+              <w:right w:w="100" w:type="dxa"/>
+            </w:tcMar>
+            <w:hideMark/>
+          </w:tcPr>
+          <w:p>
+            <w:pPr>
+              <w:spacing w:line="240" w:lineRule="auto"/>
+              <w:rPr>
+                <w:rFonts w:ascii="Times New Roman" w:eastAsia="Times New Roman" w:hAnsi="Times New Roman" w:cs="Times New Roman"/>
+                <w:sz w:val="24"/>
+                <w:szCs w:val="24"/>
+                <w:lang w:val="es-PE" w:eastAsia="es-PE"/>
+              </w:rPr>
+            </w:pPr>
+            <w:r>
+              <w:rPr>
+                <w:rFonts w:eastAsia="Times New Roman"/>
+                <w:color w:val="000000"/>
+                <w:lang w:val="es-PE" w:eastAsia="es-PE"/>
+              </w:rPr>
+              <w:t>Documentos</w:t>
+            </w:r>
+          </w:p>
+        </w:tc>
+      </w:tr>
+      <w:tr>
+        <w:tc>
+          <w:tcPr>
+            <w:tcW w:w="0" w:type="auto"/>
+            <w:tcBorders>
+              <w:top w:val="single" w:sz="8" w:space="0" w:color="000000"/>
+              <w:left w:val="single" w:sz="8" w:space="0" w:color="000000"/>
+              <w:bottom w:val="single" w:sz="8" w:space="0" w:color="000000"/>
+              <w:right w:val="single" w:sz="8" w:space="0" w:color="000000"/>
+            </w:tcBorders>
+            <w:tcMar>
+              <w:top w:w="100" w:type="dxa"/>
+              <w:left w:w="100" w:type="dxa"/>
+              <w:bottom w:w="100" w:type="dxa"/>
+              <w:right w:w="100" w:type="dxa"/>
+            </w:tcMar>
+            <w:hideMark/>
+          </w:tcPr>
+          <w:p>
+            <w:pPr>
+              <w:spacing w:line="240" w:lineRule="auto"/>
+              <w:rPr>
+                <w:rFonts w:ascii="Times New Roman" w:eastAsia="Times New Roman" w:hAnsi="Times New Roman" w:cs="Times New Roman"/>
+                <w:sz w:val="24"/>
+                <w:szCs w:val="24"/>
+                <w:lang w:val="es-PE" w:eastAsia="es-PE"/>
+              </w:rPr>
+            </w:pPr>
+            <w:r>
+              <w:rPr>
+                <w:rFonts w:eastAsia="Times New Roman"/>
+                <w:color w:val="000000"/>
+                <w:lang w:val="es-PE" w:eastAsia="es-PE"/>
+              </w:rPr>
+              <w:t>Políticas de empresa</w:t>
+            </w:r>
+          </w:p>
+        </w:tc>
+        <w:tc>
+          <w:tcPr>
+            <w:tcW w:w="0" w:type="auto"/>
+            <w:tcBorders>
+              <w:top w:val="single" w:sz="8" w:space="0" w:color="000000"/>
+              <w:left w:val="single" w:sz="8" w:space="0" w:color="000000"/>
+              <w:bottom w:val="single" w:sz="8" w:space="0" w:color="000000"/>
+              <w:right w:val="single" w:sz="8" w:space="0" w:color="000000"/>
+            </w:tcBorders>
+            <w:tcMar>
+              <w:top w:w="100" w:type="dxa"/>
+              <w:left w:w="100" w:type="dxa"/>
+              <w:bottom w:w="100" w:type="dxa"/>
+              <w:right w:w="100" w:type="dxa"/>
+            </w:tcMar>
+            <w:hideMark/>
+          </w:tcPr>
+          <w:p>
+            <w:pPr>
+              <w:spacing w:line="240" w:lineRule="auto"/>
+              <w:rPr>
+                <w:rFonts w:ascii="Times New Roman" w:eastAsia="Times New Roman" w:hAnsi="Times New Roman" w:cs="Times New Roman"/>
+                <w:sz w:val="24"/>
+                <w:szCs w:val="24"/>
+                <w:lang w:val="es-PE" w:eastAsia="es-PE"/>
+              </w:rPr>
+            </w:pPr>
+            <w:r>
+              <w:rPr>
+                <w:rFonts w:eastAsia="Times New Roman"/>
+                <w:color w:val="000000"/>
+                <w:lang w:val="es-PE" w:eastAsia="es-PE"/>
+              </w:rPr>
+              <w:t>Documentos</w:t>
+            </w:r>
+          </w:p>
+        </w:tc>
+      </w:tr>
+      <w:tr>
+        <w:tc>
+          <w:tcPr>
+            <w:tcW w:w="0" w:type="auto"/>
+            <w:tcBorders>
+              <w:top w:val="single" w:sz="8" w:space="0" w:color="000000"/>
+              <w:left w:val="single" w:sz="8" w:space="0" w:color="000000"/>
+              <w:bottom w:val="single" w:sz="8" w:space="0" w:color="000000"/>
+              <w:right w:val="single" w:sz="8" w:space="0" w:color="000000"/>
+            </w:tcBorders>
+            <w:tcMar>
+              <w:top w:w="100" w:type="dxa"/>
+              <w:left w:w="100" w:type="dxa"/>
+              <w:bottom w:w="100" w:type="dxa"/>
+              <w:right w:w="100" w:type="dxa"/>
+            </w:tcMar>
+            <w:hideMark/>
+          </w:tcPr>
+          <w:p>
+            <w:pPr>
+              <w:spacing w:line="240" w:lineRule="auto"/>
+              <w:rPr>
+                <w:rFonts w:ascii="Times New Roman" w:eastAsia="Times New Roman" w:hAnsi="Times New Roman" w:cs="Times New Roman"/>
+                <w:sz w:val="24"/>
+                <w:szCs w:val="24"/>
+                <w:lang w:val="es-PE" w:eastAsia="es-PE"/>
+              </w:rPr>
+            </w:pPr>
+            <w:r>
+              <w:rPr>
+                <w:rFonts w:eastAsia="Times New Roman"/>
+                <w:color w:val="000000"/>
+                <w:lang w:val="es-PE" w:eastAsia="es-PE"/>
+              </w:rPr>
+              <w:t>Estándares de la empresa</w:t>
+            </w:r>
+          </w:p>
+        </w:tc>
+        <w:tc>
+          <w:tcPr>
+            <w:tcW w:w="0" w:type="auto"/>
+            <w:tcBorders>
+              <w:top w:val="single" w:sz="8" w:space="0" w:color="000000"/>
+              <w:left w:val="single" w:sz="8" w:space="0" w:color="000000"/>
+              <w:bottom w:val="single" w:sz="8" w:space="0" w:color="000000"/>
+              <w:right w:val="single" w:sz="8" w:space="0" w:color="000000"/>
+            </w:tcBorders>
+            <w:tcMar>
+              <w:top w:w="100" w:type="dxa"/>
+              <w:left w:w="100" w:type="dxa"/>
+              <w:bottom w:w="100" w:type="dxa"/>
+              <w:right w:w="100" w:type="dxa"/>
+            </w:tcMar>
+            <w:hideMark/>
+          </w:tcPr>
+          <w:p>
+            <w:pPr>
+              <w:spacing w:line="240" w:lineRule="auto"/>
+              <w:rPr>
+                <w:rFonts w:ascii="Times New Roman" w:eastAsia="Times New Roman" w:hAnsi="Times New Roman" w:cs="Times New Roman"/>
+                <w:sz w:val="24"/>
+                <w:szCs w:val="24"/>
+                <w:lang w:val="es-PE" w:eastAsia="es-PE"/>
+              </w:rPr>
+            </w:pPr>
+            <w:r>
+              <w:rPr>
+                <w:rFonts w:eastAsia="Times New Roman"/>
+                <w:color w:val="000000"/>
+                <w:lang w:val="es-PE" w:eastAsia="es-PE"/>
+              </w:rPr>
+              <w:t>Documentos</w:t>
+            </w:r>
+          </w:p>
+        </w:tc>
+      </w:tr>
+      <w:tr>
+        <w:tc>
+          <w:tcPr>
+            <w:tcW w:w="0" w:type="auto"/>
+            <w:tcBorders>
+              <w:top w:val="single" w:sz="8" w:space="0" w:color="000000"/>
+              <w:left w:val="single" w:sz="8" w:space="0" w:color="000000"/>
+              <w:bottom w:val="single" w:sz="8" w:space="0" w:color="000000"/>
+              <w:right w:val="single" w:sz="8" w:space="0" w:color="000000"/>
+            </w:tcBorders>
+            <w:tcMar>
+              <w:top w:w="100" w:type="dxa"/>
+              <w:left w:w="100" w:type="dxa"/>
+              <w:bottom w:w="100" w:type="dxa"/>
+              <w:right w:w="100" w:type="dxa"/>
+            </w:tcMar>
+            <w:hideMark/>
+          </w:tcPr>
+          <w:p>
+            <w:pPr>
+              <w:spacing w:line="240" w:lineRule="auto"/>
+              <w:rPr>
+                <w:rFonts w:ascii="Times New Roman" w:eastAsia="Times New Roman" w:hAnsi="Times New Roman" w:cs="Times New Roman"/>
+                <w:sz w:val="24"/>
+                <w:szCs w:val="24"/>
+                <w:lang w:val="es-PE" w:eastAsia="es-PE"/>
+              </w:rPr>
+            </w:pPr>
+            <w:r>
+              <w:rPr>
+                <w:rFonts w:eastAsia="Times New Roman"/>
+                <w:color w:val="000000"/>
+                <w:lang w:val="es-PE" w:eastAsia="es-PE"/>
+              </w:rPr>
+              <w:t>Manual de buenas prácticas</w:t>
+            </w:r>
+          </w:p>
+        </w:tc>
+        <w:tc>
+          <w:tcPr>
+            <w:tcW w:w="0" w:type="auto"/>
+            <w:tcBorders>
+              <w:top w:val="single" w:sz="8" w:space="0" w:color="000000"/>
+              <w:left w:val="single" w:sz="8" w:space="0" w:color="000000"/>
+              <w:bottom w:val="single" w:sz="8" w:space="0" w:color="000000"/>
+              <w:right w:val="single" w:sz="8" w:space="0" w:color="000000"/>
+            </w:tcBorders>
+            <w:tcMar>
+              <w:top w:w="100" w:type="dxa"/>
+              <w:left w:w="100" w:type="dxa"/>
+              <w:bottom w:w="100" w:type="dxa"/>
+              <w:right w:w="100" w:type="dxa"/>
+            </w:tcMar>
+            <w:hideMark/>
+          </w:tcPr>
+          <w:p>
+            <w:pPr>
+              <w:spacing w:line="240" w:lineRule="auto"/>
+              <w:rPr>
+                <w:rFonts w:ascii="Times New Roman" w:eastAsia="Times New Roman" w:hAnsi="Times New Roman" w:cs="Times New Roman"/>
+                <w:sz w:val="24"/>
+                <w:szCs w:val="24"/>
+                <w:lang w:val="es-PE" w:eastAsia="es-PE"/>
+              </w:rPr>
+            </w:pPr>
+            <w:r>
+              <w:rPr>
+                <w:rFonts w:eastAsia="Times New Roman"/>
+                <w:color w:val="000000"/>
+                <w:lang w:val="es-PE" w:eastAsia="es-PE"/>
+              </w:rPr>
+              <w:t>Documentos</w:t>
+            </w:r>
+          </w:p>
+        </w:tc>
+      </w:tr>
+    </w:tbl>
+    <w:p>
+      <w:pPr>
+        <w:spacing w:line="240" w:lineRule="auto"/>
+        <w:rPr>
+          <w:rFonts w:ascii="Times New Roman" w:eastAsia="Times New Roman" w:hAnsi="Times New Roman" w:cs="Times New Roman"/>
+          <w:sz w:val="24"/>
+          <w:szCs w:val="24"/>
+          <w:lang w:val="es-PE" w:eastAsia="es-PE"/>
+        </w:rPr>
+      </w:pPr>
+    </w:p>
+    <w:p>
+      <w:pPr>
+        <w:spacing w:line="240" w:lineRule="auto"/>
+        <w:rPr>
+          <w:rFonts w:eastAsia="Times New Roman"/>
+          <w:b/>
+          <w:bCs/>
+          <w:color w:val="000000"/>
+          <w:lang w:val="es-PE" w:eastAsia="es-PE"/>
+        </w:rPr>
+      </w:pPr>
+      <w:r>
+        <w:rPr>
+          <w:rFonts w:eastAsia="Times New Roman"/>
+          <w:b/>
+          <w:bCs/>
+          <w:color w:val="000000"/>
+          <w:lang w:val="es-PE" w:eastAsia="es-PE"/>
+        </w:rPr>
+        <w:t>Lineamientos Generales</w:t>
+      </w:r>
+    </w:p>
+    <w:p>
+      <w:pPr>
+        <w:spacing w:line="240" w:lineRule="auto"/>
+        <w:rPr>
+          <w:rFonts w:ascii="Times New Roman" w:eastAsia="Times New Roman" w:hAnsi="Times New Roman" w:cs="Times New Roman"/>
+          <w:sz w:val="24"/>
+          <w:szCs w:val="24"/>
+          <w:lang w:val="es-PE" w:eastAsia="es-PE"/>
+        </w:rPr>
+      </w:pPr>
+      <w:bookmarkStart w:id="10" w:name="_GoBack"/>
       <w:bookmarkEnd w:id="10"/>
     </w:p>
     <w:p>
       <w:pPr>
-        <w:pStyle w:val="Ttulo2"/>
+        <w:numPr>
+          <w:ilvl w:val="0"/>
+          <w:numId w:val="1"/>
+        </w:numPr>
+        <w:spacing w:line="240" w:lineRule="auto"/>
+        <w:textAlignment w:val="baseline"/>
+        <w:rPr>
+          <w:rFonts w:eastAsia="Times New Roman"/>
+          <w:color w:val="000000"/>
+          <w:lang w:val="es-PE" w:eastAsia="es-PE"/>
+        </w:rPr>
+      </w:pPr>
+      <w:r>
+        <w:rPr>
+          <w:rFonts w:eastAsia="Times New Roman"/>
+          <w:color w:val="000000"/>
+          <w:lang w:val="es-PE" w:eastAsia="es-PE"/>
+        </w:rPr>
+        <w:t>Los proyectos deberán ser ejecutado en it</w:t>
+      </w:r>
+      <w:r>
+        <w:rPr>
+          <w:rFonts w:eastAsia="Times New Roman"/>
+          <w:color w:val="000000"/>
+          <w:lang w:val="es-PE" w:eastAsia="es-PE"/>
+        </w:rPr>
+        <w:t xml:space="preserve">eraciones incrementales con una </w:t>
+      </w:r>
+      <w:r>
+        <w:rPr>
+          <w:rFonts w:eastAsia="Times New Roman"/>
+          <w:color w:val="000000"/>
+          <w:lang w:val="es-PE" w:eastAsia="es-PE"/>
+        </w:rPr>
+        <w:t>demostración del producto al finalizar cada iteración: con esta política, se conocerá el estado del proyecto, evaluando si los requisitos cumplen con las expectativas del cliente, si la calidad es la esperada, o si hay retrasos; agilizando la toma de decisiones correctivas.</w:t>
+      </w:r>
+    </w:p>
+    <w:p>
+      <w:pPr>
+        <w:spacing w:line="240" w:lineRule="auto"/>
+        <w:ind w:left="720"/>
+        <w:textAlignment w:val="baseline"/>
+        <w:rPr>
+          <w:rFonts w:eastAsia="Times New Roman"/>
+          <w:color w:val="000000"/>
+          <w:lang w:val="es-PE" w:eastAsia="es-PE"/>
+        </w:rPr>
+      </w:pPr>
+    </w:p>
+    <w:p>
+      <w:pPr>
+        <w:numPr>
+          <w:ilvl w:val="0"/>
+          <w:numId w:val="1"/>
+        </w:numPr>
+        <w:spacing w:line="240" w:lineRule="auto"/>
+        <w:textAlignment w:val="baseline"/>
+        <w:rPr>
+          <w:rFonts w:eastAsia="Times New Roman"/>
+          <w:color w:val="000000"/>
+          <w:lang w:val="es-PE" w:eastAsia="es-PE"/>
+        </w:rPr>
+      </w:pPr>
+      <w:r>
+        <w:rPr>
+          <w:rFonts w:eastAsia="Times New Roman"/>
+          <w:color w:val="000000"/>
+          <w:lang w:val="es-PE" w:eastAsia="es-PE"/>
+        </w:rPr>
+        <w:t xml:space="preserve">Los requisitos se desarrollarán priorizados por el </w:t>
+      </w:r>
+      <w:r>
+        <w:rPr>
+          <w:rFonts w:eastAsia="Times New Roman"/>
+          <w:color w:val="000000"/>
+          <w:lang w:val="es-PE" w:eastAsia="es-PE"/>
+        </w:rPr>
+        <w:t xml:space="preserve">valor aportado al cliente: Esta </w:t>
+      </w:r>
+      <w:r>
+        <w:rPr>
+          <w:rFonts w:eastAsia="Times New Roman"/>
+          <w:color w:val="000000"/>
+          <w:lang w:val="es-PE" w:eastAsia="es-PE"/>
+        </w:rPr>
+        <w:t>política permitirá que los objetivos más importantes del proyecto sean atendidos.</w:t>
+      </w:r>
+    </w:p>
+    <w:p>
+      <w:pPr>
+        <w:pStyle w:val="Prrafodelista"/>
+        <w:rPr>
+          <w:rFonts w:eastAsia="Times New Roman"/>
+          <w:color w:val="000000"/>
+          <w:lang w:val="es-PE" w:eastAsia="es-PE"/>
+        </w:rPr>
+      </w:pPr>
+    </w:p>
+    <w:p>
+      <w:pPr>
+        <w:spacing w:line="240" w:lineRule="auto"/>
+        <w:ind w:left="720"/>
+        <w:textAlignment w:val="baseline"/>
+        <w:rPr>
+          <w:rFonts w:eastAsia="Times New Roman"/>
+          <w:color w:val="000000"/>
+          <w:lang w:val="es-PE" w:eastAsia="es-PE"/>
+        </w:rPr>
+      </w:pPr>
+    </w:p>
+    <w:p>
+      <w:pPr>
+        <w:numPr>
+          <w:ilvl w:val="0"/>
+          <w:numId w:val="1"/>
+        </w:numPr>
+        <w:spacing w:line="240" w:lineRule="auto"/>
+        <w:textAlignment w:val="baseline"/>
+        <w:rPr>
+          <w:rFonts w:eastAsia="Times New Roman"/>
+          <w:color w:val="000000"/>
+          <w:lang w:val="es-PE" w:eastAsia="es-PE"/>
+        </w:rPr>
+      </w:pPr>
+      <w:r>
+        <w:rPr>
+          <w:rFonts w:eastAsia="Times New Roman"/>
+          <w:color w:val="000000"/>
+          <w:lang w:val="es-PE" w:eastAsia="es-PE"/>
+        </w:rPr>
+        <w:t>El control y seguimiento de los proyectos se basará en los requisitos completados en</w:t>
+      </w:r>
+      <w:r>
+        <w:rPr>
+          <w:rFonts w:eastAsia="Times New Roman"/>
+          <w:color w:val="000000"/>
+          <w:lang w:val="es-PE" w:eastAsia="es-PE"/>
+        </w:rPr>
+        <w:t xml:space="preserve"> </w:t>
+      </w:r>
+      <w:r>
+        <w:rPr>
+          <w:rFonts w:eastAsia="Times New Roman"/>
+          <w:color w:val="000000"/>
+          <w:lang w:val="es-PE" w:eastAsia="es-PE"/>
+        </w:rPr>
+        <w:t>cada iteración. Se entiende como un requisito, los entregables asociados a: análisis, desarrollo, pruebas, documentación, etc. e integrados con los entregables de las iteraciones anteriores. (TioRico/NombreProyecto/Gestión)</w:t>
+      </w:r>
+      <w:r>
+        <w:rPr>
+          <w:rFonts w:eastAsia="Times New Roman"/>
+          <w:color w:val="000000"/>
+          <w:lang w:val="es-PE" w:eastAsia="es-PE"/>
+        </w:rPr>
+        <w:t>.</w:t>
+      </w:r>
+    </w:p>
+    <w:p>
+      <w:pPr>
+        <w:spacing w:line="240" w:lineRule="auto"/>
+        <w:ind w:left="720"/>
+        <w:textAlignment w:val="baseline"/>
+        <w:rPr>
+          <w:rFonts w:eastAsia="Times New Roman"/>
+          <w:color w:val="000000"/>
+          <w:lang w:val="es-PE" w:eastAsia="es-PE"/>
+        </w:rPr>
+      </w:pPr>
+    </w:p>
+    <w:p>
+      <w:pPr>
+        <w:numPr>
+          <w:ilvl w:val="0"/>
+          <w:numId w:val="1"/>
+        </w:numPr>
+        <w:spacing w:line="240" w:lineRule="auto"/>
+        <w:textAlignment w:val="baseline"/>
+        <w:rPr>
+          <w:rFonts w:eastAsia="Times New Roman"/>
+          <w:color w:val="000000"/>
+          <w:lang w:val="es-PE" w:eastAsia="es-PE"/>
+        </w:rPr>
+      </w:pPr>
+      <w:r>
+        <w:rPr>
+          <w:rFonts w:eastAsia="Times New Roman"/>
+          <w:color w:val="000000"/>
+          <w:lang w:val="es-PE" w:eastAsia="es-PE"/>
+        </w:rPr>
+        <w:lastRenderedPageBreak/>
+        <w:t>Cada requisito debe ser independiente del resto de los requisitos, en la medida de lo posible. (TioRico/NombreProyecto/Análisis)</w:t>
+      </w:r>
+      <w:r>
+        <w:rPr>
+          <w:rFonts w:eastAsia="Times New Roman"/>
+          <w:color w:val="000000"/>
+          <w:lang w:val="es-PE" w:eastAsia="es-PE"/>
+        </w:rPr>
+        <w:t>.</w:t>
+      </w:r>
+    </w:p>
+    <w:p>
+      <w:pPr>
+        <w:pStyle w:val="Prrafodelista"/>
+        <w:rPr>
+          <w:rFonts w:eastAsia="Times New Roman"/>
+          <w:color w:val="000000"/>
+          <w:lang w:val="es-PE" w:eastAsia="es-PE"/>
+        </w:rPr>
+      </w:pPr>
+    </w:p>
+    <w:p>
+      <w:pPr>
+        <w:numPr>
+          <w:ilvl w:val="0"/>
+          <w:numId w:val="1"/>
+        </w:numPr>
+        <w:spacing w:line="240" w:lineRule="auto"/>
+        <w:textAlignment w:val="baseline"/>
+        <w:rPr>
+          <w:rFonts w:eastAsia="Times New Roman"/>
+          <w:color w:val="000000"/>
+          <w:lang w:val="es-PE" w:eastAsia="es-PE"/>
+        </w:rPr>
+      </w:pPr>
+      <w:r>
+        <w:rPr>
+          <w:rFonts w:eastAsia="Times New Roman"/>
+          <w:color w:val="000000"/>
+          <w:lang w:val="es-PE" w:eastAsia="es-PE"/>
+        </w:rPr>
+        <w:t>Cada requisito debe ser demostrable, permitiendo cómo comprobar con el cliente que el requisito está completado y que se cumplen sus expectativas. (TioRico/NombreProyecto/Análisis)</w:t>
+      </w:r>
+    </w:p>
+    <w:p>
+      <w:pPr>
+        <w:spacing w:line="240" w:lineRule="auto"/>
+        <w:textAlignment w:val="baseline"/>
+        <w:rPr>
+          <w:rFonts w:eastAsia="Times New Roman"/>
+          <w:color w:val="000000"/>
+          <w:lang w:val="es-PE" w:eastAsia="es-PE"/>
+        </w:rPr>
+      </w:pPr>
+    </w:p>
+    <w:p>
+      <w:pPr>
+        <w:numPr>
+          <w:ilvl w:val="0"/>
+          <w:numId w:val="1"/>
+        </w:numPr>
+        <w:spacing w:line="240" w:lineRule="auto"/>
+        <w:textAlignment w:val="baseline"/>
+        <w:rPr>
+          <w:rFonts w:eastAsia="Times New Roman"/>
+          <w:color w:val="000000"/>
+          <w:lang w:val="es-PE" w:eastAsia="es-PE"/>
+        </w:rPr>
+      </w:pPr>
+      <w:r>
+        <w:rPr>
+          <w:rFonts w:eastAsia="Times New Roman"/>
+          <w:color w:val="000000"/>
+          <w:lang w:val="es-PE" w:eastAsia="es-PE"/>
+        </w:rPr>
+        <w:t>El requisito debe ser de un grado de esfuerzo para ser completado semejante al del resto de requisitos: de manera que la organización y el cliente, pueda realizar una extrapolación del progreso del proyecto. (TioRico/NombreProyecto/Análisis)</w:t>
+      </w:r>
+    </w:p>
+    <w:p>
+      <w:pPr>
+        <w:spacing w:line="240" w:lineRule="auto"/>
+        <w:rPr>
+          <w:rFonts w:eastAsia="Times New Roman"/>
+          <w:color w:val="000000"/>
+          <w:lang w:val="es-PE" w:eastAsia="es-PE"/>
+        </w:rPr>
+      </w:pPr>
+    </w:p>
+    <w:p>
+      <w:pPr>
+        <w:spacing w:line="240" w:lineRule="auto"/>
+        <w:rPr>
+          <w:rFonts w:ascii="Times New Roman" w:eastAsia="Times New Roman" w:hAnsi="Times New Roman" w:cs="Times New Roman"/>
+          <w:sz w:val="24"/>
+          <w:szCs w:val="24"/>
+          <w:lang w:val="es-PE" w:eastAsia="es-PE"/>
+        </w:rPr>
+      </w:pPr>
+    </w:p>
+    <w:p>
+      <w:pPr>
+        <w:spacing w:line="240" w:lineRule="auto"/>
+        <w:rPr>
+          <w:rFonts w:ascii="Times New Roman" w:eastAsia="Times New Roman" w:hAnsi="Times New Roman" w:cs="Times New Roman"/>
+          <w:sz w:val="24"/>
+          <w:szCs w:val="24"/>
+          <w:lang w:val="es-PE" w:eastAsia="es-PE"/>
+        </w:rPr>
+      </w:pPr>
+      <w:r>
+        <w:rPr>
+          <w:rFonts w:eastAsia="Times New Roman"/>
+          <w:b/>
+          <w:bCs/>
+          <w:color w:val="000000"/>
+          <w:lang w:val="es-PE" w:eastAsia="es-PE"/>
+        </w:rPr>
+        <w:t xml:space="preserve">Desarrollo </w:t>
+      </w:r>
+      <w:r>
+        <w:rPr>
+          <w:rFonts w:eastAsia="Times New Roman"/>
+          <w:color w:val="000000"/>
+          <w:lang w:val="es-PE" w:eastAsia="es-PE"/>
+        </w:rPr>
+        <w:t>(TioRico/NombreProyecto/Desarrollo)</w:t>
+      </w:r>
+    </w:p>
+    <w:p>
+      <w:pPr>
+        <w:spacing w:line="240" w:lineRule="auto"/>
+        <w:rPr>
+          <w:rFonts w:ascii="Times New Roman" w:eastAsia="Times New Roman" w:hAnsi="Times New Roman" w:cs="Times New Roman"/>
+          <w:sz w:val="24"/>
+          <w:szCs w:val="24"/>
+          <w:lang w:val="es-PE" w:eastAsia="es-PE"/>
+        </w:rPr>
+      </w:pPr>
+    </w:p>
+    <w:p>
+      <w:pPr>
+        <w:numPr>
+          <w:ilvl w:val="0"/>
+          <w:numId w:val="7"/>
+        </w:numPr>
+        <w:spacing w:line="240" w:lineRule="auto"/>
+        <w:textAlignment w:val="baseline"/>
+        <w:rPr>
+          <w:rFonts w:eastAsia="Times New Roman"/>
+          <w:color w:val="000000"/>
+          <w:lang w:val="es-PE" w:eastAsia="es-PE"/>
+        </w:rPr>
+      </w:pPr>
+      <w:r>
+        <w:rPr>
+          <w:rFonts w:eastAsia="Times New Roman"/>
+          <w:color w:val="000000"/>
+          <w:lang w:val="es-PE" w:eastAsia="es-PE"/>
+        </w:rPr>
+        <w:t>Los componentes de software deberán ser desarrollados y liberados por partes que serán generados en las iteraciones incrementales y no entregados al final del proyecto.</w:t>
+      </w:r>
+    </w:p>
+    <w:p>
+      <w:pPr>
+        <w:spacing w:line="240" w:lineRule="auto"/>
+        <w:ind w:left="720"/>
+        <w:textAlignment w:val="baseline"/>
+        <w:rPr>
+          <w:rFonts w:eastAsia="Times New Roman"/>
+          <w:color w:val="000000"/>
+          <w:lang w:val="es-PE" w:eastAsia="es-PE"/>
+        </w:rPr>
+      </w:pPr>
+    </w:p>
+    <w:p>
+      <w:pPr>
+        <w:numPr>
+          <w:ilvl w:val="0"/>
+          <w:numId w:val="7"/>
+        </w:numPr>
+        <w:spacing w:line="240" w:lineRule="auto"/>
+        <w:textAlignment w:val="baseline"/>
+        <w:rPr>
+          <w:rFonts w:eastAsia="Times New Roman"/>
+          <w:color w:val="000000"/>
+          <w:lang w:val="es-PE" w:eastAsia="es-PE"/>
+        </w:rPr>
+      </w:pPr>
+      <w:r>
+        <w:rPr>
+          <w:rFonts w:eastAsia="Times New Roman"/>
+          <w:color w:val="000000"/>
+          <w:lang w:val="es-PE" w:eastAsia="es-PE"/>
+        </w:rPr>
+        <w:t>El desarrollo del componente de software que conformarán la solución, deberá ser liberados en varias iteraciones.</w:t>
+      </w:r>
+    </w:p>
+    <w:p>
+      <w:pPr>
+        <w:spacing w:line="240" w:lineRule="auto"/>
+        <w:textAlignment w:val="baseline"/>
+        <w:rPr>
+          <w:rFonts w:eastAsia="Times New Roman"/>
+          <w:color w:val="000000"/>
+          <w:lang w:val="es-PE" w:eastAsia="es-PE"/>
+        </w:rPr>
+      </w:pPr>
+    </w:p>
+    <w:p>
+      <w:pPr>
+        <w:numPr>
+          <w:ilvl w:val="0"/>
+          <w:numId w:val="7"/>
+        </w:numPr>
+        <w:spacing w:line="240" w:lineRule="auto"/>
+        <w:textAlignment w:val="baseline"/>
+        <w:rPr>
+          <w:rFonts w:eastAsia="Times New Roman"/>
+          <w:color w:val="000000"/>
+          <w:lang w:val="es-PE" w:eastAsia="es-PE"/>
+        </w:rPr>
+      </w:pPr>
+      <w:r>
+        <w:rPr>
+          <w:rFonts w:eastAsia="Times New Roman"/>
+          <w:color w:val="000000"/>
+          <w:lang w:val="es-PE" w:eastAsia="es-PE"/>
+        </w:rPr>
+        <w:t>Cada iteración deberá producir software con calidad de producción, probado, integrado, y documentado (funcional, técnica).</w:t>
+      </w:r>
+    </w:p>
+    <w:p>
+      <w:pPr>
+        <w:pStyle w:val="Prrafodelista"/>
+        <w:rPr>
+          <w:rFonts w:eastAsia="Times New Roman"/>
+          <w:color w:val="000000"/>
+          <w:lang w:val="es-PE" w:eastAsia="es-PE"/>
+        </w:rPr>
+      </w:pPr>
+    </w:p>
+    <w:p>
+      <w:pPr>
+        <w:numPr>
+          <w:ilvl w:val="0"/>
+          <w:numId w:val="7"/>
+        </w:numPr>
+        <w:spacing w:line="240" w:lineRule="auto"/>
+        <w:textAlignment w:val="baseline"/>
+        <w:rPr>
+          <w:rFonts w:eastAsia="Times New Roman"/>
+          <w:color w:val="000000"/>
+          <w:lang w:val="es-PE" w:eastAsia="es-PE"/>
+        </w:rPr>
+      </w:pPr>
+      <w:r>
+        <w:rPr>
+          <w:rFonts w:eastAsia="Times New Roman"/>
+          <w:color w:val="000000"/>
+          <w:lang w:val="es-PE" w:eastAsia="es-PE"/>
+        </w:rPr>
+        <w:t>Cada iteración deberá cumplir con un subconjunto de requerimientos.</w:t>
+      </w:r>
+    </w:p>
+    <w:p>
+      <w:pPr>
+        <w:pStyle w:val="Prrafodelista"/>
+        <w:rPr>
+          <w:rFonts w:eastAsia="Times New Roman"/>
+          <w:color w:val="000000"/>
+          <w:lang w:val="es-PE" w:eastAsia="es-PE"/>
+        </w:rPr>
+      </w:pPr>
+    </w:p>
+    <w:p>
+      <w:pPr>
+        <w:numPr>
+          <w:ilvl w:val="0"/>
+          <w:numId w:val="7"/>
+        </w:numPr>
+        <w:spacing w:line="240" w:lineRule="auto"/>
+        <w:textAlignment w:val="baseline"/>
+        <w:rPr>
+          <w:rFonts w:eastAsia="Times New Roman"/>
+          <w:color w:val="000000"/>
+          <w:lang w:val="es-PE" w:eastAsia="es-PE"/>
+        </w:rPr>
+      </w:pPr>
+      <w:r>
+        <w:rPr>
+          <w:rFonts w:eastAsia="Times New Roman"/>
+          <w:color w:val="000000"/>
+          <w:lang w:val="es-PE" w:eastAsia="es-PE"/>
+        </w:rPr>
+        <w:t>Cada iteración deberá contemplar: análisis, diseño, implementación, documentación, etc.</w:t>
+      </w:r>
+    </w:p>
+    <w:p>
+      <w:pPr>
+        <w:spacing w:line="240" w:lineRule="auto"/>
+        <w:rPr>
+          <w:rFonts w:ascii="Times New Roman" w:eastAsia="Times New Roman" w:hAnsi="Times New Roman" w:cs="Times New Roman"/>
+          <w:sz w:val="24"/>
+          <w:szCs w:val="24"/>
+          <w:lang w:val="es-PE" w:eastAsia="es-PE"/>
+        </w:rPr>
+      </w:pPr>
+    </w:p>
+    <w:p>
+      <w:pPr>
+        <w:spacing w:line="240" w:lineRule="auto"/>
+        <w:rPr>
+          <w:rFonts w:ascii="Times New Roman" w:eastAsia="Times New Roman" w:hAnsi="Times New Roman" w:cs="Times New Roman"/>
+          <w:sz w:val="24"/>
+          <w:szCs w:val="24"/>
+          <w:lang w:val="es-PE" w:eastAsia="es-PE"/>
+        </w:rPr>
+      </w:pPr>
+      <w:r>
+        <w:rPr>
+          <w:rFonts w:eastAsia="Times New Roman"/>
+          <w:b/>
+          <w:bCs/>
+          <w:color w:val="000000"/>
+          <w:lang w:val="es-PE" w:eastAsia="es-PE"/>
+        </w:rPr>
+        <w:t>Pruebas</w:t>
+      </w:r>
+    </w:p>
+    <w:p>
+      <w:pPr>
+        <w:spacing w:line="240" w:lineRule="auto"/>
+        <w:rPr>
+          <w:rFonts w:ascii="Times New Roman" w:eastAsia="Times New Roman" w:hAnsi="Times New Roman" w:cs="Times New Roman"/>
+          <w:sz w:val="24"/>
+          <w:szCs w:val="24"/>
+          <w:lang w:val="es-PE" w:eastAsia="es-PE"/>
+        </w:rPr>
+      </w:pPr>
+    </w:p>
+    <w:p>
+      <w:pPr>
+        <w:numPr>
+          <w:ilvl w:val="0"/>
+          <w:numId w:val="12"/>
+        </w:numPr>
+        <w:spacing w:line="240" w:lineRule="auto"/>
+        <w:textAlignment w:val="baseline"/>
+        <w:rPr>
+          <w:rFonts w:eastAsia="Times New Roman"/>
+          <w:color w:val="000000"/>
+          <w:lang w:val="es-PE" w:eastAsia="es-PE"/>
+        </w:rPr>
+      </w:pPr>
+      <w:r>
+        <w:rPr>
+          <w:rFonts w:eastAsia="Times New Roman"/>
+          <w:color w:val="000000"/>
+          <w:lang w:val="es-PE" w:eastAsia="es-PE"/>
+        </w:rPr>
+        <w:t>Cada proyecto debe incorporar las prácticas de TDD (Test Driven Development).</w:t>
+      </w:r>
+    </w:p>
+    <w:p>
+      <w:pPr>
+        <w:spacing w:line="240" w:lineRule="auto"/>
+        <w:ind w:left="720"/>
+        <w:textAlignment w:val="baseline"/>
+        <w:rPr>
+          <w:rFonts w:eastAsia="Times New Roman"/>
+          <w:color w:val="000000"/>
+          <w:lang w:val="es-PE" w:eastAsia="es-PE"/>
+        </w:rPr>
+      </w:pPr>
+    </w:p>
+    <w:p>
+      <w:pPr>
+        <w:numPr>
+          <w:ilvl w:val="0"/>
+          <w:numId w:val="12"/>
+        </w:numPr>
+        <w:spacing w:line="240" w:lineRule="auto"/>
+        <w:textAlignment w:val="baseline"/>
+        <w:rPr>
+          <w:rFonts w:eastAsia="Times New Roman"/>
+          <w:color w:val="000000"/>
+          <w:lang w:val="es-PE" w:eastAsia="es-PE"/>
+        </w:rPr>
+      </w:pPr>
+      <w:r>
+        <w:rPr>
+          <w:rFonts w:eastAsia="Times New Roman"/>
+          <w:color w:val="000000"/>
+          <w:lang w:val="es-PE" w:eastAsia="es-PE"/>
+        </w:rPr>
+        <w:t>Cada uno de los entregables, deberá contener scripts de pruebas unitarias, integrales, funcionales, etc; mediante la utilización de frameworks como junit, dbunit, phpunit, mockObjtects, etc.</w:t>
+      </w:r>
+    </w:p>
+    <w:p>
+      <w:pPr>
+        <w:spacing w:line="240" w:lineRule="auto"/>
+        <w:rPr>
+          <w:rFonts w:ascii="Times New Roman" w:eastAsia="Times New Roman" w:hAnsi="Times New Roman" w:cs="Times New Roman"/>
+          <w:sz w:val="24"/>
+          <w:szCs w:val="24"/>
+          <w:lang w:val="es-PE" w:eastAsia="es-PE"/>
+        </w:rPr>
+      </w:pPr>
+    </w:p>
+    <w:p>
+      <w:pPr>
+        <w:spacing w:line="240" w:lineRule="auto"/>
+        <w:rPr>
+          <w:rFonts w:ascii="Times New Roman" w:eastAsia="Times New Roman" w:hAnsi="Times New Roman" w:cs="Times New Roman"/>
+          <w:sz w:val="24"/>
+          <w:szCs w:val="24"/>
+          <w:lang w:val="es-PE" w:eastAsia="es-PE"/>
+        </w:rPr>
+      </w:pPr>
+      <w:r>
+        <w:rPr>
+          <w:rFonts w:eastAsia="Times New Roman"/>
+          <w:b/>
+          <w:bCs/>
+          <w:color w:val="000000"/>
+          <w:lang w:val="es-PE" w:eastAsia="es-PE"/>
+        </w:rPr>
+        <w:t>Documentación</w:t>
+      </w:r>
+    </w:p>
+    <w:p>
+      <w:pPr>
+        <w:spacing w:line="240" w:lineRule="auto"/>
+        <w:rPr>
+          <w:rFonts w:ascii="Times New Roman" w:eastAsia="Times New Roman" w:hAnsi="Times New Roman" w:cs="Times New Roman"/>
+          <w:sz w:val="24"/>
+          <w:szCs w:val="24"/>
+          <w:lang w:val="es-PE" w:eastAsia="es-PE"/>
+        </w:rPr>
+      </w:pPr>
+    </w:p>
+    <w:p>
+      <w:pPr>
+        <w:numPr>
+          <w:ilvl w:val="0"/>
+          <w:numId w:val="14"/>
+        </w:numPr>
+        <w:spacing w:line="240" w:lineRule="auto"/>
+        <w:textAlignment w:val="baseline"/>
+        <w:rPr>
+          <w:rFonts w:eastAsia="Times New Roman"/>
+          <w:color w:val="000000"/>
+          <w:lang w:val="es-PE" w:eastAsia="es-PE"/>
+        </w:rPr>
+      </w:pPr>
+      <w:r>
+        <w:rPr>
+          <w:rFonts w:eastAsia="Times New Roman"/>
+          <w:color w:val="000000"/>
+          <w:lang w:val="es-PE" w:eastAsia="es-PE"/>
+        </w:rPr>
+        <w:t>La documentación de los proyectos, específicamente: manual de usuario, manual de operaciones, arquitectura de la solución, especificaciones, etc; deberán ser entregables parciales para cada una de las iteraciones, es decir, la documentación no se liberará al final del proyecto, sino en entregables parciales e incrementales. (TioRico/NombreProyecto/Análisis)</w:t>
+      </w:r>
+    </w:p>
+    <w:p>
+      <w:pPr>
+        <w:spacing w:line="240" w:lineRule="auto"/>
+        <w:rPr>
+          <w:rFonts w:ascii="Times New Roman" w:eastAsia="Times New Roman" w:hAnsi="Times New Roman" w:cs="Times New Roman"/>
+          <w:sz w:val="24"/>
+          <w:szCs w:val="24"/>
+          <w:lang w:val="es-PE" w:eastAsia="es-PE"/>
+        </w:rPr>
+      </w:pPr>
+    </w:p>
+    <w:p>
+      <w:pPr>
+        <w:spacing w:line="240" w:lineRule="auto"/>
+        <w:rPr>
+          <w:rFonts w:ascii="Times New Roman" w:eastAsia="Times New Roman" w:hAnsi="Times New Roman" w:cs="Times New Roman"/>
+          <w:sz w:val="24"/>
+          <w:szCs w:val="24"/>
+          <w:lang w:val="es-PE" w:eastAsia="es-PE"/>
+        </w:rPr>
+      </w:pPr>
+      <w:r>
+        <w:rPr>
+          <w:rFonts w:eastAsia="Times New Roman"/>
+          <w:b/>
+          <w:bCs/>
+          <w:color w:val="000000"/>
+          <w:lang w:val="es-PE" w:eastAsia="es-PE"/>
+        </w:rPr>
+        <w:t>Control de Calidad</w:t>
+      </w:r>
+    </w:p>
+    <w:p>
+      <w:pPr>
+        <w:spacing w:line="240" w:lineRule="auto"/>
+        <w:rPr>
+          <w:rFonts w:ascii="Times New Roman" w:eastAsia="Times New Roman" w:hAnsi="Times New Roman" w:cs="Times New Roman"/>
+          <w:sz w:val="24"/>
+          <w:szCs w:val="24"/>
+          <w:lang w:val="es-PE" w:eastAsia="es-PE"/>
+        </w:rPr>
+      </w:pPr>
+    </w:p>
+    <w:p>
+      <w:pPr>
+        <w:numPr>
+          <w:ilvl w:val="0"/>
+          <w:numId w:val="15"/>
+        </w:numPr>
+        <w:spacing w:line="240" w:lineRule="auto"/>
+        <w:textAlignment w:val="baseline"/>
+        <w:rPr>
+          <w:rFonts w:eastAsia="Times New Roman"/>
+          <w:color w:val="000000"/>
+          <w:lang w:val="es-PE" w:eastAsia="es-PE"/>
+        </w:rPr>
+      </w:pPr>
+      <w:r>
+        <w:rPr>
+          <w:rFonts w:eastAsia="Times New Roman"/>
+          <w:color w:val="000000"/>
+          <w:lang w:val="es-PE" w:eastAsia="es-PE"/>
+        </w:rPr>
+        <w:t>Cada uno de los entregables, serán sometidos a un script de calidad, que ejecutará la organización, y no serán admitidos como productos del proyecto hasta alcanzar un nivel aceptable. (TioRico/NombreProyecto/Gestión)</w:t>
+      </w:r>
+    </w:p>
+    <w:p>
+      <w:pPr>
+        <w:spacing w:line="240" w:lineRule="auto"/>
+        <w:rPr>
+          <w:rFonts w:ascii="Times New Roman" w:eastAsia="Times New Roman" w:hAnsi="Times New Roman" w:cs="Times New Roman"/>
+          <w:sz w:val="24"/>
+          <w:szCs w:val="24"/>
+          <w:lang w:val="es-PE" w:eastAsia="es-PE"/>
+        </w:rPr>
+      </w:pPr>
+    </w:p>
+    <w:p>
+      <w:pPr>
+        <w:spacing w:line="240" w:lineRule="auto"/>
+        <w:rPr>
+          <w:rFonts w:ascii="Times New Roman" w:eastAsia="Times New Roman" w:hAnsi="Times New Roman" w:cs="Times New Roman"/>
+          <w:sz w:val="24"/>
+          <w:szCs w:val="24"/>
+          <w:lang w:val="es-PE" w:eastAsia="es-PE"/>
+        </w:rPr>
+      </w:pPr>
+      <w:r>
+        <w:rPr>
+          <w:rFonts w:eastAsia="Times New Roman"/>
+          <w:b/>
+          <w:bCs/>
+          <w:color w:val="000000"/>
+          <w:lang w:val="es-PE" w:eastAsia="es-PE"/>
+        </w:rPr>
+        <w:lastRenderedPageBreak/>
+        <w:t>Control de Riesgos</w:t>
+      </w:r>
+    </w:p>
+    <w:p>
+      <w:pPr>
+        <w:spacing w:line="240" w:lineRule="auto"/>
+        <w:rPr>
+          <w:rFonts w:ascii="Times New Roman" w:eastAsia="Times New Roman" w:hAnsi="Times New Roman" w:cs="Times New Roman"/>
+          <w:sz w:val="24"/>
+          <w:szCs w:val="24"/>
+          <w:lang w:val="es-PE" w:eastAsia="es-PE"/>
+        </w:rPr>
+      </w:pPr>
+    </w:p>
+    <w:p>
+      <w:pPr>
+        <w:numPr>
+          <w:ilvl w:val="0"/>
+          <w:numId w:val="16"/>
+        </w:numPr>
+        <w:spacing w:line="240" w:lineRule="auto"/>
+        <w:textAlignment w:val="baseline"/>
+        <w:rPr>
+          <w:rFonts w:eastAsia="Times New Roman"/>
+          <w:color w:val="000000"/>
+          <w:lang w:val="es-PE" w:eastAsia="es-PE"/>
+        </w:rPr>
+      </w:pPr>
+      <w:r>
+        <w:rPr>
+          <w:rFonts w:eastAsia="Times New Roman"/>
+          <w:color w:val="000000"/>
+          <w:lang w:val="es-PE" w:eastAsia="es-PE"/>
+        </w:rPr>
+        <w:t>Los riesgos serán identificados en la primera iteración, llevándose a cabo también una valoración inicial de la exposición al riesgo y planes de contingencia. En cada iteración se revisará y actualizará el documento “Lista de Riesgos”, añadiendo además la lista de riesgos más importantes actualizada por cada iteración. (TioRico/NombreProyecto/Gestión)</w:t>
+      </w:r>
+    </w:p>
+    <w:p>
+      <w:pPr>
+        <w:spacing w:after="240" w:line="240" w:lineRule="auto"/>
+        <w:rPr>
+          <w:rFonts w:ascii="Times New Roman" w:eastAsia="Times New Roman" w:hAnsi="Times New Roman" w:cs="Times New Roman"/>
+          <w:sz w:val="24"/>
+          <w:szCs w:val="24"/>
+          <w:lang w:val="es-PE" w:eastAsia="es-PE"/>
+        </w:rPr>
+      </w:pPr>
+    </w:p>
+    <w:p>
+      <w:pPr>
+        <w:spacing w:line="240" w:lineRule="auto"/>
+        <w:rPr>
+          <w:rFonts w:ascii="Times New Roman" w:eastAsia="Times New Roman" w:hAnsi="Times New Roman" w:cs="Times New Roman"/>
+          <w:sz w:val="24"/>
+          <w:szCs w:val="24"/>
+          <w:lang w:val="es-PE" w:eastAsia="es-PE"/>
+        </w:rPr>
+      </w:pPr>
+      <w:r>
+        <w:rPr>
+          <w:rFonts w:eastAsia="Times New Roman"/>
+          <w:b/>
+          <w:bCs/>
+          <w:color w:val="000000"/>
+          <w:lang w:val="es-PE" w:eastAsia="es-PE"/>
+        </w:rPr>
+        <w:t>Control de Artefactos</w:t>
+      </w:r>
+    </w:p>
+    <w:p>
+      <w:pPr>
+        <w:spacing w:line="240" w:lineRule="auto"/>
+        <w:rPr>
+          <w:rFonts w:ascii="Times New Roman" w:eastAsia="Times New Roman" w:hAnsi="Times New Roman" w:cs="Times New Roman"/>
+          <w:sz w:val="24"/>
+          <w:szCs w:val="24"/>
+          <w:lang w:val="es-PE" w:eastAsia="es-PE"/>
+        </w:rPr>
+      </w:pPr>
+    </w:p>
+    <w:p>
+      <w:pPr>
+        <w:numPr>
+          <w:ilvl w:val="0"/>
+          <w:numId w:val="17"/>
+        </w:numPr>
+        <w:spacing w:line="240" w:lineRule="auto"/>
+        <w:textAlignment w:val="baseline"/>
+        <w:rPr>
+          <w:rFonts w:eastAsia="Times New Roman"/>
+          <w:color w:val="000000"/>
+          <w:lang w:val="es-PE" w:eastAsia="es-PE"/>
+        </w:rPr>
+      </w:pPr>
+      <w:r>
+        <w:rPr>
+          <w:rFonts w:eastAsia="Times New Roman"/>
+          <w:color w:val="000000"/>
+          <w:lang w:val="es-PE" w:eastAsia="es-PE"/>
+        </w:rPr>
+        <w:t>Cada uno de los artefactos del proyecto, deberán ser mantenidos bajo un sistema de control de versiones.</w:t>
+      </w:r>
+    </w:p>
+    <w:p>
+      <w:pPr>
+        <w:spacing w:line="240" w:lineRule="auto"/>
+        <w:ind w:left="720"/>
+        <w:textAlignment w:val="baseline"/>
+        <w:rPr>
+          <w:rFonts w:eastAsia="Times New Roman"/>
+          <w:color w:val="000000"/>
+          <w:lang w:val="es-PE" w:eastAsia="es-PE"/>
+        </w:rPr>
+      </w:pPr>
+    </w:p>
+    <w:p>
+      <w:pPr>
+        <w:numPr>
+          <w:ilvl w:val="0"/>
+          <w:numId w:val="17"/>
+        </w:numPr>
+        <w:spacing w:line="240" w:lineRule="auto"/>
+        <w:textAlignment w:val="baseline"/>
+        <w:rPr>
+          <w:rFonts w:eastAsia="Times New Roman"/>
+          <w:color w:val="000000"/>
+          <w:lang w:val="es-PE" w:eastAsia="es-PE"/>
+        </w:rPr>
+      </w:pPr>
+      <w:r>
+        <w:rPr>
+          <w:rFonts w:eastAsia="Times New Roman"/>
+          <w:color w:val="000000"/>
+          <w:lang w:val="es-PE" w:eastAsia="es-PE"/>
+        </w:rPr>
+        <w:t>La organización dispondrá de un sistema de control de versiones, que deberá ser actualizado por el cliente de forma remota.</w:t>
+      </w:r>
+    </w:p>
+    <w:p>
+      <w:pPr>
+        <w:spacing w:line="240" w:lineRule="auto"/>
+        <w:textAlignment w:val="baseline"/>
+        <w:rPr>
+          <w:rFonts w:eastAsia="Times New Roman"/>
+          <w:color w:val="000000"/>
+          <w:lang w:val="es-PE" w:eastAsia="es-PE"/>
+        </w:rPr>
       </w:pPr>
     </w:p>
     <w:p>
@@ -2144,7 +3591,7 @@
         <w:pStyle w:val="Ttulo2"/>
         <w:ind w:left="720"/>
       </w:pPr>
-      <w:bookmarkStart w:id="11" w:name="_Toc7650005"/>
+      <w:bookmarkStart w:id="11" w:name="_Toc7652395"/>
       <w:r>
         <w:t>Herramientas, Entorno e Infraestructura:</w:t>
       </w:r>
@@ -2160,16 +3607,16 @@
         <w:pStyle w:val="Ttulo2"/>
         <w:ind w:left="720"/>
       </w:pPr>
-      <w:bookmarkStart w:id="12" w:name="_Toc7650006"/>
+      <w:bookmarkStart w:id="12" w:name="_Toc7652396"/>
       <w:r>
         <w:t>Calendario:</w:t>
       </w:r>
       <w:bookmarkEnd w:id="12"/>
     </w:p>
     <w:sectPr>
-      <w:headerReference w:type="default" r:id="rId7"/>
-      <w:footerReference w:type="default" r:id="rId8"/>
-      <w:footerReference w:type="first" r:id="rId9"/>
+      <w:headerReference w:type="default" r:id="rId8"/>
+      <w:footerReference w:type="default" r:id="rId9"/>
+      <w:footerReference w:type="first" r:id="rId10"/>
       <w:pgSz w:w="11909" w:h="16834"/>
       <w:pgMar w:top="1440" w:right="1440" w:bottom="1440" w:left="1440" w:header="720" w:footer="720" w:gutter="0"/>
       <w:pgNumType w:start="0"/>
@@ -2181,7 +3628,7 @@
 </file>
 
 <file path=word/endnotes.xml><?xml version="1.0" encoding="utf-8"?>
-<w:endnotes xmlns:wpc="http://schemas.microsoft.com/office/word/2010/wordprocessingCanvas" xmlns:cx="http://schemas.microsoft.com/office/drawing/2014/chartex" xmlns:cx1="http://schemas.microsoft.com/office/drawing/2015/9/8/chartex" xmlns:cx2="http://schemas.microsoft.com/office/drawing/2015/10/21/chartex" xmlns:cx3="http://schemas.microsoft.com/office/drawing/2016/5/9/chartex" xmlns:cx4="http://schemas.microsoft.com/office/drawing/2016/5/10/chartex" xmlns:cx5="http://schemas.microsoft.com/office/drawing/2016/5/11/chartex" xmlns:cx6="http://schemas.microsoft.com/office/drawing/2016/5/12/chartex" xmlns:cx7="http://schemas.microsoft.com/office/drawing/2016/5/13/chartex" xmlns:cx8="http://schemas.microsoft.com/office/drawing/2016/5/14/chartex" xmlns:mc="http://schemas.openxmlformats.org/markup-compatibility/2006" xmlns:aink="http://schemas.microsoft.com/office/drawing/2016/ink" xmlns:am3d="http://schemas.microsoft.com/office/drawing/2017/model3d" xmlns:o="urn:schemas-microsoft-com:office:office" xmlns:r="http://schemas.openxmlformats.org/officeDocument/2006/relationships" xmlns:m="http://schemas.openxmlformats.org/officeDocument/2006/math" xmlns:v="urn:schemas-microsoft-com:vml" xmlns:wp14="http://schemas.microsoft.com/office/word/2010/wordprocessingDrawing" xmlns:wp="http://schemas.openxmlformats.org/drawingml/2006/wordprocessingDrawing" xmlns:w10="urn:schemas-microsoft-com:office:word" xmlns:w="http://schemas.openxmlformats.org/wordprocessingml/2006/main" xmlns:w14="http://schemas.microsoft.com/office/word/2010/wordml" xmlns:w15="http://schemas.microsoft.com/office/word/2012/wordml" xmlns:w16cid="http://schemas.microsoft.com/office/word/2016/wordml/cid" xmlns:w16se="http://schemas.microsoft.com/office/word/2015/wordml/symex" xmlns:wpg="http://schemas.microsoft.com/office/word/2010/wordprocessingGroup" xmlns:wpi="http://schemas.microsoft.com/office/word/2010/wordprocessingInk" xmlns:wne="http://schemas.microsoft.com/office/word/2006/wordml" xmlns:wps="http://schemas.microsoft.com/office/word/2010/wordprocessingShape" mc:Ignorable="w14 w15 w16se w16cid wp14">
+<w:endnotes xmlns:wpc="http://schemas.microsoft.com/office/word/2010/wordprocessingCanvas" xmlns:mc="http://schemas.openxmlformats.org/markup-compatibility/2006" xmlns:o="urn:schemas-microsoft-com:office:office" xmlns:r="http://schemas.openxmlformats.org/officeDocument/2006/relationships" xmlns:m="http://schemas.openxmlformats.org/officeDocument/2006/math" xmlns:v="urn:schemas-microsoft-com:vml" xmlns:wp14="http://schemas.microsoft.com/office/word/2010/wordprocessingDrawing" xmlns:wp="http://schemas.openxmlformats.org/drawingml/2006/wordprocessingDrawing" xmlns:w10="urn:schemas-microsoft-com:office:word" xmlns:w="http://schemas.openxmlformats.org/wordprocessingml/2006/main" xmlns:w14="http://schemas.microsoft.com/office/word/2010/wordml" xmlns:w15="http://schemas.microsoft.com/office/word/2012/wordml" xmlns:wpg="http://schemas.microsoft.com/office/word/2010/wordprocessingGroup" xmlns:wpi="http://schemas.microsoft.com/office/word/2010/wordprocessingInk" xmlns:wne="http://schemas.microsoft.com/office/word/2006/wordml" xmlns:wps="http://schemas.microsoft.com/office/word/2010/wordprocessingShape" mc:Ignorable="w14 w15 wp14">
   <w:endnote w:type="separator" w:id="-1">
     <w:p>
       <w:pPr>
@@ -2206,7 +3653,7 @@
 </file>
 
 <file path=word/footer1.xml><?xml version="1.0" encoding="utf-8"?>
-<w:ftr xmlns:wpc="http://schemas.microsoft.com/office/word/2010/wordprocessingCanvas" xmlns:cx="http://schemas.microsoft.com/office/drawing/2014/chartex" xmlns:cx1="http://schemas.microsoft.com/office/drawing/2015/9/8/chartex" xmlns:cx2="http://schemas.microsoft.com/office/drawing/2015/10/21/chartex" xmlns:cx3="http://schemas.microsoft.com/office/drawing/2016/5/9/chartex" xmlns:cx4="http://schemas.microsoft.com/office/drawing/2016/5/10/chartex" xmlns:cx5="http://schemas.microsoft.com/office/drawing/2016/5/11/chartex" xmlns:cx6="http://schemas.microsoft.com/office/drawing/2016/5/12/chartex" xmlns:cx7="http://schemas.microsoft.com/office/drawing/2016/5/13/chartex" xmlns:cx8="http://schemas.microsoft.com/office/drawing/2016/5/14/chartex" xmlns:mc="http://schemas.openxmlformats.org/markup-compatibility/2006" xmlns:aink="http://schemas.microsoft.com/office/drawing/2016/ink" xmlns:am3d="http://schemas.microsoft.com/office/drawing/2017/model3d" xmlns:o="urn:schemas-microsoft-com:office:office" xmlns:r="http://schemas.openxmlformats.org/officeDocument/2006/relationships" xmlns:m="http://schemas.openxmlformats.org/officeDocument/2006/math" xmlns:v="urn:schemas-microsoft-com:vml" xmlns:wp14="http://schemas.microsoft.com/office/word/2010/wordprocessingDrawing" xmlns:wp="http://schemas.openxmlformats.org/drawingml/2006/wordprocessingDrawing" xmlns:w10="urn:schemas-microsoft-com:office:word" xmlns:w="http://schemas.openxmlformats.org/wordprocessingml/2006/main" xmlns:w14="http://schemas.microsoft.com/office/word/2010/wordml" xmlns:w15="http://schemas.microsoft.com/office/word/2012/wordml" xmlns:w16cid="http://schemas.microsoft.com/office/word/2016/wordml/cid" xmlns:w16se="http://schemas.microsoft.com/office/word/2015/wordml/symex" xmlns:wpg="http://schemas.microsoft.com/office/word/2010/wordprocessingGroup" xmlns:wpi="http://schemas.microsoft.com/office/word/2010/wordprocessingInk" xmlns:wne="http://schemas.microsoft.com/office/word/2006/wordml" xmlns:wps="http://schemas.microsoft.com/office/word/2010/wordprocessingShape" mc:Ignorable="w14 w15 w16se w16cid wp14">
+<w:ftr xmlns:wpc="http://schemas.microsoft.com/office/word/2010/wordprocessingCanvas" xmlns:mc="http://schemas.openxmlformats.org/markup-compatibility/2006" xmlns:o="urn:schemas-microsoft-com:office:office" xmlns:r="http://schemas.openxmlformats.org/officeDocument/2006/relationships" xmlns:m="http://schemas.openxmlformats.org/officeDocument/2006/math" xmlns:v="urn:schemas-microsoft-com:vml" xmlns:wp14="http://schemas.microsoft.com/office/word/2010/wordprocessingDrawing" xmlns:wp="http://schemas.openxmlformats.org/drawingml/2006/wordprocessingDrawing" xmlns:w10="urn:schemas-microsoft-com:office:word" xmlns:w="http://schemas.openxmlformats.org/wordprocessingml/2006/main" xmlns:w14="http://schemas.microsoft.com/office/word/2010/wordml" xmlns:w15="http://schemas.microsoft.com/office/word/2012/wordml" xmlns:wpg="http://schemas.microsoft.com/office/word/2010/wordprocessingGroup" xmlns:wpi="http://schemas.microsoft.com/office/word/2010/wordprocessingInk" xmlns:wne="http://schemas.microsoft.com/office/word/2006/wordml" xmlns:wps="http://schemas.microsoft.com/office/word/2010/wordprocessingShape" mc:Ignorable="w14 w15 wp14">
   <w:p>
     <w:r>
       <w:fldChar w:fldCharType="begin"/>
@@ -2221,7 +3668,7 @@
       <w:rPr>
         <w:noProof/>
       </w:rPr>
-      <w:t>1</w:t>
+      <w:t>6</w:t>
     </w:r>
     <w:r>
       <w:fldChar w:fldCharType="end"/>
@@ -2243,13 +3690,13 @@
 </file>
 
 <file path=word/footer2.xml><?xml version="1.0" encoding="utf-8"?>
-<w:ftr xmlns:wpc="http://schemas.microsoft.com/office/word/2010/wordprocessingCanvas" xmlns:cx="http://schemas.microsoft.com/office/drawing/2014/chartex" xmlns:cx1="http://schemas.microsoft.com/office/drawing/2015/9/8/chartex" xmlns:cx2="http://schemas.microsoft.com/office/drawing/2015/10/21/chartex" xmlns:cx3="http://schemas.microsoft.com/office/drawing/2016/5/9/chartex" xmlns:cx4="http://schemas.microsoft.com/office/drawing/2016/5/10/chartex" xmlns:cx5="http://schemas.microsoft.com/office/drawing/2016/5/11/chartex" xmlns:cx6="http://schemas.microsoft.com/office/drawing/2016/5/12/chartex" xmlns:cx7="http://schemas.microsoft.com/office/drawing/2016/5/13/chartex" xmlns:cx8="http://schemas.microsoft.com/office/drawing/2016/5/14/chartex" xmlns:mc="http://schemas.openxmlformats.org/markup-compatibility/2006" xmlns:aink="http://schemas.microsoft.com/office/drawing/2016/ink" xmlns:am3d="http://schemas.microsoft.com/office/drawing/2017/model3d" xmlns:o="urn:schemas-microsoft-com:office:office" xmlns:r="http://schemas.openxmlformats.org/officeDocument/2006/relationships" xmlns:m="http://schemas.openxmlformats.org/officeDocument/2006/math" xmlns:v="urn:schemas-microsoft-com:vml" xmlns:wp14="http://schemas.microsoft.com/office/word/2010/wordprocessingDrawing" xmlns:wp="http://schemas.openxmlformats.org/drawingml/2006/wordprocessingDrawing" xmlns:w10="urn:schemas-microsoft-com:office:word" xmlns:w="http://schemas.openxmlformats.org/wordprocessingml/2006/main" xmlns:w14="http://schemas.microsoft.com/office/word/2010/wordml" xmlns:w15="http://schemas.microsoft.com/office/word/2012/wordml" xmlns:w16cid="http://schemas.microsoft.com/office/word/2016/wordml/cid" xmlns:w16se="http://schemas.microsoft.com/office/word/2015/wordml/symex" xmlns:wpg="http://schemas.microsoft.com/office/word/2010/wordprocessingGroup" xmlns:wpi="http://schemas.microsoft.com/office/word/2010/wordprocessingInk" xmlns:wne="http://schemas.microsoft.com/office/word/2006/wordml" xmlns:wps="http://schemas.microsoft.com/office/word/2010/wordprocessingShape" mc:Ignorable="w14 w15 w16se w16cid wp14">
+<w:ftr xmlns:wpc="http://schemas.microsoft.com/office/word/2010/wordprocessingCanvas" xmlns:mc="http://schemas.openxmlformats.org/markup-compatibility/2006" xmlns:o="urn:schemas-microsoft-com:office:office" xmlns:r="http://schemas.openxmlformats.org/officeDocument/2006/relationships" xmlns:m="http://schemas.openxmlformats.org/officeDocument/2006/math" xmlns:v="urn:schemas-microsoft-com:vml" xmlns:wp14="http://schemas.microsoft.com/office/word/2010/wordprocessingDrawing" xmlns:wp="http://schemas.openxmlformats.org/drawingml/2006/wordprocessingDrawing" xmlns:w10="urn:schemas-microsoft-com:office:word" xmlns:w="http://schemas.openxmlformats.org/wordprocessingml/2006/main" xmlns:w14="http://schemas.microsoft.com/office/word/2010/wordml" xmlns:w15="http://schemas.microsoft.com/office/word/2012/wordml" xmlns:wpg="http://schemas.microsoft.com/office/word/2010/wordprocessingGroup" xmlns:wpi="http://schemas.microsoft.com/office/word/2010/wordprocessingInk" xmlns:wne="http://schemas.microsoft.com/office/word/2006/wordml" xmlns:wps="http://schemas.microsoft.com/office/word/2010/wordprocessingShape" mc:Ignorable="w14 w15 wp14">
   <w:p/>
 </w:ftr>
 </file>
 
 <file path=word/footnotes.xml><?xml version="1.0" encoding="utf-8"?>
-<w:footnotes xmlns:wpc="http://schemas.microsoft.com/office/word/2010/wordprocessingCanvas" xmlns:cx="http://schemas.microsoft.com/office/drawing/2014/chartex" xmlns:cx1="http://schemas.microsoft.com/office/drawing/2015/9/8/chartex" xmlns:cx2="http://schemas.microsoft.com/office/drawing/2015/10/21/chartex" xmlns:cx3="http://schemas.microsoft.com/office/drawing/2016/5/9/chartex" xmlns:cx4="http://schemas.microsoft.com/office/drawing/2016/5/10/chartex" xmlns:cx5="http://schemas.microsoft.com/office/drawing/2016/5/11/chartex" xmlns:cx6="http://schemas.microsoft.com/office/drawing/2016/5/12/chartex" xmlns:cx7="http://schemas.microsoft.com/office/drawing/2016/5/13/chartex" xmlns:cx8="http://schemas.microsoft.com/office/drawing/2016/5/14/chartex" xmlns:mc="http://schemas.openxmlformats.org/markup-compatibility/2006" xmlns:aink="http://schemas.microsoft.com/office/drawing/2016/ink" xmlns:am3d="http://schemas.microsoft.com/office/drawing/2017/model3d" xmlns:o="urn:schemas-microsoft-com:office:office" xmlns:r="http://schemas.openxmlformats.org/officeDocument/2006/relationships" xmlns:m="http://schemas.openxmlformats.org/officeDocument/2006/math" xmlns:v="urn:schemas-microsoft-com:vml" xmlns:wp14="http://schemas.microsoft.com/office/word/2010/wordprocessingDrawing" xmlns:wp="http://schemas.openxmlformats.org/drawingml/2006/wordprocessingDrawing" xmlns:w10="urn:schemas-microsoft-com:office:word" xmlns:w="http://schemas.openxmlformats.org/wordprocessingml/2006/main" xmlns:w14="http://schemas.microsoft.com/office/word/2010/wordml" xmlns:w15="http://schemas.microsoft.com/office/word/2012/wordml" xmlns:w16cid="http://schemas.microsoft.com/office/word/2016/wordml/cid" xmlns:w16se="http://schemas.microsoft.com/office/word/2015/wordml/symex" xmlns:wpg="http://schemas.microsoft.com/office/word/2010/wordprocessingGroup" xmlns:wpi="http://schemas.microsoft.com/office/word/2010/wordprocessingInk" xmlns:wne="http://schemas.microsoft.com/office/word/2006/wordml" xmlns:wps="http://schemas.microsoft.com/office/word/2010/wordprocessingShape" mc:Ignorable="w14 w15 w16se w16cid wp14">
+<w:footnotes xmlns:wpc="http://schemas.microsoft.com/office/word/2010/wordprocessingCanvas" xmlns:mc="http://schemas.openxmlformats.org/markup-compatibility/2006" xmlns:o="urn:schemas-microsoft-com:office:office" xmlns:r="http://schemas.openxmlformats.org/officeDocument/2006/relationships" xmlns:m="http://schemas.openxmlformats.org/officeDocument/2006/math" xmlns:v="urn:schemas-microsoft-com:vml" xmlns:wp14="http://schemas.microsoft.com/office/word/2010/wordprocessingDrawing" xmlns:wp="http://schemas.openxmlformats.org/drawingml/2006/wordprocessingDrawing" xmlns:w10="urn:schemas-microsoft-com:office:word" xmlns:w="http://schemas.openxmlformats.org/wordprocessingml/2006/main" xmlns:w14="http://schemas.microsoft.com/office/word/2010/wordml" xmlns:w15="http://schemas.microsoft.com/office/word/2012/wordml" xmlns:wpg="http://schemas.microsoft.com/office/word/2010/wordprocessingGroup" xmlns:wpi="http://schemas.microsoft.com/office/word/2010/wordprocessingInk" xmlns:wne="http://schemas.microsoft.com/office/word/2006/wordml" xmlns:wps="http://schemas.microsoft.com/office/word/2010/wordprocessingShape" mc:Ignorable="w14 w15 wp14">
   <w:footnote w:type="separator" w:id="-1">
     <w:p>
       <w:pPr>
@@ -2274,7 +3721,7 @@
 </file>
 
 <file path=word/header1.xml><?xml version="1.0" encoding="utf-8"?>
-<w:hdr xmlns:wpc="http://schemas.microsoft.com/office/word/2010/wordprocessingCanvas" xmlns:cx="http://schemas.microsoft.com/office/drawing/2014/chartex" xmlns:cx1="http://schemas.microsoft.com/office/drawing/2015/9/8/chartex" xmlns:cx2="http://schemas.microsoft.com/office/drawing/2015/10/21/chartex" xmlns:cx3="http://schemas.microsoft.com/office/drawing/2016/5/9/chartex" xmlns:cx4="http://schemas.microsoft.com/office/drawing/2016/5/10/chartex" xmlns:cx5="http://schemas.microsoft.com/office/drawing/2016/5/11/chartex" xmlns:cx6="http://schemas.microsoft.com/office/drawing/2016/5/12/chartex" xmlns:cx7="http://schemas.microsoft.com/office/drawing/2016/5/13/chartex" xmlns:cx8="http://schemas.microsoft.com/office/drawing/2016/5/14/chartex" xmlns:mc="http://schemas.openxmlformats.org/markup-compatibility/2006" xmlns:aink="http://schemas.microsoft.com/office/drawing/2016/ink" xmlns:am3d="http://schemas.microsoft.com/office/drawing/2017/model3d" xmlns:o="urn:schemas-microsoft-com:office:office" xmlns:r="http://schemas.openxmlformats.org/officeDocument/2006/relationships" xmlns:m="http://schemas.openxmlformats.org/officeDocument/2006/math" xmlns:v="urn:schemas-microsoft-com:vml" xmlns:wp14="http://schemas.microsoft.com/office/word/2010/wordprocessingDrawing" xmlns:wp="http://schemas.openxmlformats.org/drawingml/2006/wordprocessingDrawing" xmlns:w10="urn:schemas-microsoft-com:office:word" xmlns:w="http://schemas.openxmlformats.org/wordprocessingml/2006/main" xmlns:w14="http://schemas.microsoft.com/office/word/2010/wordml" xmlns:w15="http://schemas.microsoft.com/office/word/2012/wordml" xmlns:w16cid="http://schemas.microsoft.com/office/word/2016/wordml/cid" xmlns:w16se="http://schemas.microsoft.com/office/word/2015/wordml/symex" xmlns:wpg="http://schemas.microsoft.com/office/word/2010/wordprocessingGroup" xmlns:wpi="http://schemas.microsoft.com/office/word/2010/wordprocessingInk" xmlns:wne="http://schemas.microsoft.com/office/word/2006/wordml" xmlns:wps="http://schemas.microsoft.com/office/word/2010/wordprocessingShape" mc:Ignorable="w14 w15 w16se w16cid wp14">
+<w:hdr xmlns:wpc="http://schemas.microsoft.com/office/word/2010/wordprocessingCanvas" xmlns:mc="http://schemas.openxmlformats.org/markup-compatibility/2006" xmlns:o="urn:schemas-microsoft-com:office:office" xmlns:r="http://schemas.openxmlformats.org/officeDocument/2006/relationships" xmlns:m="http://schemas.openxmlformats.org/officeDocument/2006/math" xmlns:v="urn:schemas-microsoft-com:vml" xmlns:wp14="http://schemas.microsoft.com/office/word/2010/wordprocessingDrawing" xmlns:wp="http://schemas.openxmlformats.org/drawingml/2006/wordprocessingDrawing" xmlns:w10="urn:schemas-microsoft-com:office:word" xmlns:w="http://schemas.openxmlformats.org/wordprocessingml/2006/main" xmlns:w14="http://schemas.microsoft.com/office/word/2010/wordml" xmlns:w15="http://schemas.microsoft.com/office/word/2012/wordml" xmlns:wpg="http://schemas.microsoft.com/office/word/2010/wordprocessingGroup" xmlns:wpi="http://schemas.microsoft.com/office/word/2010/wordprocessingInk" xmlns:wne="http://schemas.microsoft.com/office/word/2006/wordml" xmlns:wps="http://schemas.microsoft.com/office/word/2010/wordprocessingShape" mc:Ignorable="w14 w15 wp14">
   <w:p/>
   <w:tbl>
     <w:tblPr>
@@ -2374,8 +3821,2178 @@
 </w:hdr>
 </file>
 
+<file path=word/numbering.xml><?xml version="1.0" encoding="utf-8"?>
+<w:numbering xmlns:wpc="http://schemas.microsoft.com/office/word/2010/wordprocessingCanvas" xmlns:mc="http://schemas.openxmlformats.org/markup-compatibility/2006" xmlns:o="urn:schemas-microsoft-com:office:office" xmlns:r="http://schemas.openxmlformats.org/officeDocument/2006/relationships" xmlns:m="http://schemas.openxmlformats.org/officeDocument/2006/math" xmlns:v="urn:schemas-microsoft-com:vml" xmlns:wp14="http://schemas.microsoft.com/office/word/2010/wordprocessingDrawing" xmlns:wp="http://schemas.openxmlformats.org/drawingml/2006/wordprocessingDrawing" xmlns:w10="urn:schemas-microsoft-com:office:word" xmlns:w="http://schemas.openxmlformats.org/wordprocessingml/2006/main" xmlns:w14="http://schemas.microsoft.com/office/word/2010/wordml" xmlns:w15="http://schemas.microsoft.com/office/word/2012/wordml" xmlns:wpg="http://schemas.microsoft.com/office/word/2010/wordprocessingGroup" xmlns:wpi="http://schemas.microsoft.com/office/word/2010/wordprocessingInk" xmlns:wne="http://schemas.microsoft.com/office/word/2006/wordml" xmlns:wps="http://schemas.microsoft.com/office/word/2010/wordprocessingShape" mc:Ignorable="w14 w15 wp14">
+  <w:abstractNum w:abstractNumId="0" w15:restartNumberingAfterBreak="0">
+    <w:nsid w:val="0D080EEE"/>
+    <w:multiLevelType w:val="multilevel"/>
+    <w:tmpl w:val="07DA8266"/>
+    <w:lvl w:ilvl="0">
+      <w:start w:val="2"/>
+      <w:numFmt w:val="decimal"/>
+      <w:lvlText w:val="%1."/>
+      <w:lvlJc w:val="left"/>
+      <w:pPr>
+        <w:tabs>
+          <w:tab w:val="num" w:pos="720"/>
+        </w:tabs>
+        <w:ind w:left="720" w:hanging="360"/>
+      </w:pPr>
+    </w:lvl>
+    <w:lvl w:ilvl="1" w:tentative="1">
+      <w:start w:val="1"/>
+      <w:numFmt w:val="decimal"/>
+      <w:lvlText w:val="%2."/>
+      <w:lvlJc w:val="left"/>
+      <w:pPr>
+        <w:tabs>
+          <w:tab w:val="num" w:pos="1440"/>
+        </w:tabs>
+        <w:ind w:left="1440" w:hanging="360"/>
+      </w:pPr>
+    </w:lvl>
+    <w:lvl w:ilvl="2" w:tentative="1">
+      <w:start w:val="1"/>
+      <w:numFmt w:val="decimal"/>
+      <w:lvlText w:val="%3."/>
+      <w:lvlJc w:val="left"/>
+      <w:pPr>
+        <w:tabs>
+          <w:tab w:val="num" w:pos="2160"/>
+        </w:tabs>
+        <w:ind w:left="2160" w:hanging="360"/>
+      </w:pPr>
+    </w:lvl>
+    <w:lvl w:ilvl="3" w:tentative="1">
+      <w:start w:val="1"/>
+      <w:numFmt w:val="decimal"/>
+      <w:lvlText w:val="%4."/>
+      <w:lvlJc w:val="left"/>
+      <w:pPr>
+        <w:tabs>
+          <w:tab w:val="num" w:pos="2880"/>
+        </w:tabs>
+        <w:ind w:left="2880" w:hanging="360"/>
+      </w:pPr>
+    </w:lvl>
+    <w:lvl w:ilvl="4" w:tentative="1">
+      <w:start w:val="1"/>
+      <w:numFmt w:val="decimal"/>
+      <w:lvlText w:val="%5."/>
+      <w:lvlJc w:val="left"/>
+      <w:pPr>
+        <w:tabs>
+          <w:tab w:val="num" w:pos="3600"/>
+        </w:tabs>
+        <w:ind w:left="3600" w:hanging="360"/>
+      </w:pPr>
+    </w:lvl>
+    <w:lvl w:ilvl="5" w:tentative="1">
+      <w:start w:val="1"/>
+      <w:numFmt w:val="decimal"/>
+      <w:lvlText w:val="%6."/>
+      <w:lvlJc w:val="left"/>
+      <w:pPr>
+        <w:tabs>
+          <w:tab w:val="num" w:pos="4320"/>
+        </w:tabs>
+        <w:ind w:left="4320" w:hanging="360"/>
+      </w:pPr>
+    </w:lvl>
+    <w:lvl w:ilvl="6" w:tentative="1">
+      <w:start w:val="1"/>
+      <w:numFmt w:val="decimal"/>
+      <w:lvlText w:val="%7."/>
+      <w:lvlJc w:val="left"/>
+      <w:pPr>
+        <w:tabs>
+          <w:tab w:val="num" w:pos="5040"/>
+        </w:tabs>
+        <w:ind w:left="5040" w:hanging="360"/>
+      </w:pPr>
+    </w:lvl>
+    <w:lvl w:ilvl="7" w:tentative="1">
+      <w:start w:val="1"/>
+      <w:numFmt w:val="decimal"/>
+      <w:lvlText w:val="%8."/>
+      <w:lvlJc w:val="left"/>
+      <w:pPr>
+        <w:tabs>
+          <w:tab w:val="num" w:pos="5760"/>
+        </w:tabs>
+        <w:ind w:left="5760" w:hanging="360"/>
+      </w:pPr>
+    </w:lvl>
+    <w:lvl w:ilvl="8" w:tentative="1">
+      <w:start w:val="1"/>
+      <w:numFmt w:val="decimal"/>
+      <w:lvlText w:val="%9."/>
+      <w:lvlJc w:val="left"/>
+      <w:pPr>
+        <w:tabs>
+          <w:tab w:val="num" w:pos="6480"/>
+        </w:tabs>
+        <w:ind w:left="6480" w:hanging="360"/>
+      </w:pPr>
+    </w:lvl>
+  </w:abstractNum>
+  <w:abstractNum w:abstractNumId="1" w15:restartNumberingAfterBreak="0">
+    <w:nsid w:val="0D63521D"/>
+    <w:multiLevelType w:val="multilevel"/>
+    <w:tmpl w:val="E47264C4"/>
+    <w:lvl w:ilvl="0">
+      <w:start w:val="5"/>
+      <w:numFmt w:val="decimal"/>
+      <w:lvlText w:val="%1."/>
+      <w:lvlJc w:val="left"/>
+      <w:pPr>
+        <w:tabs>
+          <w:tab w:val="num" w:pos="720"/>
+        </w:tabs>
+        <w:ind w:left="720" w:hanging="360"/>
+      </w:pPr>
+    </w:lvl>
+    <w:lvl w:ilvl="1" w:tentative="1">
+      <w:start w:val="1"/>
+      <w:numFmt w:val="decimal"/>
+      <w:lvlText w:val="%2."/>
+      <w:lvlJc w:val="left"/>
+      <w:pPr>
+        <w:tabs>
+          <w:tab w:val="num" w:pos="1440"/>
+        </w:tabs>
+        <w:ind w:left="1440" w:hanging="360"/>
+      </w:pPr>
+    </w:lvl>
+    <w:lvl w:ilvl="2" w:tentative="1">
+      <w:start w:val="1"/>
+      <w:numFmt w:val="decimal"/>
+      <w:lvlText w:val="%3."/>
+      <w:lvlJc w:val="left"/>
+      <w:pPr>
+        <w:tabs>
+          <w:tab w:val="num" w:pos="2160"/>
+        </w:tabs>
+        <w:ind w:left="2160" w:hanging="360"/>
+      </w:pPr>
+    </w:lvl>
+    <w:lvl w:ilvl="3" w:tentative="1">
+      <w:start w:val="1"/>
+      <w:numFmt w:val="decimal"/>
+      <w:lvlText w:val="%4."/>
+      <w:lvlJc w:val="left"/>
+      <w:pPr>
+        <w:tabs>
+          <w:tab w:val="num" w:pos="2880"/>
+        </w:tabs>
+        <w:ind w:left="2880" w:hanging="360"/>
+      </w:pPr>
+    </w:lvl>
+    <w:lvl w:ilvl="4" w:tentative="1">
+      <w:start w:val="1"/>
+      <w:numFmt w:val="decimal"/>
+      <w:lvlText w:val="%5."/>
+      <w:lvlJc w:val="left"/>
+      <w:pPr>
+        <w:tabs>
+          <w:tab w:val="num" w:pos="3600"/>
+        </w:tabs>
+        <w:ind w:left="3600" w:hanging="360"/>
+      </w:pPr>
+    </w:lvl>
+    <w:lvl w:ilvl="5" w:tentative="1">
+      <w:start w:val="1"/>
+      <w:numFmt w:val="decimal"/>
+      <w:lvlText w:val="%6."/>
+      <w:lvlJc w:val="left"/>
+      <w:pPr>
+        <w:tabs>
+          <w:tab w:val="num" w:pos="4320"/>
+        </w:tabs>
+        <w:ind w:left="4320" w:hanging="360"/>
+      </w:pPr>
+    </w:lvl>
+    <w:lvl w:ilvl="6" w:tentative="1">
+      <w:start w:val="1"/>
+      <w:numFmt w:val="decimal"/>
+      <w:lvlText w:val="%7."/>
+      <w:lvlJc w:val="left"/>
+      <w:pPr>
+        <w:tabs>
+          <w:tab w:val="num" w:pos="5040"/>
+        </w:tabs>
+        <w:ind w:left="5040" w:hanging="360"/>
+      </w:pPr>
+    </w:lvl>
+    <w:lvl w:ilvl="7" w:tentative="1">
+      <w:start w:val="1"/>
+      <w:numFmt w:val="decimal"/>
+      <w:lvlText w:val="%8."/>
+      <w:lvlJc w:val="left"/>
+      <w:pPr>
+        <w:tabs>
+          <w:tab w:val="num" w:pos="5760"/>
+        </w:tabs>
+        <w:ind w:left="5760" w:hanging="360"/>
+      </w:pPr>
+    </w:lvl>
+    <w:lvl w:ilvl="8" w:tentative="1">
+      <w:start w:val="1"/>
+      <w:numFmt w:val="decimal"/>
+      <w:lvlText w:val="%9."/>
+      <w:lvlJc w:val="left"/>
+      <w:pPr>
+        <w:tabs>
+          <w:tab w:val="num" w:pos="6480"/>
+        </w:tabs>
+        <w:ind w:left="6480" w:hanging="360"/>
+      </w:pPr>
+    </w:lvl>
+  </w:abstractNum>
+  <w:abstractNum w:abstractNumId="2" w15:restartNumberingAfterBreak="0">
+    <w:nsid w:val="10344E2A"/>
+    <w:multiLevelType w:val="multilevel"/>
+    <w:tmpl w:val="D0A49904"/>
+    <w:lvl w:ilvl="0">
+      <w:start w:val="1"/>
+      <w:numFmt w:val="decimal"/>
+      <w:lvlText w:val="%1."/>
+      <w:lvlJc w:val="left"/>
+      <w:pPr>
+        <w:tabs>
+          <w:tab w:val="num" w:pos="720"/>
+        </w:tabs>
+        <w:ind w:left="720" w:hanging="360"/>
+      </w:pPr>
+    </w:lvl>
+    <w:lvl w:ilvl="1" w:tentative="1">
+      <w:start w:val="1"/>
+      <w:numFmt w:val="decimal"/>
+      <w:lvlText w:val="%2."/>
+      <w:lvlJc w:val="left"/>
+      <w:pPr>
+        <w:tabs>
+          <w:tab w:val="num" w:pos="1440"/>
+        </w:tabs>
+        <w:ind w:left="1440" w:hanging="360"/>
+      </w:pPr>
+    </w:lvl>
+    <w:lvl w:ilvl="2" w:tentative="1">
+      <w:start w:val="1"/>
+      <w:numFmt w:val="decimal"/>
+      <w:lvlText w:val="%3."/>
+      <w:lvlJc w:val="left"/>
+      <w:pPr>
+        <w:tabs>
+          <w:tab w:val="num" w:pos="2160"/>
+        </w:tabs>
+        <w:ind w:left="2160" w:hanging="360"/>
+      </w:pPr>
+    </w:lvl>
+    <w:lvl w:ilvl="3" w:tentative="1">
+      <w:start w:val="1"/>
+      <w:numFmt w:val="decimal"/>
+      <w:lvlText w:val="%4."/>
+      <w:lvlJc w:val="left"/>
+      <w:pPr>
+        <w:tabs>
+          <w:tab w:val="num" w:pos="2880"/>
+        </w:tabs>
+        <w:ind w:left="2880" w:hanging="360"/>
+      </w:pPr>
+    </w:lvl>
+    <w:lvl w:ilvl="4" w:tentative="1">
+      <w:start w:val="1"/>
+      <w:numFmt w:val="decimal"/>
+      <w:lvlText w:val="%5."/>
+      <w:lvlJc w:val="left"/>
+      <w:pPr>
+        <w:tabs>
+          <w:tab w:val="num" w:pos="3600"/>
+        </w:tabs>
+        <w:ind w:left="3600" w:hanging="360"/>
+      </w:pPr>
+    </w:lvl>
+    <w:lvl w:ilvl="5" w:tentative="1">
+      <w:start w:val="1"/>
+      <w:numFmt w:val="decimal"/>
+      <w:lvlText w:val="%6."/>
+      <w:lvlJc w:val="left"/>
+      <w:pPr>
+        <w:tabs>
+          <w:tab w:val="num" w:pos="4320"/>
+        </w:tabs>
+        <w:ind w:left="4320" w:hanging="360"/>
+      </w:pPr>
+    </w:lvl>
+    <w:lvl w:ilvl="6" w:tentative="1">
+      <w:start w:val="1"/>
+      <w:numFmt w:val="decimal"/>
+      <w:lvlText w:val="%7."/>
+      <w:lvlJc w:val="left"/>
+      <w:pPr>
+        <w:tabs>
+          <w:tab w:val="num" w:pos="5040"/>
+        </w:tabs>
+        <w:ind w:left="5040" w:hanging="360"/>
+      </w:pPr>
+    </w:lvl>
+    <w:lvl w:ilvl="7" w:tentative="1">
+      <w:start w:val="1"/>
+      <w:numFmt w:val="decimal"/>
+      <w:lvlText w:val="%8."/>
+      <w:lvlJc w:val="left"/>
+      <w:pPr>
+        <w:tabs>
+          <w:tab w:val="num" w:pos="5760"/>
+        </w:tabs>
+        <w:ind w:left="5760" w:hanging="360"/>
+      </w:pPr>
+    </w:lvl>
+    <w:lvl w:ilvl="8" w:tentative="1">
+      <w:start w:val="1"/>
+      <w:numFmt w:val="decimal"/>
+      <w:lvlText w:val="%9."/>
+      <w:lvlJc w:val="left"/>
+      <w:pPr>
+        <w:tabs>
+          <w:tab w:val="num" w:pos="6480"/>
+        </w:tabs>
+        <w:ind w:left="6480" w:hanging="360"/>
+      </w:pPr>
+    </w:lvl>
+  </w:abstractNum>
+  <w:abstractNum w:abstractNumId="3" w15:restartNumberingAfterBreak="0">
+    <w:nsid w:val="129046D4"/>
+    <w:multiLevelType w:val="multilevel"/>
+    <w:tmpl w:val="0BC4D52E"/>
+    <w:lvl w:ilvl="0">
+      <w:start w:val="3"/>
+      <w:numFmt w:val="decimal"/>
+      <w:lvlText w:val="%1."/>
+      <w:lvlJc w:val="left"/>
+      <w:pPr>
+        <w:tabs>
+          <w:tab w:val="num" w:pos="720"/>
+        </w:tabs>
+        <w:ind w:left="720" w:hanging="360"/>
+      </w:pPr>
+    </w:lvl>
+    <w:lvl w:ilvl="1" w:tentative="1">
+      <w:start w:val="1"/>
+      <w:numFmt w:val="decimal"/>
+      <w:lvlText w:val="%2."/>
+      <w:lvlJc w:val="left"/>
+      <w:pPr>
+        <w:tabs>
+          <w:tab w:val="num" w:pos="1440"/>
+        </w:tabs>
+        <w:ind w:left="1440" w:hanging="360"/>
+      </w:pPr>
+    </w:lvl>
+    <w:lvl w:ilvl="2" w:tentative="1">
+      <w:start w:val="1"/>
+      <w:numFmt w:val="decimal"/>
+      <w:lvlText w:val="%3."/>
+      <w:lvlJc w:val="left"/>
+      <w:pPr>
+        <w:tabs>
+          <w:tab w:val="num" w:pos="2160"/>
+        </w:tabs>
+        <w:ind w:left="2160" w:hanging="360"/>
+      </w:pPr>
+    </w:lvl>
+    <w:lvl w:ilvl="3" w:tentative="1">
+      <w:start w:val="1"/>
+      <w:numFmt w:val="decimal"/>
+      <w:lvlText w:val="%4."/>
+      <w:lvlJc w:val="left"/>
+      <w:pPr>
+        <w:tabs>
+          <w:tab w:val="num" w:pos="2880"/>
+        </w:tabs>
+        <w:ind w:left="2880" w:hanging="360"/>
+      </w:pPr>
+    </w:lvl>
+    <w:lvl w:ilvl="4" w:tentative="1">
+      <w:start w:val="1"/>
+      <w:numFmt w:val="decimal"/>
+      <w:lvlText w:val="%5."/>
+      <w:lvlJc w:val="left"/>
+      <w:pPr>
+        <w:tabs>
+          <w:tab w:val="num" w:pos="3600"/>
+        </w:tabs>
+        <w:ind w:left="3600" w:hanging="360"/>
+      </w:pPr>
+    </w:lvl>
+    <w:lvl w:ilvl="5" w:tentative="1">
+      <w:start w:val="1"/>
+      <w:numFmt w:val="decimal"/>
+      <w:lvlText w:val="%6."/>
+      <w:lvlJc w:val="left"/>
+      <w:pPr>
+        <w:tabs>
+          <w:tab w:val="num" w:pos="4320"/>
+        </w:tabs>
+        <w:ind w:left="4320" w:hanging="360"/>
+      </w:pPr>
+    </w:lvl>
+    <w:lvl w:ilvl="6" w:tentative="1">
+      <w:start w:val="1"/>
+      <w:numFmt w:val="decimal"/>
+      <w:lvlText w:val="%7."/>
+      <w:lvlJc w:val="left"/>
+      <w:pPr>
+        <w:tabs>
+          <w:tab w:val="num" w:pos="5040"/>
+        </w:tabs>
+        <w:ind w:left="5040" w:hanging="360"/>
+      </w:pPr>
+    </w:lvl>
+    <w:lvl w:ilvl="7" w:tentative="1">
+      <w:start w:val="1"/>
+      <w:numFmt w:val="decimal"/>
+      <w:lvlText w:val="%8."/>
+      <w:lvlJc w:val="left"/>
+      <w:pPr>
+        <w:tabs>
+          <w:tab w:val="num" w:pos="5760"/>
+        </w:tabs>
+        <w:ind w:left="5760" w:hanging="360"/>
+      </w:pPr>
+    </w:lvl>
+    <w:lvl w:ilvl="8" w:tentative="1">
+      <w:start w:val="1"/>
+      <w:numFmt w:val="decimal"/>
+      <w:lvlText w:val="%9."/>
+      <w:lvlJc w:val="left"/>
+      <w:pPr>
+        <w:tabs>
+          <w:tab w:val="num" w:pos="6480"/>
+        </w:tabs>
+        <w:ind w:left="6480" w:hanging="360"/>
+      </w:pPr>
+    </w:lvl>
+  </w:abstractNum>
+  <w:abstractNum w:abstractNumId="4" w15:restartNumberingAfterBreak="0">
+    <w:nsid w:val="16E91AAF"/>
+    <w:multiLevelType w:val="multilevel"/>
+    <w:tmpl w:val="CE6CB16C"/>
+    <w:lvl w:ilvl="0">
+      <w:start w:val="6"/>
+      <w:numFmt w:val="decimal"/>
+      <w:lvlText w:val="%1."/>
+      <w:lvlJc w:val="left"/>
+      <w:pPr>
+        <w:tabs>
+          <w:tab w:val="num" w:pos="720"/>
+        </w:tabs>
+        <w:ind w:left="720" w:hanging="360"/>
+      </w:pPr>
+    </w:lvl>
+    <w:lvl w:ilvl="1" w:tentative="1">
+      <w:start w:val="1"/>
+      <w:numFmt w:val="decimal"/>
+      <w:lvlText w:val="%2."/>
+      <w:lvlJc w:val="left"/>
+      <w:pPr>
+        <w:tabs>
+          <w:tab w:val="num" w:pos="1440"/>
+        </w:tabs>
+        <w:ind w:left="1440" w:hanging="360"/>
+      </w:pPr>
+    </w:lvl>
+    <w:lvl w:ilvl="2" w:tentative="1">
+      <w:start w:val="1"/>
+      <w:numFmt w:val="decimal"/>
+      <w:lvlText w:val="%3."/>
+      <w:lvlJc w:val="left"/>
+      <w:pPr>
+        <w:tabs>
+          <w:tab w:val="num" w:pos="2160"/>
+        </w:tabs>
+        <w:ind w:left="2160" w:hanging="360"/>
+      </w:pPr>
+    </w:lvl>
+    <w:lvl w:ilvl="3" w:tentative="1">
+      <w:start w:val="1"/>
+      <w:numFmt w:val="decimal"/>
+      <w:lvlText w:val="%4."/>
+      <w:lvlJc w:val="left"/>
+      <w:pPr>
+        <w:tabs>
+          <w:tab w:val="num" w:pos="2880"/>
+        </w:tabs>
+        <w:ind w:left="2880" w:hanging="360"/>
+      </w:pPr>
+    </w:lvl>
+    <w:lvl w:ilvl="4" w:tentative="1">
+      <w:start w:val="1"/>
+      <w:numFmt w:val="decimal"/>
+      <w:lvlText w:val="%5."/>
+      <w:lvlJc w:val="left"/>
+      <w:pPr>
+        <w:tabs>
+          <w:tab w:val="num" w:pos="3600"/>
+        </w:tabs>
+        <w:ind w:left="3600" w:hanging="360"/>
+      </w:pPr>
+    </w:lvl>
+    <w:lvl w:ilvl="5" w:tentative="1">
+      <w:start w:val="1"/>
+      <w:numFmt w:val="decimal"/>
+      <w:lvlText w:val="%6."/>
+      <w:lvlJc w:val="left"/>
+      <w:pPr>
+        <w:tabs>
+          <w:tab w:val="num" w:pos="4320"/>
+        </w:tabs>
+        <w:ind w:left="4320" w:hanging="360"/>
+      </w:pPr>
+    </w:lvl>
+    <w:lvl w:ilvl="6" w:tentative="1">
+      <w:start w:val="1"/>
+      <w:numFmt w:val="decimal"/>
+      <w:lvlText w:val="%7."/>
+      <w:lvlJc w:val="left"/>
+      <w:pPr>
+        <w:tabs>
+          <w:tab w:val="num" w:pos="5040"/>
+        </w:tabs>
+        <w:ind w:left="5040" w:hanging="360"/>
+      </w:pPr>
+    </w:lvl>
+    <w:lvl w:ilvl="7" w:tentative="1">
+      <w:start w:val="1"/>
+      <w:numFmt w:val="decimal"/>
+      <w:lvlText w:val="%8."/>
+      <w:lvlJc w:val="left"/>
+      <w:pPr>
+        <w:tabs>
+          <w:tab w:val="num" w:pos="5760"/>
+        </w:tabs>
+        <w:ind w:left="5760" w:hanging="360"/>
+      </w:pPr>
+    </w:lvl>
+    <w:lvl w:ilvl="8" w:tentative="1">
+      <w:start w:val="1"/>
+      <w:numFmt w:val="decimal"/>
+      <w:lvlText w:val="%9."/>
+      <w:lvlJc w:val="left"/>
+      <w:pPr>
+        <w:tabs>
+          <w:tab w:val="num" w:pos="6480"/>
+        </w:tabs>
+        <w:ind w:left="6480" w:hanging="360"/>
+      </w:pPr>
+    </w:lvl>
+  </w:abstractNum>
+  <w:abstractNum w:abstractNumId="5" w15:restartNumberingAfterBreak="0">
+    <w:nsid w:val="1ECE7488"/>
+    <w:multiLevelType w:val="multilevel"/>
+    <w:tmpl w:val="964205FE"/>
+    <w:lvl w:ilvl="0">
+      <w:start w:val="5"/>
+      <w:numFmt w:val="decimal"/>
+      <w:lvlText w:val="%1."/>
+      <w:lvlJc w:val="left"/>
+      <w:pPr>
+        <w:tabs>
+          <w:tab w:val="num" w:pos="720"/>
+        </w:tabs>
+        <w:ind w:left="720" w:hanging="360"/>
+      </w:pPr>
+    </w:lvl>
+    <w:lvl w:ilvl="1" w:tentative="1">
+      <w:start w:val="1"/>
+      <w:numFmt w:val="decimal"/>
+      <w:lvlText w:val="%2."/>
+      <w:lvlJc w:val="left"/>
+      <w:pPr>
+        <w:tabs>
+          <w:tab w:val="num" w:pos="1440"/>
+        </w:tabs>
+        <w:ind w:left="1440" w:hanging="360"/>
+      </w:pPr>
+    </w:lvl>
+    <w:lvl w:ilvl="2" w:tentative="1">
+      <w:start w:val="1"/>
+      <w:numFmt w:val="decimal"/>
+      <w:lvlText w:val="%3."/>
+      <w:lvlJc w:val="left"/>
+      <w:pPr>
+        <w:tabs>
+          <w:tab w:val="num" w:pos="2160"/>
+        </w:tabs>
+        <w:ind w:left="2160" w:hanging="360"/>
+      </w:pPr>
+    </w:lvl>
+    <w:lvl w:ilvl="3" w:tentative="1">
+      <w:start w:val="1"/>
+      <w:numFmt w:val="decimal"/>
+      <w:lvlText w:val="%4."/>
+      <w:lvlJc w:val="left"/>
+      <w:pPr>
+        <w:tabs>
+          <w:tab w:val="num" w:pos="2880"/>
+        </w:tabs>
+        <w:ind w:left="2880" w:hanging="360"/>
+      </w:pPr>
+    </w:lvl>
+    <w:lvl w:ilvl="4" w:tentative="1">
+      <w:start w:val="1"/>
+      <w:numFmt w:val="decimal"/>
+      <w:lvlText w:val="%5."/>
+      <w:lvlJc w:val="left"/>
+      <w:pPr>
+        <w:tabs>
+          <w:tab w:val="num" w:pos="3600"/>
+        </w:tabs>
+        <w:ind w:left="3600" w:hanging="360"/>
+      </w:pPr>
+    </w:lvl>
+    <w:lvl w:ilvl="5" w:tentative="1">
+      <w:start w:val="1"/>
+      <w:numFmt w:val="decimal"/>
+      <w:lvlText w:val="%6."/>
+      <w:lvlJc w:val="left"/>
+      <w:pPr>
+        <w:tabs>
+          <w:tab w:val="num" w:pos="4320"/>
+        </w:tabs>
+        <w:ind w:left="4320" w:hanging="360"/>
+      </w:pPr>
+    </w:lvl>
+    <w:lvl w:ilvl="6" w:tentative="1">
+      <w:start w:val="1"/>
+      <w:numFmt w:val="decimal"/>
+      <w:lvlText w:val="%7."/>
+      <w:lvlJc w:val="left"/>
+      <w:pPr>
+        <w:tabs>
+          <w:tab w:val="num" w:pos="5040"/>
+        </w:tabs>
+        <w:ind w:left="5040" w:hanging="360"/>
+      </w:pPr>
+    </w:lvl>
+    <w:lvl w:ilvl="7" w:tentative="1">
+      <w:start w:val="1"/>
+      <w:numFmt w:val="decimal"/>
+      <w:lvlText w:val="%8."/>
+      <w:lvlJc w:val="left"/>
+      <w:pPr>
+        <w:tabs>
+          <w:tab w:val="num" w:pos="5760"/>
+        </w:tabs>
+        <w:ind w:left="5760" w:hanging="360"/>
+      </w:pPr>
+    </w:lvl>
+    <w:lvl w:ilvl="8" w:tentative="1">
+      <w:start w:val="1"/>
+      <w:numFmt w:val="decimal"/>
+      <w:lvlText w:val="%9."/>
+      <w:lvlJc w:val="left"/>
+      <w:pPr>
+        <w:tabs>
+          <w:tab w:val="num" w:pos="6480"/>
+        </w:tabs>
+        <w:ind w:left="6480" w:hanging="360"/>
+      </w:pPr>
+    </w:lvl>
+  </w:abstractNum>
+  <w:abstractNum w:abstractNumId="6" w15:restartNumberingAfterBreak="0">
+    <w:nsid w:val="33EE6113"/>
+    <w:multiLevelType w:val="multilevel"/>
+    <w:tmpl w:val="E7C6206C"/>
+    <w:lvl w:ilvl="0">
+      <w:start w:val="2"/>
+      <w:numFmt w:val="decimal"/>
+      <w:lvlText w:val="%1."/>
+      <w:lvlJc w:val="left"/>
+      <w:pPr>
+        <w:tabs>
+          <w:tab w:val="num" w:pos="720"/>
+        </w:tabs>
+        <w:ind w:left="720" w:hanging="360"/>
+      </w:pPr>
+    </w:lvl>
+    <w:lvl w:ilvl="1" w:tentative="1">
+      <w:start w:val="1"/>
+      <w:numFmt w:val="decimal"/>
+      <w:lvlText w:val="%2."/>
+      <w:lvlJc w:val="left"/>
+      <w:pPr>
+        <w:tabs>
+          <w:tab w:val="num" w:pos="1440"/>
+        </w:tabs>
+        <w:ind w:left="1440" w:hanging="360"/>
+      </w:pPr>
+    </w:lvl>
+    <w:lvl w:ilvl="2" w:tentative="1">
+      <w:start w:val="1"/>
+      <w:numFmt w:val="decimal"/>
+      <w:lvlText w:val="%3."/>
+      <w:lvlJc w:val="left"/>
+      <w:pPr>
+        <w:tabs>
+          <w:tab w:val="num" w:pos="2160"/>
+        </w:tabs>
+        <w:ind w:left="2160" w:hanging="360"/>
+      </w:pPr>
+    </w:lvl>
+    <w:lvl w:ilvl="3" w:tentative="1">
+      <w:start w:val="1"/>
+      <w:numFmt w:val="decimal"/>
+      <w:lvlText w:val="%4."/>
+      <w:lvlJc w:val="left"/>
+      <w:pPr>
+        <w:tabs>
+          <w:tab w:val="num" w:pos="2880"/>
+        </w:tabs>
+        <w:ind w:left="2880" w:hanging="360"/>
+      </w:pPr>
+    </w:lvl>
+    <w:lvl w:ilvl="4" w:tentative="1">
+      <w:start w:val="1"/>
+      <w:numFmt w:val="decimal"/>
+      <w:lvlText w:val="%5."/>
+      <w:lvlJc w:val="left"/>
+      <w:pPr>
+        <w:tabs>
+          <w:tab w:val="num" w:pos="3600"/>
+        </w:tabs>
+        <w:ind w:left="3600" w:hanging="360"/>
+      </w:pPr>
+    </w:lvl>
+    <w:lvl w:ilvl="5" w:tentative="1">
+      <w:start w:val="1"/>
+      <w:numFmt w:val="decimal"/>
+      <w:lvlText w:val="%6."/>
+      <w:lvlJc w:val="left"/>
+      <w:pPr>
+        <w:tabs>
+          <w:tab w:val="num" w:pos="4320"/>
+        </w:tabs>
+        <w:ind w:left="4320" w:hanging="360"/>
+      </w:pPr>
+    </w:lvl>
+    <w:lvl w:ilvl="6" w:tentative="1">
+      <w:start w:val="1"/>
+      <w:numFmt w:val="decimal"/>
+      <w:lvlText w:val="%7."/>
+      <w:lvlJc w:val="left"/>
+      <w:pPr>
+        <w:tabs>
+          <w:tab w:val="num" w:pos="5040"/>
+        </w:tabs>
+        <w:ind w:left="5040" w:hanging="360"/>
+      </w:pPr>
+    </w:lvl>
+    <w:lvl w:ilvl="7" w:tentative="1">
+      <w:start w:val="1"/>
+      <w:numFmt w:val="decimal"/>
+      <w:lvlText w:val="%8."/>
+      <w:lvlJc w:val="left"/>
+      <w:pPr>
+        <w:tabs>
+          <w:tab w:val="num" w:pos="5760"/>
+        </w:tabs>
+        <w:ind w:left="5760" w:hanging="360"/>
+      </w:pPr>
+    </w:lvl>
+    <w:lvl w:ilvl="8" w:tentative="1">
+      <w:start w:val="1"/>
+      <w:numFmt w:val="decimal"/>
+      <w:lvlText w:val="%9."/>
+      <w:lvlJc w:val="left"/>
+      <w:pPr>
+        <w:tabs>
+          <w:tab w:val="num" w:pos="6480"/>
+        </w:tabs>
+        <w:ind w:left="6480" w:hanging="360"/>
+      </w:pPr>
+    </w:lvl>
+  </w:abstractNum>
+  <w:abstractNum w:abstractNumId="7" w15:restartNumberingAfterBreak="0">
+    <w:nsid w:val="42D360E3"/>
+    <w:multiLevelType w:val="multilevel"/>
+    <w:tmpl w:val="5BB6F01A"/>
+    <w:lvl w:ilvl="0">
+      <w:start w:val="1"/>
+      <w:numFmt w:val="decimal"/>
+      <w:lvlText w:val="%1."/>
+      <w:lvlJc w:val="left"/>
+      <w:pPr>
+        <w:tabs>
+          <w:tab w:val="num" w:pos="720"/>
+        </w:tabs>
+        <w:ind w:left="720" w:hanging="360"/>
+      </w:pPr>
+    </w:lvl>
+    <w:lvl w:ilvl="1" w:tentative="1">
+      <w:start w:val="1"/>
+      <w:numFmt w:val="decimal"/>
+      <w:lvlText w:val="%2."/>
+      <w:lvlJc w:val="left"/>
+      <w:pPr>
+        <w:tabs>
+          <w:tab w:val="num" w:pos="1440"/>
+        </w:tabs>
+        <w:ind w:left="1440" w:hanging="360"/>
+      </w:pPr>
+    </w:lvl>
+    <w:lvl w:ilvl="2" w:tentative="1">
+      <w:start w:val="1"/>
+      <w:numFmt w:val="decimal"/>
+      <w:lvlText w:val="%3."/>
+      <w:lvlJc w:val="left"/>
+      <w:pPr>
+        <w:tabs>
+          <w:tab w:val="num" w:pos="2160"/>
+        </w:tabs>
+        <w:ind w:left="2160" w:hanging="360"/>
+      </w:pPr>
+    </w:lvl>
+    <w:lvl w:ilvl="3" w:tentative="1">
+      <w:start w:val="1"/>
+      <w:numFmt w:val="decimal"/>
+      <w:lvlText w:val="%4."/>
+      <w:lvlJc w:val="left"/>
+      <w:pPr>
+        <w:tabs>
+          <w:tab w:val="num" w:pos="2880"/>
+        </w:tabs>
+        <w:ind w:left="2880" w:hanging="360"/>
+      </w:pPr>
+    </w:lvl>
+    <w:lvl w:ilvl="4" w:tentative="1">
+      <w:start w:val="1"/>
+      <w:numFmt w:val="decimal"/>
+      <w:lvlText w:val="%5."/>
+      <w:lvlJc w:val="left"/>
+      <w:pPr>
+        <w:tabs>
+          <w:tab w:val="num" w:pos="3600"/>
+        </w:tabs>
+        <w:ind w:left="3600" w:hanging="360"/>
+      </w:pPr>
+    </w:lvl>
+    <w:lvl w:ilvl="5" w:tentative="1">
+      <w:start w:val="1"/>
+      <w:numFmt w:val="decimal"/>
+      <w:lvlText w:val="%6."/>
+      <w:lvlJc w:val="left"/>
+      <w:pPr>
+        <w:tabs>
+          <w:tab w:val="num" w:pos="4320"/>
+        </w:tabs>
+        <w:ind w:left="4320" w:hanging="360"/>
+      </w:pPr>
+    </w:lvl>
+    <w:lvl w:ilvl="6" w:tentative="1">
+      <w:start w:val="1"/>
+      <w:numFmt w:val="decimal"/>
+      <w:lvlText w:val="%7."/>
+      <w:lvlJc w:val="left"/>
+      <w:pPr>
+        <w:tabs>
+          <w:tab w:val="num" w:pos="5040"/>
+        </w:tabs>
+        <w:ind w:left="5040" w:hanging="360"/>
+      </w:pPr>
+    </w:lvl>
+    <w:lvl w:ilvl="7" w:tentative="1">
+      <w:start w:val="1"/>
+      <w:numFmt w:val="decimal"/>
+      <w:lvlText w:val="%8."/>
+      <w:lvlJc w:val="left"/>
+      <w:pPr>
+        <w:tabs>
+          <w:tab w:val="num" w:pos="5760"/>
+        </w:tabs>
+        <w:ind w:left="5760" w:hanging="360"/>
+      </w:pPr>
+    </w:lvl>
+    <w:lvl w:ilvl="8" w:tentative="1">
+      <w:start w:val="1"/>
+      <w:numFmt w:val="decimal"/>
+      <w:lvlText w:val="%9."/>
+      <w:lvlJc w:val="left"/>
+      <w:pPr>
+        <w:tabs>
+          <w:tab w:val="num" w:pos="6480"/>
+        </w:tabs>
+        <w:ind w:left="6480" w:hanging="360"/>
+      </w:pPr>
+    </w:lvl>
+  </w:abstractNum>
+  <w:abstractNum w:abstractNumId="8" w15:restartNumberingAfterBreak="0">
+    <w:nsid w:val="4B2A4115"/>
+    <w:multiLevelType w:val="multilevel"/>
+    <w:tmpl w:val="0BB0C360"/>
+    <w:lvl w:ilvl="0">
+      <w:start w:val="2"/>
+      <w:numFmt w:val="decimal"/>
+      <w:lvlText w:val="%1."/>
+      <w:lvlJc w:val="left"/>
+      <w:pPr>
+        <w:tabs>
+          <w:tab w:val="num" w:pos="720"/>
+        </w:tabs>
+        <w:ind w:left="720" w:hanging="360"/>
+      </w:pPr>
+    </w:lvl>
+    <w:lvl w:ilvl="1" w:tentative="1">
+      <w:start w:val="1"/>
+      <w:numFmt w:val="decimal"/>
+      <w:lvlText w:val="%2."/>
+      <w:lvlJc w:val="left"/>
+      <w:pPr>
+        <w:tabs>
+          <w:tab w:val="num" w:pos="1440"/>
+        </w:tabs>
+        <w:ind w:left="1440" w:hanging="360"/>
+      </w:pPr>
+    </w:lvl>
+    <w:lvl w:ilvl="2" w:tentative="1">
+      <w:start w:val="1"/>
+      <w:numFmt w:val="decimal"/>
+      <w:lvlText w:val="%3."/>
+      <w:lvlJc w:val="left"/>
+      <w:pPr>
+        <w:tabs>
+          <w:tab w:val="num" w:pos="2160"/>
+        </w:tabs>
+        <w:ind w:left="2160" w:hanging="360"/>
+      </w:pPr>
+    </w:lvl>
+    <w:lvl w:ilvl="3" w:tentative="1">
+      <w:start w:val="1"/>
+      <w:numFmt w:val="decimal"/>
+      <w:lvlText w:val="%4."/>
+      <w:lvlJc w:val="left"/>
+      <w:pPr>
+        <w:tabs>
+          <w:tab w:val="num" w:pos="2880"/>
+        </w:tabs>
+        <w:ind w:left="2880" w:hanging="360"/>
+      </w:pPr>
+    </w:lvl>
+    <w:lvl w:ilvl="4" w:tentative="1">
+      <w:start w:val="1"/>
+      <w:numFmt w:val="decimal"/>
+      <w:lvlText w:val="%5."/>
+      <w:lvlJc w:val="left"/>
+      <w:pPr>
+        <w:tabs>
+          <w:tab w:val="num" w:pos="3600"/>
+        </w:tabs>
+        <w:ind w:left="3600" w:hanging="360"/>
+      </w:pPr>
+    </w:lvl>
+    <w:lvl w:ilvl="5" w:tentative="1">
+      <w:start w:val="1"/>
+      <w:numFmt w:val="decimal"/>
+      <w:lvlText w:val="%6."/>
+      <w:lvlJc w:val="left"/>
+      <w:pPr>
+        <w:tabs>
+          <w:tab w:val="num" w:pos="4320"/>
+        </w:tabs>
+        <w:ind w:left="4320" w:hanging="360"/>
+      </w:pPr>
+    </w:lvl>
+    <w:lvl w:ilvl="6" w:tentative="1">
+      <w:start w:val="1"/>
+      <w:numFmt w:val="decimal"/>
+      <w:lvlText w:val="%7."/>
+      <w:lvlJc w:val="left"/>
+      <w:pPr>
+        <w:tabs>
+          <w:tab w:val="num" w:pos="5040"/>
+        </w:tabs>
+        <w:ind w:left="5040" w:hanging="360"/>
+      </w:pPr>
+    </w:lvl>
+    <w:lvl w:ilvl="7" w:tentative="1">
+      <w:start w:val="1"/>
+      <w:numFmt w:val="decimal"/>
+      <w:lvlText w:val="%8."/>
+      <w:lvlJc w:val="left"/>
+      <w:pPr>
+        <w:tabs>
+          <w:tab w:val="num" w:pos="5760"/>
+        </w:tabs>
+        <w:ind w:left="5760" w:hanging="360"/>
+      </w:pPr>
+    </w:lvl>
+    <w:lvl w:ilvl="8" w:tentative="1">
+      <w:start w:val="1"/>
+      <w:numFmt w:val="decimal"/>
+      <w:lvlText w:val="%9."/>
+      <w:lvlJc w:val="left"/>
+      <w:pPr>
+        <w:tabs>
+          <w:tab w:val="num" w:pos="6480"/>
+        </w:tabs>
+        <w:ind w:left="6480" w:hanging="360"/>
+      </w:pPr>
+    </w:lvl>
+  </w:abstractNum>
+  <w:abstractNum w:abstractNumId="9" w15:restartNumberingAfterBreak="0">
+    <w:nsid w:val="542E1D3B"/>
+    <w:multiLevelType w:val="multilevel"/>
+    <w:tmpl w:val="47529CA6"/>
+    <w:lvl w:ilvl="0">
+      <w:start w:val="2"/>
+      <w:numFmt w:val="decimal"/>
+      <w:lvlText w:val="%1."/>
+      <w:lvlJc w:val="left"/>
+      <w:pPr>
+        <w:tabs>
+          <w:tab w:val="num" w:pos="720"/>
+        </w:tabs>
+        <w:ind w:left="720" w:hanging="360"/>
+      </w:pPr>
+    </w:lvl>
+    <w:lvl w:ilvl="1" w:tentative="1">
+      <w:start w:val="1"/>
+      <w:numFmt w:val="decimal"/>
+      <w:lvlText w:val="%2."/>
+      <w:lvlJc w:val="left"/>
+      <w:pPr>
+        <w:tabs>
+          <w:tab w:val="num" w:pos="1440"/>
+        </w:tabs>
+        <w:ind w:left="1440" w:hanging="360"/>
+      </w:pPr>
+    </w:lvl>
+    <w:lvl w:ilvl="2" w:tentative="1">
+      <w:start w:val="1"/>
+      <w:numFmt w:val="decimal"/>
+      <w:lvlText w:val="%3."/>
+      <w:lvlJc w:val="left"/>
+      <w:pPr>
+        <w:tabs>
+          <w:tab w:val="num" w:pos="2160"/>
+        </w:tabs>
+        <w:ind w:left="2160" w:hanging="360"/>
+      </w:pPr>
+    </w:lvl>
+    <w:lvl w:ilvl="3" w:tentative="1">
+      <w:start w:val="1"/>
+      <w:numFmt w:val="decimal"/>
+      <w:lvlText w:val="%4."/>
+      <w:lvlJc w:val="left"/>
+      <w:pPr>
+        <w:tabs>
+          <w:tab w:val="num" w:pos="2880"/>
+        </w:tabs>
+        <w:ind w:left="2880" w:hanging="360"/>
+      </w:pPr>
+    </w:lvl>
+    <w:lvl w:ilvl="4" w:tentative="1">
+      <w:start w:val="1"/>
+      <w:numFmt w:val="decimal"/>
+      <w:lvlText w:val="%5."/>
+      <w:lvlJc w:val="left"/>
+      <w:pPr>
+        <w:tabs>
+          <w:tab w:val="num" w:pos="3600"/>
+        </w:tabs>
+        <w:ind w:left="3600" w:hanging="360"/>
+      </w:pPr>
+    </w:lvl>
+    <w:lvl w:ilvl="5" w:tentative="1">
+      <w:start w:val="1"/>
+      <w:numFmt w:val="decimal"/>
+      <w:lvlText w:val="%6."/>
+      <w:lvlJc w:val="left"/>
+      <w:pPr>
+        <w:tabs>
+          <w:tab w:val="num" w:pos="4320"/>
+        </w:tabs>
+        <w:ind w:left="4320" w:hanging="360"/>
+      </w:pPr>
+    </w:lvl>
+    <w:lvl w:ilvl="6" w:tentative="1">
+      <w:start w:val="1"/>
+      <w:numFmt w:val="decimal"/>
+      <w:lvlText w:val="%7."/>
+      <w:lvlJc w:val="left"/>
+      <w:pPr>
+        <w:tabs>
+          <w:tab w:val="num" w:pos="5040"/>
+        </w:tabs>
+        <w:ind w:left="5040" w:hanging="360"/>
+      </w:pPr>
+    </w:lvl>
+    <w:lvl w:ilvl="7" w:tentative="1">
+      <w:start w:val="1"/>
+      <w:numFmt w:val="decimal"/>
+      <w:lvlText w:val="%8."/>
+      <w:lvlJc w:val="left"/>
+      <w:pPr>
+        <w:tabs>
+          <w:tab w:val="num" w:pos="5760"/>
+        </w:tabs>
+        <w:ind w:left="5760" w:hanging="360"/>
+      </w:pPr>
+    </w:lvl>
+    <w:lvl w:ilvl="8" w:tentative="1">
+      <w:start w:val="1"/>
+      <w:numFmt w:val="decimal"/>
+      <w:lvlText w:val="%9."/>
+      <w:lvlJc w:val="left"/>
+      <w:pPr>
+        <w:tabs>
+          <w:tab w:val="num" w:pos="6480"/>
+        </w:tabs>
+        <w:ind w:left="6480" w:hanging="360"/>
+      </w:pPr>
+    </w:lvl>
+  </w:abstractNum>
+  <w:abstractNum w:abstractNumId="10" w15:restartNumberingAfterBreak="0">
+    <w:nsid w:val="59F97E54"/>
+    <w:multiLevelType w:val="multilevel"/>
+    <w:tmpl w:val="6A5CCD62"/>
+    <w:lvl w:ilvl="0">
+      <w:start w:val="1"/>
+      <w:numFmt w:val="decimal"/>
+      <w:lvlText w:val="%1."/>
+      <w:lvlJc w:val="left"/>
+      <w:pPr>
+        <w:tabs>
+          <w:tab w:val="num" w:pos="720"/>
+        </w:tabs>
+        <w:ind w:left="720" w:hanging="360"/>
+      </w:pPr>
+    </w:lvl>
+    <w:lvl w:ilvl="1" w:tentative="1">
+      <w:start w:val="1"/>
+      <w:numFmt w:val="decimal"/>
+      <w:lvlText w:val="%2."/>
+      <w:lvlJc w:val="left"/>
+      <w:pPr>
+        <w:tabs>
+          <w:tab w:val="num" w:pos="1440"/>
+        </w:tabs>
+        <w:ind w:left="1440" w:hanging="360"/>
+      </w:pPr>
+    </w:lvl>
+    <w:lvl w:ilvl="2" w:tentative="1">
+      <w:start w:val="1"/>
+      <w:numFmt w:val="decimal"/>
+      <w:lvlText w:val="%3."/>
+      <w:lvlJc w:val="left"/>
+      <w:pPr>
+        <w:tabs>
+          <w:tab w:val="num" w:pos="2160"/>
+        </w:tabs>
+        <w:ind w:left="2160" w:hanging="360"/>
+      </w:pPr>
+    </w:lvl>
+    <w:lvl w:ilvl="3" w:tentative="1">
+      <w:start w:val="1"/>
+      <w:numFmt w:val="decimal"/>
+      <w:lvlText w:val="%4."/>
+      <w:lvlJc w:val="left"/>
+      <w:pPr>
+        <w:tabs>
+          <w:tab w:val="num" w:pos="2880"/>
+        </w:tabs>
+        <w:ind w:left="2880" w:hanging="360"/>
+      </w:pPr>
+    </w:lvl>
+    <w:lvl w:ilvl="4" w:tentative="1">
+      <w:start w:val="1"/>
+      <w:numFmt w:val="decimal"/>
+      <w:lvlText w:val="%5."/>
+      <w:lvlJc w:val="left"/>
+      <w:pPr>
+        <w:tabs>
+          <w:tab w:val="num" w:pos="3600"/>
+        </w:tabs>
+        <w:ind w:left="3600" w:hanging="360"/>
+      </w:pPr>
+    </w:lvl>
+    <w:lvl w:ilvl="5" w:tentative="1">
+      <w:start w:val="1"/>
+      <w:numFmt w:val="decimal"/>
+      <w:lvlText w:val="%6."/>
+      <w:lvlJc w:val="left"/>
+      <w:pPr>
+        <w:tabs>
+          <w:tab w:val="num" w:pos="4320"/>
+        </w:tabs>
+        <w:ind w:left="4320" w:hanging="360"/>
+      </w:pPr>
+    </w:lvl>
+    <w:lvl w:ilvl="6" w:tentative="1">
+      <w:start w:val="1"/>
+      <w:numFmt w:val="decimal"/>
+      <w:lvlText w:val="%7."/>
+      <w:lvlJc w:val="left"/>
+      <w:pPr>
+        <w:tabs>
+          <w:tab w:val="num" w:pos="5040"/>
+        </w:tabs>
+        <w:ind w:left="5040" w:hanging="360"/>
+      </w:pPr>
+    </w:lvl>
+    <w:lvl w:ilvl="7" w:tentative="1">
+      <w:start w:val="1"/>
+      <w:numFmt w:val="decimal"/>
+      <w:lvlText w:val="%8."/>
+      <w:lvlJc w:val="left"/>
+      <w:pPr>
+        <w:tabs>
+          <w:tab w:val="num" w:pos="5760"/>
+        </w:tabs>
+        <w:ind w:left="5760" w:hanging="360"/>
+      </w:pPr>
+    </w:lvl>
+    <w:lvl w:ilvl="8" w:tentative="1">
+      <w:start w:val="1"/>
+      <w:numFmt w:val="decimal"/>
+      <w:lvlText w:val="%9."/>
+      <w:lvlJc w:val="left"/>
+      <w:pPr>
+        <w:tabs>
+          <w:tab w:val="num" w:pos="6480"/>
+        </w:tabs>
+        <w:ind w:left="6480" w:hanging="360"/>
+      </w:pPr>
+    </w:lvl>
+  </w:abstractNum>
+  <w:abstractNum w:abstractNumId="11" w15:restartNumberingAfterBreak="0">
+    <w:nsid w:val="5BBC179C"/>
+    <w:multiLevelType w:val="multilevel"/>
+    <w:tmpl w:val="FD707672"/>
+    <w:lvl w:ilvl="0">
+      <w:start w:val="1"/>
+      <w:numFmt w:val="decimal"/>
+      <w:lvlText w:val="%1."/>
+      <w:lvlJc w:val="left"/>
+      <w:pPr>
+        <w:tabs>
+          <w:tab w:val="num" w:pos="720"/>
+        </w:tabs>
+        <w:ind w:left="720" w:hanging="360"/>
+      </w:pPr>
+    </w:lvl>
+    <w:lvl w:ilvl="1" w:tentative="1">
+      <w:start w:val="1"/>
+      <w:numFmt w:val="decimal"/>
+      <w:lvlText w:val="%2."/>
+      <w:lvlJc w:val="left"/>
+      <w:pPr>
+        <w:tabs>
+          <w:tab w:val="num" w:pos="1440"/>
+        </w:tabs>
+        <w:ind w:left="1440" w:hanging="360"/>
+      </w:pPr>
+    </w:lvl>
+    <w:lvl w:ilvl="2" w:tentative="1">
+      <w:start w:val="1"/>
+      <w:numFmt w:val="decimal"/>
+      <w:lvlText w:val="%3."/>
+      <w:lvlJc w:val="left"/>
+      <w:pPr>
+        <w:tabs>
+          <w:tab w:val="num" w:pos="2160"/>
+        </w:tabs>
+        <w:ind w:left="2160" w:hanging="360"/>
+      </w:pPr>
+    </w:lvl>
+    <w:lvl w:ilvl="3" w:tentative="1">
+      <w:start w:val="1"/>
+      <w:numFmt w:val="decimal"/>
+      <w:lvlText w:val="%4."/>
+      <w:lvlJc w:val="left"/>
+      <w:pPr>
+        <w:tabs>
+          <w:tab w:val="num" w:pos="2880"/>
+        </w:tabs>
+        <w:ind w:left="2880" w:hanging="360"/>
+      </w:pPr>
+    </w:lvl>
+    <w:lvl w:ilvl="4" w:tentative="1">
+      <w:start w:val="1"/>
+      <w:numFmt w:val="decimal"/>
+      <w:lvlText w:val="%5."/>
+      <w:lvlJc w:val="left"/>
+      <w:pPr>
+        <w:tabs>
+          <w:tab w:val="num" w:pos="3600"/>
+        </w:tabs>
+        <w:ind w:left="3600" w:hanging="360"/>
+      </w:pPr>
+    </w:lvl>
+    <w:lvl w:ilvl="5" w:tentative="1">
+      <w:start w:val="1"/>
+      <w:numFmt w:val="decimal"/>
+      <w:lvlText w:val="%6."/>
+      <w:lvlJc w:val="left"/>
+      <w:pPr>
+        <w:tabs>
+          <w:tab w:val="num" w:pos="4320"/>
+        </w:tabs>
+        <w:ind w:left="4320" w:hanging="360"/>
+      </w:pPr>
+    </w:lvl>
+    <w:lvl w:ilvl="6" w:tentative="1">
+      <w:start w:val="1"/>
+      <w:numFmt w:val="decimal"/>
+      <w:lvlText w:val="%7."/>
+      <w:lvlJc w:val="left"/>
+      <w:pPr>
+        <w:tabs>
+          <w:tab w:val="num" w:pos="5040"/>
+        </w:tabs>
+        <w:ind w:left="5040" w:hanging="360"/>
+      </w:pPr>
+    </w:lvl>
+    <w:lvl w:ilvl="7" w:tentative="1">
+      <w:start w:val="1"/>
+      <w:numFmt w:val="decimal"/>
+      <w:lvlText w:val="%8."/>
+      <w:lvlJc w:val="left"/>
+      <w:pPr>
+        <w:tabs>
+          <w:tab w:val="num" w:pos="5760"/>
+        </w:tabs>
+        <w:ind w:left="5760" w:hanging="360"/>
+      </w:pPr>
+    </w:lvl>
+    <w:lvl w:ilvl="8" w:tentative="1">
+      <w:start w:val="1"/>
+      <w:numFmt w:val="decimal"/>
+      <w:lvlText w:val="%9."/>
+      <w:lvlJc w:val="left"/>
+      <w:pPr>
+        <w:tabs>
+          <w:tab w:val="num" w:pos="6480"/>
+        </w:tabs>
+        <w:ind w:left="6480" w:hanging="360"/>
+      </w:pPr>
+    </w:lvl>
+  </w:abstractNum>
+  <w:abstractNum w:abstractNumId="12" w15:restartNumberingAfterBreak="0">
+    <w:nsid w:val="67FC7B2E"/>
+    <w:multiLevelType w:val="multilevel"/>
+    <w:tmpl w:val="AE0807F8"/>
+    <w:lvl w:ilvl="0">
+      <w:start w:val="4"/>
+      <w:numFmt w:val="decimal"/>
+      <w:lvlText w:val="%1."/>
+      <w:lvlJc w:val="left"/>
+      <w:pPr>
+        <w:tabs>
+          <w:tab w:val="num" w:pos="720"/>
+        </w:tabs>
+        <w:ind w:left="720" w:hanging="360"/>
+      </w:pPr>
+    </w:lvl>
+    <w:lvl w:ilvl="1" w:tentative="1">
+      <w:start w:val="1"/>
+      <w:numFmt w:val="decimal"/>
+      <w:lvlText w:val="%2."/>
+      <w:lvlJc w:val="left"/>
+      <w:pPr>
+        <w:tabs>
+          <w:tab w:val="num" w:pos="1440"/>
+        </w:tabs>
+        <w:ind w:left="1440" w:hanging="360"/>
+      </w:pPr>
+    </w:lvl>
+    <w:lvl w:ilvl="2" w:tentative="1">
+      <w:start w:val="1"/>
+      <w:numFmt w:val="decimal"/>
+      <w:lvlText w:val="%3."/>
+      <w:lvlJc w:val="left"/>
+      <w:pPr>
+        <w:tabs>
+          <w:tab w:val="num" w:pos="2160"/>
+        </w:tabs>
+        <w:ind w:left="2160" w:hanging="360"/>
+      </w:pPr>
+    </w:lvl>
+    <w:lvl w:ilvl="3" w:tentative="1">
+      <w:start w:val="1"/>
+      <w:numFmt w:val="decimal"/>
+      <w:lvlText w:val="%4."/>
+      <w:lvlJc w:val="left"/>
+      <w:pPr>
+        <w:tabs>
+          <w:tab w:val="num" w:pos="2880"/>
+        </w:tabs>
+        <w:ind w:left="2880" w:hanging="360"/>
+      </w:pPr>
+    </w:lvl>
+    <w:lvl w:ilvl="4" w:tentative="1">
+      <w:start w:val="1"/>
+      <w:numFmt w:val="decimal"/>
+      <w:lvlText w:val="%5."/>
+      <w:lvlJc w:val="left"/>
+      <w:pPr>
+        <w:tabs>
+          <w:tab w:val="num" w:pos="3600"/>
+        </w:tabs>
+        <w:ind w:left="3600" w:hanging="360"/>
+      </w:pPr>
+    </w:lvl>
+    <w:lvl w:ilvl="5" w:tentative="1">
+      <w:start w:val="1"/>
+      <w:numFmt w:val="decimal"/>
+      <w:lvlText w:val="%6."/>
+      <w:lvlJc w:val="left"/>
+      <w:pPr>
+        <w:tabs>
+          <w:tab w:val="num" w:pos="4320"/>
+        </w:tabs>
+        <w:ind w:left="4320" w:hanging="360"/>
+      </w:pPr>
+    </w:lvl>
+    <w:lvl w:ilvl="6" w:tentative="1">
+      <w:start w:val="1"/>
+      <w:numFmt w:val="decimal"/>
+      <w:lvlText w:val="%7."/>
+      <w:lvlJc w:val="left"/>
+      <w:pPr>
+        <w:tabs>
+          <w:tab w:val="num" w:pos="5040"/>
+        </w:tabs>
+        <w:ind w:left="5040" w:hanging="360"/>
+      </w:pPr>
+    </w:lvl>
+    <w:lvl w:ilvl="7" w:tentative="1">
+      <w:start w:val="1"/>
+      <w:numFmt w:val="decimal"/>
+      <w:lvlText w:val="%8."/>
+      <w:lvlJc w:val="left"/>
+      <w:pPr>
+        <w:tabs>
+          <w:tab w:val="num" w:pos="5760"/>
+        </w:tabs>
+        <w:ind w:left="5760" w:hanging="360"/>
+      </w:pPr>
+    </w:lvl>
+    <w:lvl w:ilvl="8" w:tentative="1">
+      <w:start w:val="1"/>
+      <w:numFmt w:val="decimal"/>
+      <w:lvlText w:val="%9."/>
+      <w:lvlJc w:val="left"/>
+      <w:pPr>
+        <w:tabs>
+          <w:tab w:val="num" w:pos="6480"/>
+        </w:tabs>
+        <w:ind w:left="6480" w:hanging="360"/>
+      </w:pPr>
+    </w:lvl>
+  </w:abstractNum>
+  <w:abstractNum w:abstractNumId="13" w15:restartNumberingAfterBreak="0">
+    <w:nsid w:val="6EE359BE"/>
+    <w:multiLevelType w:val="multilevel"/>
+    <w:tmpl w:val="2E26DBFE"/>
+    <w:lvl w:ilvl="0">
+      <w:start w:val="1"/>
+      <w:numFmt w:val="decimal"/>
+      <w:lvlText w:val="%1."/>
+      <w:lvlJc w:val="left"/>
+      <w:pPr>
+        <w:tabs>
+          <w:tab w:val="num" w:pos="720"/>
+        </w:tabs>
+        <w:ind w:left="720" w:hanging="360"/>
+      </w:pPr>
+    </w:lvl>
+    <w:lvl w:ilvl="1" w:tentative="1">
+      <w:start w:val="1"/>
+      <w:numFmt w:val="decimal"/>
+      <w:lvlText w:val="%2."/>
+      <w:lvlJc w:val="left"/>
+      <w:pPr>
+        <w:tabs>
+          <w:tab w:val="num" w:pos="1440"/>
+        </w:tabs>
+        <w:ind w:left="1440" w:hanging="360"/>
+      </w:pPr>
+    </w:lvl>
+    <w:lvl w:ilvl="2" w:tentative="1">
+      <w:start w:val="1"/>
+      <w:numFmt w:val="decimal"/>
+      <w:lvlText w:val="%3."/>
+      <w:lvlJc w:val="left"/>
+      <w:pPr>
+        <w:tabs>
+          <w:tab w:val="num" w:pos="2160"/>
+        </w:tabs>
+        <w:ind w:left="2160" w:hanging="360"/>
+      </w:pPr>
+    </w:lvl>
+    <w:lvl w:ilvl="3" w:tentative="1">
+      <w:start w:val="1"/>
+      <w:numFmt w:val="decimal"/>
+      <w:lvlText w:val="%4."/>
+      <w:lvlJc w:val="left"/>
+      <w:pPr>
+        <w:tabs>
+          <w:tab w:val="num" w:pos="2880"/>
+        </w:tabs>
+        <w:ind w:left="2880" w:hanging="360"/>
+      </w:pPr>
+    </w:lvl>
+    <w:lvl w:ilvl="4" w:tentative="1">
+      <w:start w:val="1"/>
+      <w:numFmt w:val="decimal"/>
+      <w:lvlText w:val="%5."/>
+      <w:lvlJc w:val="left"/>
+      <w:pPr>
+        <w:tabs>
+          <w:tab w:val="num" w:pos="3600"/>
+        </w:tabs>
+        <w:ind w:left="3600" w:hanging="360"/>
+      </w:pPr>
+    </w:lvl>
+    <w:lvl w:ilvl="5" w:tentative="1">
+      <w:start w:val="1"/>
+      <w:numFmt w:val="decimal"/>
+      <w:lvlText w:val="%6."/>
+      <w:lvlJc w:val="left"/>
+      <w:pPr>
+        <w:tabs>
+          <w:tab w:val="num" w:pos="4320"/>
+        </w:tabs>
+        <w:ind w:left="4320" w:hanging="360"/>
+      </w:pPr>
+    </w:lvl>
+    <w:lvl w:ilvl="6" w:tentative="1">
+      <w:start w:val="1"/>
+      <w:numFmt w:val="decimal"/>
+      <w:lvlText w:val="%7."/>
+      <w:lvlJc w:val="left"/>
+      <w:pPr>
+        <w:tabs>
+          <w:tab w:val="num" w:pos="5040"/>
+        </w:tabs>
+        <w:ind w:left="5040" w:hanging="360"/>
+      </w:pPr>
+    </w:lvl>
+    <w:lvl w:ilvl="7" w:tentative="1">
+      <w:start w:val="1"/>
+      <w:numFmt w:val="decimal"/>
+      <w:lvlText w:val="%8."/>
+      <w:lvlJc w:val="left"/>
+      <w:pPr>
+        <w:tabs>
+          <w:tab w:val="num" w:pos="5760"/>
+        </w:tabs>
+        <w:ind w:left="5760" w:hanging="360"/>
+      </w:pPr>
+    </w:lvl>
+    <w:lvl w:ilvl="8" w:tentative="1">
+      <w:start w:val="1"/>
+      <w:numFmt w:val="decimal"/>
+      <w:lvlText w:val="%9."/>
+      <w:lvlJc w:val="left"/>
+      <w:pPr>
+        <w:tabs>
+          <w:tab w:val="num" w:pos="6480"/>
+        </w:tabs>
+        <w:ind w:left="6480" w:hanging="360"/>
+      </w:pPr>
+    </w:lvl>
+  </w:abstractNum>
+  <w:abstractNum w:abstractNumId="14" w15:restartNumberingAfterBreak="0">
+    <w:nsid w:val="6F0D2363"/>
+    <w:multiLevelType w:val="multilevel"/>
+    <w:tmpl w:val="75E8D0C2"/>
+    <w:lvl w:ilvl="0">
+      <w:start w:val="4"/>
+      <w:numFmt w:val="decimal"/>
+      <w:lvlText w:val="%1."/>
+      <w:lvlJc w:val="left"/>
+      <w:pPr>
+        <w:tabs>
+          <w:tab w:val="num" w:pos="720"/>
+        </w:tabs>
+        <w:ind w:left="720" w:hanging="360"/>
+      </w:pPr>
+    </w:lvl>
+    <w:lvl w:ilvl="1" w:tentative="1">
+      <w:start w:val="1"/>
+      <w:numFmt w:val="decimal"/>
+      <w:lvlText w:val="%2."/>
+      <w:lvlJc w:val="left"/>
+      <w:pPr>
+        <w:tabs>
+          <w:tab w:val="num" w:pos="1440"/>
+        </w:tabs>
+        <w:ind w:left="1440" w:hanging="360"/>
+      </w:pPr>
+    </w:lvl>
+    <w:lvl w:ilvl="2" w:tentative="1">
+      <w:start w:val="1"/>
+      <w:numFmt w:val="decimal"/>
+      <w:lvlText w:val="%3."/>
+      <w:lvlJc w:val="left"/>
+      <w:pPr>
+        <w:tabs>
+          <w:tab w:val="num" w:pos="2160"/>
+        </w:tabs>
+        <w:ind w:left="2160" w:hanging="360"/>
+      </w:pPr>
+    </w:lvl>
+    <w:lvl w:ilvl="3" w:tentative="1">
+      <w:start w:val="1"/>
+      <w:numFmt w:val="decimal"/>
+      <w:lvlText w:val="%4."/>
+      <w:lvlJc w:val="left"/>
+      <w:pPr>
+        <w:tabs>
+          <w:tab w:val="num" w:pos="2880"/>
+        </w:tabs>
+        <w:ind w:left="2880" w:hanging="360"/>
+      </w:pPr>
+    </w:lvl>
+    <w:lvl w:ilvl="4" w:tentative="1">
+      <w:start w:val="1"/>
+      <w:numFmt w:val="decimal"/>
+      <w:lvlText w:val="%5."/>
+      <w:lvlJc w:val="left"/>
+      <w:pPr>
+        <w:tabs>
+          <w:tab w:val="num" w:pos="3600"/>
+        </w:tabs>
+        <w:ind w:left="3600" w:hanging="360"/>
+      </w:pPr>
+    </w:lvl>
+    <w:lvl w:ilvl="5" w:tentative="1">
+      <w:start w:val="1"/>
+      <w:numFmt w:val="decimal"/>
+      <w:lvlText w:val="%6."/>
+      <w:lvlJc w:val="left"/>
+      <w:pPr>
+        <w:tabs>
+          <w:tab w:val="num" w:pos="4320"/>
+        </w:tabs>
+        <w:ind w:left="4320" w:hanging="360"/>
+      </w:pPr>
+    </w:lvl>
+    <w:lvl w:ilvl="6" w:tentative="1">
+      <w:start w:val="1"/>
+      <w:numFmt w:val="decimal"/>
+      <w:lvlText w:val="%7."/>
+      <w:lvlJc w:val="left"/>
+      <w:pPr>
+        <w:tabs>
+          <w:tab w:val="num" w:pos="5040"/>
+        </w:tabs>
+        <w:ind w:left="5040" w:hanging="360"/>
+      </w:pPr>
+    </w:lvl>
+    <w:lvl w:ilvl="7" w:tentative="1">
+      <w:start w:val="1"/>
+      <w:numFmt w:val="decimal"/>
+      <w:lvlText w:val="%8."/>
+      <w:lvlJc w:val="left"/>
+      <w:pPr>
+        <w:tabs>
+          <w:tab w:val="num" w:pos="5760"/>
+        </w:tabs>
+        <w:ind w:left="5760" w:hanging="360"/>
+      </w:pPr>
+    </w:lvl>
+    <w:lvl w:ilvl="8" w:tentative="1">
+      <w:start w:val="1"/>
+      <w:numFmt w:val="decimal"/>
+      <w:lvlText w:val="%9."/>
+      <w:lvlJc w:val="left"/>
+      <w:pPr>
+        <w:tabs>
+          <w:tab w:val="num" w:pos="6480"/>
+        </w:tabs>
+        <w:ind w:left="6480" w:hanging="360"/>
+      </w:pPr>
+    </w:lvl>
+  </w:abstractNum>
+  <w:abstractNum w:abstractNumId="15" w15:restartNumberingAfterBreak="0">
+    <w:nsid w:val="74262E68"/>
+    <w:multiLevelType w:val="multilevel"/>
+    <w:tmpl w:val="256CFD1C"/>
+    <w:lvl w:ilvl="0">
+      <w:start w:val="1"/>
+      <w:numFmt w:val="decimal"/>
+      <w:lvlText w:val="%1."/>
+      <w:lvlJc w:val="left"/>
+      <w:pPr>
+        <w:tabs>
+          <w:tab w:val="num" w:pos="720"/>
+        </w:tabs>
+        <w:ind w:left="720" w:hanging="360"/>
+      </w:pPr>
+    </w:lvl>
+    <w:lvl w:ilvl="1" w:tentative="1">
+      <w:start w:val="1"/>
+      <w:numFmt w:val="decimal"/>
+      <w:lvlText w:val="%2."/>
+      <w:lvlJc w:val="left"/>
+      <w:pPr>
+        <w:tabs>
+          <w:tab w:val="num" w:pos="1440"/>
+        </w:tabs>
+        <w:ind w:left="1440" w:hanging="360"/>
+      </w:pPr>
+    </w:lvl>
+    <w:lvl w:ilvl="2" w:tentative="1">
+      <w:start w:val="1"/>
+      <w:numFmt w:val="decimal"/>
+      <w:lvlText w:val="%3."/>
+      <w:lvlJc w:val="left"/>
+      <w:pPr>
+        <w:tabs>
+          <w:tab w:val="num" w:pos="2160"/>
+        </w:tabs>
+        <w:ind w:left="2160" w:hanging="360"/>
+      </w:pPr>
+    </w:lvl>
+    <w:lvl w:ilvl="3" w:tentative="1">
+      <w:start w:val="1"/>
+      <w:numFmt w:val="decimal"/>
+      <w:lvlText w:val="%4."/>
+      <w:lvlJc w:val="left"/>
+      <w:pPr>
+        <w:tabs>
+          <w:tab w:val="num" w:pos="2880"/>
+        </w:tabs>
+        <w:ind w:left="2880" w:hanging="360"/>
+      </w:pPr>
+    </w:lvl>
+    <w:lvl w:ilvl="4" w:tentative="1">
+      <w:start w:val="1"/>
+      <w:numFmt w:val="decimal"/>
+      <w:lvlText w:val="%5."/>
+      <w:lvlJc w:val="left"/>
+      <w:pPr>
+        <w:tabs>
+          <w:tab w:val="num" w:pos="3600"/>
+        </w:tabs>
+        <w:ind w:left="3600" w:hanging="360"/>
+      </w:pPr>
+    </w:lvl>
+    <w:lvl w:ilvl="5" w:tentative="1">
+      <w:start w:val="1"/>
+      <w:numFmt w:val="decimal"/>
+      <w:lvlText w:val="%6."/>
+      <w:lvlJc w:val="left"/>
+      <w:pPr>
+        <w:tabs>
+          <w:tab w:val="num" w:pos="4320"/>
+        </w:tabs>
+        <w:ind w:left="4320" w:hanging="360"/>
+      </w:pPr>
+    </w:lvl>
+    <w:lvl w:ilvl="6" w:tentative="1">
+      <w:start w:val="1"/>
+      <w:numFmt w:val="decimal"/>
+      <w:lvlText w:val="%7."/>
+      <w:lvlJc w:val="left"/>
+      <w:pPr>
+        <w:tabs>
+          <w:tab w:val="num" w:pos="5040"/>
+        </w:tabs>
+        <w:ind w:left="5040" w:hanging="360"/>
+      </w:pPr>
+    </w:lvl>
+    <w:lvl w:ilvl="7" w:tentative="1">
+      <w:start w:val="1"/>
+      <w:numFmt w:val="decimal"/>
+      <w:lvlText w:val="%8."/>
+      <w:lvlJc w:val="left"/>
+      <w:pPr>
+        <w:tabs>
+          <w:tab w:val="num" w:pos="5760"/>
+        </w:tabs>
+        <w:ind w:left="5760" w:hanging="360"/>
+      </w:pPr>
+    </w:lvl>
+    <w:lvl w:ilvl="8" w:tentative="1">
+      <w:start w:val="1"/>
+      <w:numFmt w:val="decimal"/>
+      <w:lvlText w:val="%9."/>
+      <w:lvlJc w:val="left"/>
+      <w:pPr>
+        <w:tabs>
+          <w:tab w:val="num" w:pos="6480"/>
+        </w:tabs>
+        <w:ind w:left="6480" w:hanging="360"/>
+      </w:pPr>
+    </w:lvl>
+  </w:abstractNum>
+  <w:abstractNum w:abstractNumId="16" w15:restartNumberingAfterBreak="0">
+    <w:nsid w:val="76C36331"/>
+    <w:multiLevelType w:val="multilevel"/>
+    <w:tmpl w:val="2BEC7D04"/>
+    <w:lvl w:ilvl="0">
+      <w:start w:val="1"/>
+      <w:numFmt w:val="decimal"/>
+      <w:lvlText w:val="%1."/>
+      <w:lvlJc w:val="left"/>
+      <w:pPr>
+        <w:tabs>
+          <w:tab w:val="num" w:pos="720"/>
+        </w:tabs>
+        <w:ind w:left="720" w:hanging="360"/>
+      </w:pPr>
+    </w:lvl>
+    <w:lvl w:ilvl="1" w:tentative="1">
+      <w:start w:val="1"/>
+      <w:numFmt w:val="decimal"/>
+      <w:lvlText w:val="%2."/>
+      <w:lvlJc w:val="left"/>
+      <w:pPr>
+        <w:tabs>
+          <w:tab w:val="num" w:pos="1440"/>
+        </w:tabs>
+        <w:ind w:left="1440" w:hanging="360"/>
+      </w:pPr>
+    </w:lvl>
+    <w:lvl w:ilvl="2" w:tentative="1">
+      <w:start w:val="1"/>
+      <w:numFmt w:val="decimal"/>
+      <w:lvlText w:val="%3."/>
+      <w:lvlJc w:val="left"/>
+      <w:pPr>
+        <w:tabs>
+          <w:tab w:val="num" w:pos="2160"/>
+        </w:tabs>
+        <w:ind w:left="2160" w:hanging="360"/>
+      </w:pPr>
+    </w:lvl>
+    <w:lvl w:ilvl="3" w:tentative="1">
+      <w:start w:val="1"/>
+      <w:numFmt w:val="decimal"/>
+      <w:lvlText w:val="%4."/>
+      <w:lvlJc w:val="left"/>
+      <w:pPr>
+        <w:tabs>
+          <w:tab w:val="num" w:pos="2880"/>
+        </w:tabs>
+        <w:ind w:left="2880" w:hanging="360"/>
+      </w:pPr>
+    </w:lvl>
+    <w:lvl w:ilvl="4" w:tentative="1">
+      <w:start w:val="1"/>
+      <w:numFmt w:val="decimal"/>
+      <w:lvlText w:val="%5."/>
+      <w:lvlJc w:val="left"/>
+      <w:pPr>
+        <w:tabs>
+          <w:tab w:val="num" w:pos="3600"/>
+        </w:tabs>
+        <w:ind w:left="3600" w:hanging="360"/>
+      </w:pPr>
+    </w:lvl>
+    <w:lvl w:ilvl="5" w:tentative="1">
+      <w:start w:val="1"/>
+      <w:numFmt w:val="decimal"/>
+      <w:lvlText w:val="%6."/>
+      <w:lvlJc w:val="left"/>
+      <w:pPr>
+        <w:tabs>
+          <w:tab w:val="num" w:pos="4320"/>
+        </w:tabs>
+        <w:ind w:left="4320" w:hanging="360"/>
+      </w:pPr>
+    </w:lvl>
+    <w:lvl w:ilvl="6" w:tentative="1">
+      <w:start w:val="1"/>
+      <w:numFmt w:val="decimal"/>
+      <w:lvlText w:val="%7."/>
+      <w:lvlJc w:val="left"/>
+      <w:pPr>
+        <w:tabs>
+          <w:tab w:val="num" w:pos="5040"/>
+        </w:tabs>
+        <w:ind w:left="5040" w:hanging="360"/>
+      </w:pPr>
+    </w:lvl>
+    <w:lvl w:ilvl="7" w:tentative="1">
+      <w:start w:val="1"/>
+      <w:numFmt w:val="decimal"/>
+      <w:lvlText w:val="%8."/>
+      <w:lvlJc w:val="left"/>
+      <w:pPr>
+        <w:tabs>
+          <w:tab w:val="num" w:pos="5760"/>
+        </w:tabs>
+        <w:ind w:left="5760" w:hanging="360"/>
+      </w:pPr>
+    </w:lvl>
+    <w:lvl w:ilvl="8" w:tentative="1">
+      <w:start w:val="1"/>
+      <w:numFmt w:val="decimal"/>
+      <w:lvlText w:val="%9."/>
+      <w:lvlJc w:val="left"/>
+      <w:pPr>
+        <w:tabs>
+          <w:tab w:val="num" w:pos="6480"/>
+        </w:tabs>
+        <w:ind w:left="6480" w:hanging="360"/>
+      </w:pPr>
+    </w:lvl>
+  </w:abstractNum>
+  <w:abstractNum w:abstractNumId="17" w15:restartNumberingAfterBreak="0">
+    <w:nsid w:val="7CEA6A95"/>
+    <w:multiLevelType w:val="multilevel"/>
+    <w:tmpl w:val="3C8AC818"/>
+    <w:lvl w:ilvl="0">
+      <w:start w:val="3"/>
+      <w:numFmt w:val="decimal"/>
+      <w:lvlText w:val="%1."/>
+      <w:lvlJc w:val="left"/>
+      <w:pPr>
+        <w:tabs>
+          <w:tab w:val="num" w:pos="720"/>
+        </w:tabs>
+        <w:ind w:left="720" w:hanging="360"/>
+      </w:pPr>
+    </w:lvl>
+    <w:lvl w:ilvl="1" w:tentative="1">
+      <w:start w:val="1"/>
+      <w:numFmt w:val="decimal"/>
+      <w:lvlText w:val="%2."/>
+      <w:lvlJc w:val="left"/>
+      <w:pPr>
+        <w:tabs>
+          <w:tab w:val="num" w:pos="1440"/>
+        </w:tabs>
+        <w:ind w:left="1440" w:hanging="360"/>
+      </w:pPr>
+    </w:lvl>
+    <w:lvl w:ilvl="2" w:tentative="1">
+      <w:start w:val="1"/>
+      <w:numFmt w:val="decimal"/>
+      <w:lvlText w:val="%3."/>
+      <w:lvlJc w:val="left"/>
+      <w:pPr>
+        <w:tabs>
+          <w:tab w:val="num" w:pos="2160"/>
+        </w:tabs>
+        <w:ind w:left="2160" w:hanging="360"/>
+      </w:pPr>
+    </w:lvl>
+    <w:lvl w:ilvl="3" w:tentative="1">
+      <w:start w:val="1"/>
+      <w:numFmt w:val="decimal"/>
+      <w:lvlText w:val="%4."/>
+      <w:lvlJc w:val="left"/>
+      <w:pPr>
+        <w:tabs>
+          <w:tab w:val="num" w:pos="2880"/>
+        </w:tabs>
+        <w:ind w:left="2880" w:hanging="360"/>
+      </w:pPr>
+    </w:lvl>
+    <w:lvl w:ilvl="4" w:tentative="1">
+      <w:start w:val="1"/>
+      <w:numFmt w:val="decimal"/>
+      <w:lvlText w:val="%5."/>
+      <w:lvlJc w:val="left"/>
+      <w:pPr>
+        <w:tabs>
+          <w:tab w:val="num" w:pos="3600"/>
+        </w:tabs>
+        <w:ind w:left="3600" w:hanging="360"/>
+      </w:pPr>
+    </w:lvl>
+    <w:lvl w:ilvl="5" w:tentative="1">
+      <w:start w:val="1"/>
+      <w:numFmt w:val="decimal"/>
+      <w:lvlText w:val="%6."/>
+      <w:lvlJc w:val="left"/>
+      <w:pPr>
+        <w:tabs>
+          <w:tab w:val="num" w:pos="4320"/>
+        </w:tabs>
+        <w:ind w:left="4320" w:hanging="360"/>
+      </w:pPr>
+    </w:lvl>
+    <w:lvl w:ilvl="6" w:tentative="1">
+      <w:start w:val="1"/>
+      <w:numFmt w:val="decimal"/>
+      <w:lvlText w:val="%7."/>
+      <w:lvlJc w:val="left"/>
+      <w:pPr>
+        <w:tabs>
+          <w:tab w:val="num" w:pos="5040"/>
+        </w:tabs>
+        <w:ind w:left="5040" w:hanging="360"/>
+      </w:pPr>
+    </w:lvl>
+    <w:lvl w:ilvl="7" w:tentative="1">
+      <w:start w:val="1"/>
+      <w:numFmt w:val="decimal"/>
+      <w:lvlText w:val="%8."/>
+      <w:lvlJc w:val="left"/>
+      <w:pPr>
+        <w:tabs>
+          <w:tab w:val="num" w:pos="5760"/>
+        </w:tabs>
+        <w:ind w:left="5760" w:hanging="360"/>
+      </w:pPr>
+    </w:lvl>
+    <w:lvl w:ilvl="8" w:tentative="1">
+      <w:start w:val="1"/>
+      <w:numFmt w:val="decimal"/>
+      <w:lvlText w:val="%9."/>
+      <w:lvlJc w:val="left"/>
+      <w:pPr>
+        <w:tabs>
+          <w:tab w:val="num" w:pos="6480"/>
+        </w:tabs>
+        <w:ind w:left="6480" w:hanging="360"/>
+      </w:pPr>
+    </w:lvl>
+  </w:abstractNum>
+  <w:num w:numId="1">
+    <w:abstractNumId w:val="13"/>
+  </w:num>
+  <w:num w:numId="2">
+    <w:abstractNumId w:val="0"/>
+    <w:lvlOverride w:ilvl="0">
+      <w:lvl w:ilvl="0">
+        <w:numFmt w:val="decimal"/>
+        <w:lvlText w:val="%1."/>
+        <w:lvlJc w:val="left"/>
+      </w:lvl>
+    </w:lvlOverride>
+  </w:num>
+  <w:num w:numId="3">
+    <w:abstractNumId w:val="17"/>
+    <w:lvlOverride w:ilvl="0">
+      <w:lvl w:ilvl="0">
+        <w:numFmt w:val="decimal"/>
+        <w:lvlText w:val="%1."/>
+        <w:lvlJc w:val="left"/>
+      </w:lvl>
+    </w:lvlOverride>
+  </w:num>
+  <w:num w:numId="4">
+    <w:abstractNumId w:val="12"/>
+    <w:lvlOverride w:ilvl="0">
+      <w:lvl w:ilvl="0">
+        <w:numFmt w:val="decimal"/>
+        <w:lvlText w:val="%1."/>
+        <w:lvlJc w:val="left"/>
+      </w:lvl>
+    </w:lvlOverride>
+  </w:num>
+  <w:num w:numId="5">
+    <w:abstractNumId w:val="1"/>
+    <w:lvlOverride w:ilvl="0">
+      <w:lvl w:ilvl="0">
+        <w:numFmt w:val="decimal"/>
+        <w:lvlText w:val="%1."/>
+        <w:lvlJc w:val="left"/>
+      </w:lvl>
+    </w:lvlOverride>
+  </w:num>
+  <w:num w:numId="6">
+    <w:abstractNumId w:val="4"/>
+    <w:lvlOverride w:ilvl="0">
+      <w:lvl w:ilvl="0">
+        <w:numFmt w:val="decimal"/>
+        <w:lvlText w:val="%1."/>
+        <w:lvlJc w:val="left"/>
+      </w:lvl>
+    </w:lvlOverride>
+  </w:num>
+  <w:num w:numId="7">
+    <w:abstractNumId w:val="15"/>
+  </w:num>
+  <w:num w:numId="8">
+    <w:abstractNumId w:val="9"/>
+    <w:lvlOverride w:ilvl="0">
+      <w:lvl w:ilvl="0">
+        <w:numFmt w:val="decimal"/>
+        <w:lvlText w:val="%1."/>
+        <w:lvlJc w:val="left"/>
+      </w:lvl>
+    </w:lvlOverride>
+  </w:num>
+  <w:num w:numId="9">
+    <w:abstractNumId w:val="3"/>
+    <w:lvlOverride w:ilvl="0">
+      <w:lvl w:ilvl="0">
+        <w:numFmt w:val="decimal"/>
+        <w:lvlText w:val="%1."/>
+        <w:lvlJc w:val="left"/>
+      </w:lvl>
+    </w:lvlOverride>
+  </w:num>
+  <w:num w:numId="10">
+    <w:abstractNumId w:val="14"/>
+    <w:lvlOverride w:ilvl="0">
+      <w:lvl w:ilvl="0">
+        <w:numFmt w:val="decimal"/>
+        <w:lvlText w:val="%1."/>
+        <w:lvlJc w:val="left"/>
+      </w:lvl>
+    </w:lvlOverride>
+  </w:num>
+  <w:num w:numId="11">
+    <w:abstractNumId w:val="5"/>
+    <w:lvlOverride w:ilvl="0">
+      <w:lvl w:ilvl="0">
+        <w:numFmt w:val="decimal"/>
+        <w:lvlText w:val="%1."/>
+        <w:lvlJc w:val="left"/>
+      </w:lvl>
+    </w:lvlOverride>
+  </w:num>
+  <w:num w:numId="12">
+    <w:abstractNumId w:val="2"/>
+  </w:num>
+  <w:num w:numId="13">
+    <w:abstractNumId w:val="8"/>
+    <w:lvlOverride w:ilvl="0">
+      <w:lvl w:ilvl="0">
+        <w:numFmt w:val="decimal"/>
+        <w:lvlText w:val="%1."/>
+        <w:lvlJc w:val="left"/>
+      </w:lvl>
+    </w:lvlOverride>
+  </w:num>
+  <w:num w:numId="14">
+    <w:abstractNumId w:val="16"/>
+  </w:num>
+  <w:num w:numId="15">
+    <w:abstractNumId w:val="7"/>
+  </w:num>
+  <w:num w:numId="16">
+    <w:abstractNumId w:val="10"/>
+  </w:num>
+  <w:num w:numId="17">
+    <w:abstractNumId w:val="11"/>
+  </w:num>
+  <w:num w:numId="18">
+    <w:abstractNumId w:val="6"/>
+    <w:lvlOverride w:ilvl="0">
+      <w:lvl w:ilvl="0">
+        <w:numFmt w:val="decimal"/>
+        <w:lvlText w:val="%1."/>
+        <w:lvlJc w:val="left"/>
+      </w:lvl>
+    </w:lvlOverride>
+  </w:num>
+</w:numbering>
+</file>
+
 <file path=word/styles.xml><?xml version="1.0" encoding="utf-8"?>
-<w:styles xmlns:mc="http://schemas.openxmlformats.org/markup-compatibility/2006" xmlns:r="http://schemas.openxmlformats.org/officeDocument/2006/relationships" xmlns:w="http://schemas.openxmlformats.org/wordprocessingml/2006/main" xmlns:w14="http://schemas.microsoft.com/office/word/2010/wordml" xmlns:w15="http://schemas.microsoft.com/office/word/2012/wordml" xmlns:w16cid="http://schemas.microsoft.com/office/word/2016/wordml/cid" xmlns:w16se="http://schemas.microsoft.com/office/word/2015/wordml/symex" mc:Ignorable="w14 w15 w16se w16cid">
+<w:styles xmlns:mc="http://schemas.openxmlformats.org/markup-compatibility/2006" xmlns:r="http://schemas.openxmlformats.org/officeDocument/2006/relationships" xmlns:w="http://schemas.openxmlformats.org/wordprocessingml/2006/main" xmlns:w14="http://schemas.microsoft.com/office/word/2010/wordml" xmlns:w15="http://schemas.microsoft.com/office/word/2012/wordml" mc:Ignorable="w14 w15">
   <w:docDefaults>
     <w:rPrDefault>
       <w:rPr>
@@ -2391,7 +6008,7 @@
       </w:pPr>
     </w:pPrDefault>
   </w:docDefaults>
-  <w:latentStyles w:defLockedState="0" w:defUIPriority="99" w:defSemiHidden="0" w:defUnhideWhenUsed="0" w:defQFormat="0" w:count="376">
+  <w:latentStyles w:defLockedState="0" w:defUIPriority="99" w:defSemiHidden="0" w:defUnhideWhenUsed="0" w:defQFormat="0" w:count="371">
     <w:lsdException w:name="Normal" w:uiPriority="0" w:qFormat="1"/>
     <w:lsdException w:name="heading 1" w:uiPriority="9" w:qFormat="1"/>
     <w:lsdException w:name="heading 2" w:semiHidden="1" w:uiPriority="9" w:unhideWhenUsed="1" w:qFormat="1"/>
@@ -2763,11 +6380,6 @@
     <w:lsdException w:name="List Table 5 Dark Accent 6" w:uiPriority="50"/>
     <w:lsdException w:name="List Table 6 Colorful Accent 6" w:uiPriority="51"/>
     <w:lsdException w:name="List Table 7 Colorful Accent 6" w:uiPriority="52"/>
-    <w:lsdException w:name="Mention" w:semiHidden="1" w:unhideWhenUsed="1"/>
-    <w:lsdException w:name="Smart Hyperlink" w:semiHidden="1" w:unhideWhenUsed="1"/>
-    <w:lsdException w:name="Hashtag" w:semiHidden="1" w:unhideWhenUsed="1"/>
-    <w:lsdException w:name="Unresolved Mention" w:semiHidden="1" w:unhideWhenUsed="1"/>
-    <w:lsdException w:name="Smart Link" w:semiHidden="1" w:unhideWhenUsed="1"/>
   </w:latentStyles>
   <w:style w:type="paragraph" w:default="1" w:styleId="Normal">
     <w:name w:val="Normal"/>
@@ -2923,7 +6535,7 @@
       </w:tblCellMar>
     </w:tblPr>
   </w:style>
-  <w:style w:type="paragraph" w:styleId="Ttulo">
+  <w:style w:type="paragraph" w:styleId="Puesto">
     <w:name w:val="Title"/>
     <w:basedOn w:val="Normal"/>
     <w:next w:val="Normal"/>
@@ -3017,6 +6629,34 @@
       <w:color w:val="0000FF" w:themeColor="hyperlink"/>
       <w:u w:val="single"/>
     </w:rPr>
+  </w:style>
+  <w:style w:type="paragraph" w:styleId="NormalWeb">
+    <w:name w:val="Normal (Web)"/>
+    <w:basedOn w:val="Normal"/>
+    <w:uiPriority w:val="99"/>
+    <w:semiHidden/>
+    <w:unhideWhenUsed/>
+    <w:rsid w:val="00231B04"/>
+    <w:pPr>
+      <w:spacing w:before="100" w:beforeAutospacing="1" w:after="100" w:afterAutospacing="1" w:line="240" w:lineRule="auto"/>
+    </w:pPr>
+    <w:rPr>
+      <w:rFonts w:ascii="Times New Roman" w:eastAsia="Times New Roman" w:hAnsi="Times New Roman" w:cs="Times New Roman"/>
+      <w:sz w:val="24"/>
+      <w:szCs w:val="24"/>
+      <w:lang w:val="es-PE" w:eastAsia="es-PE"/>
+    </w:rPr>
+  </w:style>
+  <w:style w:type="paragraph" w:styleId="Prrafodelista">
+    <w:name w:val="List Paragraph"/>
+    <w:basedOn w:val="Normal"/>
+    <w:uiPriority w:val="34"/>
+    <w:qFormat/>
+    <w:rsid w:val="00231B04"/>
+    <w:pPr>
+      <w:ind w:left="720"/>
+      <w:contextualSpacing/>
+    </w:pPr>
   </w:style>
 </w:styles>
 </file>
@@ -3346,7 +6986,7 @@
 </file>
 
 <file path=customXml/itemProps1.xml><?xml version="1.0" encoding="utf-8"?>
-<ds:datastoreItem xmlns:ds="http://schemas.openxmlformats.org/officeDocument/2006/customXml" ds:itemID="{3FBBF83E-9356-46EA-9F64-6C905E383011}">
+<ds:datastoreItem xmlns:ds="http://schemas.openxmlformats.org/officeDocument/2006/customXml" ds:itemID="{57EA1F6D-C094-4906-A320-5FC147578D05}">
   <ds:schemaRefs>
     <ds:schemaRef ds:uri="http://schemas.openxmlformats.org/officeDocument/2006/bibliography"/>
   </ds:schemaRefs>

</xml_diff>

<commit_message>
PGC-Herramientas, Entorno e Infraestructura - Robert Gutierrez
</commit_message>
<xml_diff>
--- a/documentos/PGC.docx
+++ b/documentos/PGC.docx
@@ -1,6 +1,6 @@
 
 <file path=word/document.xml><?xml version="1.0" encoding="utf-8"?>
-<w:document xmlns:wpc="http://schemas.microsoft.com/office/word/2010/wordprocessingCanvas" xmlns:cx="http://schemas.microsoft.com/office/drawing/2014/chartex" xmlns:cx1="http://schemas.microsoft.com/office/drawing/2015/9/8/chartex" xmlns:cx2="http://schemas.microsoft.com/office/drawing/2015/10/21/chartex" xmlns:cx3="http://schemas.microsoft.com/office/drawing/2016/5/9/chartex" xmlns:cx4="http://schemas.microsoft.com/office/drawing/2016/5/10/chartex" xmlns:cx5="http://schemas.microsoft.com/office/drawing/2016/5/11/chartex" xmlns:cx6="http://schemas.microsoft.com/office/drawing/2016/5/12/chartex" xmlns:cx7="http://schemas.microsoft.com/office/drawing/2016/5/13/chartex" xmlns:cx8="http://schemas.microsoft.com/office/drawing/2016/5/14/chartex" xmlns:mc="http://schemas.openxmlformats.org/markup-compatibility/2006" xmlns:aink="http://schemas.microsoft.com/office/drawing/2016/ink" xmlns:am3d="http://schemas.microsoft.com/office/drawing/2017/model3d" xmlns:o="urn:schemas-microsoft-com:office:office" xmlns:r="http://schemas.openxmlformats.org/officeDocument/2006/relationships" xmlns:m="http://schemas.openxmlformats.org/officeDocument/2006/math" xmlns:v="urn:schemas-microsoft-com:vml" xmlns:wp14="http://schemas.microsoft.com/office/word/2010/wordprocessingDrawing" xmlns:wp="http://schemas.openxmlformats.org/drawingml/2006/wordprocessingDrawing" xmlns:w10="urn:schemas-microsoft-com:office:word" xmlns:w="http://schemas.openxmlformats.org/wordprocessingml/2006/main" xmlns:w14="http://schemas.microsoft.com/office/word/2010/wordml" xmlns:w15="http://schemas.microsoft.com/office/word/2012/wordml" xmlns:w16cid="http://schemas.microsoft.com/office/word/2016/wordml/cid" xmlns:w16se="http://schemas.microsoft.com/office/word/2015/wordml/symex" xmlns:wpg="http://schemas.microsoft.com/office/word/2010/wordprocessingGroup" xmlns:wpi="http://schemas.microsoft.com/office/word/2010/wordprocessingInk" xmlns:wne="http://schemas.microsoft.com/office/word/2006/wordml" xmlns:wps="http://schemas.microsoft.com/office/word/2010/wordprocessingShape" mc:Ignorable="w14 w15 w16se w16cid wp14">
+<w:document xmlns:wpc="http://schemas.microsoft.com/office/word/2010/wordprocessingCanvas" xmlns:cx="http://schemas.microsoft.com/office/drawing/2014/chartex" xmlns:cx1="http://schemas.microsoft.com/office/drawing/2015/9/8/chartex" xmlns:mc="http://schemas.openxmlformats.org/markup-compatibility/2006" xmlns:o="urn:schemas-microsoft-com:office:office" xmlns:r="http://schemas.openxmlformats.org/officeDocument/2006/relationships" xmlns:m="http://schemas.openxmlformats.org/officeDocument/2006/math" xmlns:v="urn:schemas-microsoft-com:vml" xmlns:wp14="http://schemas.microsoft.com/office/word/2010/wordprocessingDrawing" xmlns:wp="http://schemas.openxmlformats.org/drawingml/2006/wordprocessingDrawing" xmlns:w10="urn:schemas-microsoft-com:office:word" xmlns:w="http://schemas.openxmlformats.org/wordprocessingml/2006/main" xmlns:w14="http://schemas.microsoft.com/office/word/2010/wordml" xmlns:w15="http://schemas.microsoft.com/office/word/2012/wordml" xmlns:w16se="http://schemas.microsoft.com/office/word/2015/wordml/symex" xmlns:wpg="http://schemas.microsoft.com/office/word/2010/wordprocessingGroup" xmlns:wpi="http://schemas.microsoft.com/office/word/2010/wordprocessingInk" xmlns:wne="http://schemas.microsoft.com/office/word/2006/wordml" xmlns:wps="http://schemas.microsoft.com/office/word/2010/wordprocessingShape" mc:Ignorable="w14 w15 w16se wp14">
   <w:body>
     <w:p>
       <w:pPr>
@@ -80,7 +80,15 @@
           <w:sz w:val="36"/>
           <w:szCs w:val="36"/>
         </w:rPr>
-        <w:t>Versión 1.0</w:t>
+        <w:t>Versión 1.</w:t>
+      </w:r>
+      <w:r>
+        <w:rPr>
+          <w:b/>
+          <w:sz w:val="36"/>
+          <w:szCs w:val="36"/>
+        </w:rPr>
+        <w:t>1</w:t>
       </w:r>
     </w:p>
     <w:p>
@@ -485,6 +493,13 @@
                 <w:szCs w:val="20"/>
               </w:rPr>
             </w:pPr>
+            <w:r>
+              <w:rPr>
+                <w:sz w:val="20"/>
+                <w:szCs w:val="20"/>
+              </w:rPr>
+              <w:t>02/05/2019</w:t>
+            </w:r>
           </w:p>
         </w:tc>
         <w:tc>
@@ -512,6 +527,13 @@
                 <w:szCs w:val="20"/>
               </w:rPr>
             </w:pPr>
+            <w:r>
+              <w:rPr>
+                <w:sz w:val="20"/>
+                <w:szCs w:val="20"/>
+              </w:rPr>
+              <w:t>1.1</w:t>
+            </w:r>
           </w:p>
         </w:tc>
         <w:tc>
@@ -539,6 +561,13 @@
                 <w:szCs w:val="20"/>
               </w:rPr>
             </w:pPr>
+            <w:r>
+              <w:rPr>
+                <w:sz w:val="20"/>
+                <w:szCs w:val="20"/>
+              </w:rPr>
+              <w:t>Actualización de Herramientas, Entorno e Infraestructura</w:t>
+            </w:r>
           </w:p>
         </w:tc>
         <w:tc>
@@ -566,6 +595,22 @@
                 <w:szCs w:val="20"/>
               </w:rPr>
             </w:pPr>
+            <w:r>
+              <w:rPr>
+                <w:sz w:val="20"/>
+                <w:szCs w:val="20"/>
+              </w:rPr>
+              <w:t xml:space="preserve">Robert </w:t>
+            </w:r>
+            <w:proofErr w:type="spellStart"/>
+            <w:r>
+              <w:rPr>
+                <w:sz w:val="20"/>
+                <w:szCs w:val="20"/>
+              </w:rPr>
+              <w:t>Gutierrez</w:t>
+            </w:r>
+            <w:proofErr w:type="spellEnd"/>
           </w:p>
         </w:tc>
       </w:tr>
@@ -1864,30 +1909,28 @@
       <w:r>
         <w:br w:type="page"/>
       </w:r>
-      <w:bookmarkStart w:id="3" w:name="_GoBack"/>
-      <w:bookmarkEnd w:id="3"/>
     </w:p>
     <w:p>
       <w:pPr>
         <w:pStyle w:val="Ttulo1"/>
       </w:pPr>
-      <w:bookmarkStart w:id="4" w:name="_Toc7654305"/>
+      <w:bookmarkStart w:id="3" w:name="_Toc7654305"/>
       <w:r>
         <w:lastRenderedPageBreak/>
         <w:t>1.Introducción</w:t>
       </w:r>
-      <w:bookmarkEnd w:id="4"/>
+      <w:bookmarkEnd w:id="3"/>
     </w:p>
     <w:p>
       <w:pPr>
         <w:pStyle w:val="Ttulo2"/>
         <w:ind w:left="720"/>
       </w:pPr>
-      <w:bookmarkStart w:id="5" w:name="_Toc7654306"/>
+      <w:bookmarkStart w:id="4" w:name="_Toc7654306"/>
       <w:r>
         <w:t>Problemática de la empresa:</w:t>
       </w:r>
-      <w:bookmarkEnd w:id="5"/>
+      <w:bookmarkEnd w:id="4"/>
     </w:p>
     <w:p>
       <w:pPr>
@@ -1900,11 +1943,11 @@
         <w:pStyle w:val="Ttulo2"/>
         <w:ind w:left="720"/>
       </w:pPr>
-      <w:bookmarkStart w:id="6" w:name="_Toc7654307"/>
+      <w:bookmarkStart w:id="5" w:name="_Toc7654307"/>
       <w:r>
         <w:t>Propósito del plan:</w:t>
       </w:r>
-      <w:bookmarkEnd w:id="6"/>
+      <w:bookmarkEnd w:id="5"/>
     </w:p>
     <w:p>
       <w:pPr>
@@ -1917,11 +1960,11 @@
         <w:pStyle w:val="Ttulo2"/>
         <w:ind w:left="720"/>
       </w:pPr>
-      <w:bookmarkStart w:id="7" w:name="_Toc7654308"/>
+      <w:bookmarkStart w:id="6" w:name="_Toc7654308"/>
       <w:r>
         <w:t>Finalidad del plan:</w:t>
       </w:r>
-      <w:bookmarkEnd w:id="7"/>
+      <w:bookmarkEnd w:id="6"/>
       <w:r>
         <w:t xml:space="preserve"> </w:t>
       </w:r>
@@ -2113,12 +2156,12 @@
       <w:pPr>
         <w:pStyle w:val="Ttulo1"/>
       </w:pPr>
-      <w:bookmarkStart w:id="8" w:name="_Toc7654309"/>
+      <w:bookmarkStart w:id="7" w:name="_Toc7654309"/>
       <w:r>
         <w:lastRenderedPageBreak/>
         <w:t>2. Gestión de la SCM</w:t>
       </w:r>
-      <w:bookmarkEnd w:id="8"/>
+      <w:bookmarkEnd w:id="7"/>
     </w:p>
     <w:p/>
     <w:p>
@@ -2126,11 +2169,11 @@
         <w:pStyle w:val="Ttulo2"/>
         <w:ind w:left="720"/>
       </w:pPr>
-      <w:bookmarkStart w:id="9" w:name="_Toc7654310"/>
+      <w:bookmarkStart w:id="8" w:name="_Toc7654310"/>
       <w:r>
         <w:t>Roles, Responsabilidades:</w:t>
       </w:r>
-      <w:bookmarkEnd w:id="9"/>
+      <w:bookmarkEnd w:id="8"/>
     </w:p>
     <w:p/>
     <w:tbl>
@@ -2817,11 +2860,11 @@
         <w:pStyle w:val="Ttulo2"/>
         <w:ind w:left="720"/>
       </w:pPr>
-      <w:bookmarkStart w:id="10" w:name="_Toc7654311"/>
+      <w:bookmarkStart w:id="9" w:name="_Toc7654311"/>
       <w:r>
         <w:t>Políticas, Directrices o Procedimientos:</w:t>
       </w:r>
-      <w:bookmarkEnd w:id="10"/>
+      <w:bookmarkEnd w:id="9"/>
     </w:p>
     <w:p>
       <w:pPr>
@@ -2833,16 +2876,239 @@
         <w:pStyle w:val="Ttulo2"/>
         <w:ind w:left="720"/>
       </w:pPr>
-      <w:bookmarkStart w:id="11" w:name="_Toc7654312"/>
+      <w:bookmarkStart w:id="10" w:name="_Toc7654312"/>
       <w:r>
         <w:t>Herramientas, Entorno e Infraestructura:</w:t>
       </w:r>
+      <w:bookmarkEnd w:id="10"/>
+    </w:p>
+    <w:p>
+      <w:pPr>
+        <w:pStyle w:val="NormalWeb"/>
+        <w:spacing w:before="0" w:beforeAutospacing="0" w:after="0" w:afterAutospacing="0"/>
+        <w:ind w:left="720"/>
+      </w:pPr>
+      <w:r>
+        <w:rPr>
+          <w:rFonts w:ascii="Arial" w:hAnsi="Arial" w:cs="Arial"/>
+          <w:color w:val="000000"/>
+          <w:sz w:val="22"/>
+          <w:szCs w:val="22"/>
+        </w:rPr>
+        <w:t xml:space="preserve">Durante el proceso de gestión de configuración se utilizará la </w:t>
+      </w:r>
+      <w:proofErr w:type="gramStart"/>
+      <w:r>
+        <w:rPr>
+          <w:rFonts w:ascii="Arial" w:hAnsi="Arial" w:cs="Arial"/>
+          <w:color w:val="000000"/>
+          <w:sz w:val="22"/>
+          <w:szCs w:val="22"/>
+        </w:rPr>
+        <w:t>herramienta  </w:t>
+      </w:r>
+      <w:proofErr w:type="spellStart"/>
+      <w:r>
+        <w:rPr>
+          <w:rFonts w:ascii="Arial" w:hAnsi="Arial" w:cs="Arial"/>
+          <w:color w:val="000000"/>
+          <w:sz w:val="22"/>
+          <w:szCs w:val="22"/>
+        </w:rPr>
+        <w:t>Git</w:t>
+      </w:r>
+      <w:proofErr w:type="spellEnd"/>
+      <w:proofErr w:type="gramEnd"/>
+      <w:r>
+        <w:rPr>
+          <w:rFonts w:ascii="Arial" w:hAnsi="Arial" w:cs="Arial"/>
+          <w:color w:val="000000"/>
+          <w:sz w:val="22"/>
+          <w:szCs w:val="22"/>
+        </w:rPr>
+        <w:t xml:space="preserve"> para el  control de versiones del producto. Cuando algún miembro haga una modificación en el </w:t>
+      </w:r>
+      <w:proofErr w:type="gramStart"/>
+      <w:r>
+        <w:rPr>
+          <w:rFonts w:ascii="Arial" w:hAnsi="Arial" w:cs="Arial"/>
+          <w:color w:val="000000"/>
+          <w:sz w:val="22"/>
+          <w:szCs w:val="22"/>
+        </w:rPr>
+        <w:t>proyecto,  deberá</w:t>
+      </w:r>
+      <w:proofErr w:type="gramEnd"/>
+      <w:r>
+        <w:rPr>
+          <w:rFonts w:ascii="Arial" w:hAnsi="Arial" w:cs="Arial"/>
+          <w:color w:val="000000"/>
+          <w:sz w:val="22"/>
+          <w:szCs w:val="22"/>
+        </w:rPr>
+        <w:t xml:space="preserve"> acceder al servidor donde   está   alojada   el repositorio de la empresa para   almacenar   la  parte  modificada   en  él,   teniendo  el   resto del   equipo de desarrollo la última versión actualizada en dicho servidor. Esta gestión de acceso al servidor para la actualización se hará mediante la plataforma </w:t>
+      </w:r>
+      <w:proofErr w:type="spellStart"/>
+      <w:r>
+        <w:rPr>
+          <w:rFonts w:ascii="Arial" w:hAnsi="Arial" w:cs="Arial"/>
+          <w:color w:val="000000"/>
+          <w:sz w:val="22"/>
+          <w:szCs w:val="22"/>
+        </w:rPr>
+        <w:t>Github</w:t>
+      </w:r>
+      <w:proofErr w:type="spellEnd"/>
+      <w:r>
+        <w:rPr>
+          <w:rFonts w:ascii="Arial" w:hAnsi="Arial" w:cs="Arial"/>
+          <w:color w:val="000000"/>
+          <w:sz w:val="22"/>
+          <w:szCs w:val="22"/>
+        </w:rPr>
+        <w:t xml:space="preserve"> tanto para los documentos y código fuente.</w:t>
+      </w:r>
+    </w:p>
+    <w:p>
+      <w:pPr>
+        <w:pStyle w:val="NormalWeb"/>
+        <w:spacing w:before="0" w:beforeAutospacing="0" w:after="0" w:afterAutospacing="0"/>
+        <w:ind w:left="720"/>
+      </w:pPr>
+      <w:r>
+        <w:rPr>
+          <w:rFonts w:ascii="Arial" w:hAnsi="Arial" w:cs="Arial"/>
+          <w:color w:val="000000"/>
+          <w:sz w:val="22"/>
+          <w:szCs w:val="22"/>
+        </w:rPr>
+        <w:t>El control de cambios, así como la gestión de defectos, se llevará a cabo mediante la funcionalidad de incidentes (</w:t>
+      </w:r>
+      <w:proofErr w:type="spellStart"/>
+      <w:r>
+        <w:rPr>
+          <w:rFonts w:ascii="Arial" w:hAnsi="Arial" w:cs="Arial"/>
+          <w:color w:val="000000"/>
+          <w:sz w:val="22"/>
+          <w:szCs w:val="22"/>
+        </w:rPr>
+        <w:t>issues</w:t>
+      </w:r>
+      <w:proofErr w:type="spellEnd"/>
+      <w:r>
+        <w:rPr>
+          <w:rFonts w:ascii="Arial" w:hAnsi="Arial" w:cs="Arial"/>
+          <w:color w:val="000000"/>
+          <w:sz w:val="22"/>
+          <w:szCs w:val="22"/>
+        </w:rPr>
+        <w:t>) de la plataforma GitHub, permitiendo al equipo de desarrollo ir detallando los defectos encontrados para que la persona responsable pueda corregirlos.</w:t>
+      </w:r>
+    </w:p>
+    <w:p>
+      <w:pPr>
+        <w:pStyle w:val="NormalWeb"/>
+        <w:spacing w:before="0" w:beforeAutospacing="0" w:after="0" w:afterAutospacing="0"/>
+        <w:ind w:left="720"/>
+      </w:pPr>
+      <w:r>
+        <w:rPr>
+          <w:rFonts w:ascii="Arial" w:hAnsi="Arial" w:cs="Arial"/>
+          <w:color w:val="000000"/>
+          <w:sz w:val="22"/>
+          <w:szCs w:val="22"/>
+        </w:rPr>
+        <w:t>Todos los miembro</w:t>
+      </w:r>
+      <w:bookmarkStart w:id="11" w:name="_GoBack"/>
       <w:bookmarkEnd w:id="11"/>
-    </w:p>
-    <w:p>
-      <w:pPr>
-        <w:pStyle w:val="Ttulo2"/>
-      </w:pPr>
+      <w:r>
+        <w:rPr>
+          <w:rFonts w:ascii="Arial" w:hAnsi="Arial" w:cs="Arial"/>
+          <w:color w:val="000000"/>
+          <w:sz w:val="22"/>
+          <w:szCs w:val="22"/>
+        </w:rPr>
+        <w:t>s del equipo de trabajo tendrán acceso a estas herramientas.</w:t>
+      </w:r>
+    </w:p>
+    <w:p/>
+    <w:p>
+      <w:pPr>
+        <w:pStyle w:val="NormalWeb"/>
+        <w:numPr>
+          <w:ilvl w:val="0"/>
+          <w:numId w:val="1"/>
+        </w:numPr>
+        <w:spacing w:before="0" w:beforeAutospacing="0" w:after="0" w:afterAutospacing="0"/>
+        <w:rPr>
+          <w:rFonts w:ascii="Arial" w:hAnsi="Arial" w:cs="Arial"/>
+          <w:color w:val="000000"/>
+          <w:sz w:val="22"/>
+          <w:szCs w:val="22"/>
+        </w:rPr>
+      </w:pPr>
+      <w:proofErr w:type="spellStart"/>
+      <w:r>
+        <w:rPr>
+          <w:rFonts w:ascii="Arial" w:hAnsi="Arial" w:cs="Arial"/>
+          <w:color w:val="000000"/>
+          <w:sz w:val="22"/>
+          <w:szCs w:val="22"/>
+        </w:rPr>
+        <w:t>Git</w:t>
+      </w:r>
+      <w:proofErr w:type="spellEnd"/>
+      <w:r>
+        <w:rPr>
+          <w:rFonts w:ascii="Arial" w:hAnsi="Arial" w:cs="Arial"/>
+          <w:color w:val="000000"/>
+          <w:sz w:val="22"/>
+          <w:szCs w:val="22"/>
+        </w:rPr>
+        <w:t xml:space="preserve"> 2.21 como herramienta de gestión de configuración del software.</w:t>
+      </w:r>
+    </w:p>
+    <w:p>
+      <w:pPr>
+        <w:pStyle w:val="NormalWeb"/>
+        <w:spacing w:before="0" w:beforeAutospacing="0" w:after="0" w:afterAutospacing="0"/>
+        <w:ind w:left="720"/>
+        <w:rPr>
+          <w:rFonts w:ascii="Arial" w:hAnsi="Arial" w:cs="Arial"/>
+          <w:color w:val="000000"/>
+          <w:sz w:val="22"/>
+          <w:szCs w:val="22"/>
+        </w:rPr>
+      </w:pPr>
+    </w:p>
+    <w:p>
+      <w:pPr>
+        <w:pStyle w:val="NormalWeb"/>
+        <w:numPr>
+          <w:ilvl w:val="0"/>
+          <w:numId w:val="1"/>
+        </w:numPr>
+        <w:spacing w:before="0" w:beforeAutospacing="0" w:after="0" w:afterAutospacing="0"/>
+      </w:pPr>
+      <w:r>
+        <w:rPr>
+          <w:rFonts w:ascii="Arial" w:hAnsi="Arial" w:cs="Arial"/>
+          <w:color w:val="000000"/>
+          <w:sz w:val="22"/>
+          <w:szCs w:val="22"/>
+        </w:rPr>
+        <w:t>Microsoft Office 365 para la documentación en general</w:t>
+      </w:r>
+      <w:r>
+        <w:rPr>
+          <w:rFonts w:ascii="Arial" w:hAnsi="Arial" w:cs="Arial"/>
+          <w:color w:val="000000"/>
+          <w:sz w:val="22"/>
+          <w:szCs w:val="22"/>
+        </w:rPr>
+        <w:t>.</w:t>
+      </w:r>
     </w:p>
     <w:p>
       <w:pPr>
@@ -2856,9 +3122,8 @@
       <w:bookmarkEnd w:id="12"/>
     </w:p>
     <w:sectPr>
-      <w:headerReference w:type="default" r:id="rId7"/>
-      <w:footerReference w:type="default" r:id="rId8"/>
-      <w:footerReference w:type="first" r:id="rId9"/>
+      <w:headerReference w:type="default" r:id="rId8"/>
+      <w:footerReference w:type="default" r:id="rId9"/>
       <w:pgSz w:w="11909" w:h="16834"/>
       <w:pgMar w:top="1440" w:right="1440" w:bottom="1440" w:left="1440" w:header="720" w:footer="720" w:gutter="0"/>
       <w:pgNumType w:start="0"/>
@@ -2870,7 +3135,7 @@
 </file>
 
 <file path=word/endnotes.xml><?xml version="1.0" encoding="utf-8"?>
-<w:endnotes xmlns:wpc="http://schemas.microsoft.com/office/word/2010/wordprocessingCanvas" xmlns:cx="http://schemas.microsoft.com/office/drawing/2014/chartex" xmlns:cx1="http://schemas.microsoft.com/office/drawing/2015/9/8/chartex" xmlns:cx2="http://schemas.microsoft.com/office/drawing/2015/10/21/chartex" xmlns:cx3="http://schemas.microsoft.com/office/drawing/2016/5/9/chartex" xmlns:cx4="http://schemas.microsoft.com/office/drawing/2016/5/10/chartex" xmlns:cx5="http://schemas.microsoft.com/office/drawing/2016/5/11/chartex" xmlns:cx6="http://schemas.microsoft.com/office/drawing/2016/5/12/chartex" xmlns:cx7="http://schemas.microsoft.com/office/drawing/2016/5/13/chartex" xmlns:cx8="http://schemas.microsoft.com/office/drawing/2016/5/14/chartex" xmlns:mc="http://schemas.openxmlformats.org/markup-compatibility/2006" xmlns:aink="http://schemas.microsoft.com/office/drawing/2016/ink" xmlns:am3d="http://schemas.microsoft.com/office/drawing/2017/model3d" xmlns:o="urn:schemas-microsoft-com:office:office" xmlns:r="http://schemas.openxmlformats.org/officeDocument/2006/relationships" xmlns:m="http://schemas.openxmlformats.org/officeDocument/2006/math" xmlns:v="urn:schemas-microsoft-com:vml" xmlns:wp14="http://schemas.microsoft.com/office/word/2010/wordprocessingDrawing" xmlns:wp="http://schemas.openxmlformats.org/drawingml/2006/wordprocessingDrawing" xmlns:w10="urn:schemas-microsoft-com:office:word" xmlns:w="http://schemas.openxmlformats.org/wordprocessingml/2006/main" xmlns:w14="http://schemas.microsoft.com/office/word/2010/wordml" xmlns:w15="http://schemas.microsoft.com/office/word/2012/wordml" xmlns:w16cid="http://schemas.microsoft.com/office/word/2016/wordml/cid" xmlns:w16se="http://schemas.microsoft.com/office/word/2015/wordml/symex" xmlns:wpg="http://schemas.microsoft.com/office/word/2010/wordprocessingGroup" xmlns:wpi="http://schemas.microsoft.com/office/word/2010/wordprocessingInk" xmlns:wne="http://schemas.microsoft.com/office/word/2006/wordml" xmlns:wps="http://schemas.microsoft.com/office/word/2010/wordprocessingShape" mc:Ignorable="w14 w15 w16se w16cid wp14">
+<w:endnotes xmlns:wpc="http://schemas.microsoft.com/office/word/2010/wordprocessingCanvas" xmlns:cx="http://schemas.microsoft.com/office/drawing/2014/chartex" xmlns:cx1="http://schemas.microsoft.com/office/drawing/2015/9/8/chartex" xmlns:mc="http://schemas.openxmlformats.org/markup-compatibility/2006" xmlns:o="urn:schemas-microsoft-com:office:office" xmlns:r="http://schemas.openxmlformats.org/officeDocument/2006/relationships" xmlns:m="http://schemas.openxmlformats.org/officeDocument/2006/math" xmlns:v="urn:schemas-microsoft-com:vml" xmlns:wp14="http://schemas.microsoft.com/office/word/2010/wordprocessingDrawing" xmlns:wp="http://schemas.openxmlformats.org/drawingml/2006/wordprocessingDrawing" xmlns:w10="urn:schemas-microsoft-com:office:word" xmlns:w="http://schemas.openxmlformats.org/wordprocessingml/2006/main" xmlns:w14="http://schemas.microsoft.com/office/word/2010/wordml" xmlns:w15="http://schemas.microsoft.com/office/word/2012/wordml" xmlns:w16se="http://schemas.microsoft.com/office/word/2015/wordml/symex" xmlns:wpg="http://schemas.microsoft.com/office/word/2010/wordprocessingGroup" xmlns:wpi="http://schemas.microsoft.com/office/word/2010/wordprocessingInk" xmlns:wne="http://schemas.microsoft.com/office/word/2006/wordml" xmlns:wps="http://schemas.microsoft.com/office/word/2010/wordprocessingShape" mc:Ignorable="w14 w15 w16se wp14">
   <w:endnote w:type="separator" w:id="-1">
     <w:p>
       <w:pPr>
@@ -2895,7 +3160,7 @@
 </file>
 
 <file path=word/footer1.xml><?xml version="1.0" encoding="utf-8"?>
-<w:ftr xmlns:wpc="http://schemas.microsoft.com/office/word/2010/wordprocessingCanvas" xmlns:cx="http://schemas.microsoft.com/office/drawing/2014/chartex" xmlns:cx1="http://schemas.microsoft.com/office/drawing/2015/9/8/chartex" xmlns:cx2="http://schemas.microsoft.com/office/drawing/2015/10/21/chartex" xmlns:cx3="http://schemas.microsoft.com/office/drawing/2016/5/9/chartex" xmlns:cx4="http://schemas.microsoft.com/office/drawing/2016/5/10/chartex" xmlns:cx5="http://schemas.microsoft.com/office/drawing/2016/5/11/chartex" xmlns:cx6="http://schemas.microsoft.com/office/drawing/2016/5/12/chartex" xmlns:cx7="http://schemas.microsoft.com/office/drawing/2016/5/13/chartex" xmlns:cx8="http://schemas.microsoft.com/office/drawing/2016/5/14/chartex" xmlns:mc="http://schemas.openxmlformats.org/markup-compatibility/2006" xmlns:aink="http://schemas.microsoft.com/office/drawing/2016/ink" xmlns:am3d="http://schemas.microsoft.com/office/drawing/2017/model3d" xmlns:o="urn:schemas-microsoft-com:office:office" xmlns:r="http://schemas.openxmlformats.org/officeDocument/2006/relationships" xmlns:m="http://schemas.openxmlformats.org/officeDocument/2006/math" xmlns:v="urn:schemas-microsoft-com:vml" xmlns:wp14="http://schemas.microsoft.com/office/word/2010/wordprocessingDrawing" xmlns:wp="http://schemas.openxmlformats.org/drawingml/2006/wordprocessingDrawing" xmlns:w10="urn:schemas-microsoft-com:office:word" xmlns:w="http://schemas.openxmlformats.org/wordprocessingml/2006/main" xmlns:w14="http://schemas.microsoft.com/office/word/2010/wordml" xmlns:w15="http://schemas.microsoft.com/office/word/2012/wordml" xmlns:w16cid="http://schemas.microsoft.com/office/word/2016/wordml/cid" xmlns:w16se="http://schemas.microsoft.com/office/word/2015/wordml/symex" xmlns:wpg="http://schemas.microsoft.com/office/word/2010/wordprocessingGroup" xmlns:wpi="http://schemas.microsoft.com/office/word/2010/wordprocessingInk" xmlns:wne="http://schemas.microsoft.com/office/word/2006/wordml" xmlns:wps="http://schemas.microsoft.com/office/word/2010/wordprocessingShape" mc:Ignorable="w14 w15 w16se w16cid wp14">
+<w:ftr xmlns:wpc="http://schemas.microsoft.com/office/word/2010/wordprocessingCanvas" xmlns:cx="http://schemas.microsoft.com/office/drawing/2014/chartex" xmlns:cx1="http://schemas.microsoft.com/office/drawing/2015/9/8/chartex" xmlns:mc="http://schemas.openxmlformats.org/markup-compatibility/2006" xmlns:o="urn:schemas-microsoft-com:office:office" xmlns:r="http://schemas.openxmlformats.org/officeDocument/2006/relationships" xmlns:m="http://schemas.openxmlformats.org/officeDocument/2006/math" xmlns:v="urn:schemas-microsoft-com:vml" xmlns:wp14="http://schemas.microsoft.com/office/word/2010/wordprocessingDrawing" xmlns:wp="http://schemas.openxmlformats.org/drawingml/2006/wordprocessingDrawing" xmlns:w10="urn:schemas-microsoft-com:office:word" xmlns:w="http://schemas.openxmlformats.org/wordprocessingml/2006/main" xmlns:w14="http://schemas.microsoft.com/office/word/2010/wordml" xmlns:w15="http://schemas.microsoft.com/office/word/2012/wordml" xmlns:w16se="http://schemas.microsoft.com/office/word/2015/wordml/symex" xmlns:wpg="http://schemas.microsoft.com/office/word/2010/wordprocessingGroup" xmlns:wpi="http://schemas.microsoft.com/office/word/2010/wordprocessingInk" xmlns:wne="http://schemas.microsoft.com/office/word/2006/wordml" xmlns:wps="http://schemas.microsoft.com/office/word/2010/wordprocessingShape" mc:Ignorable="w14 w15 w16se wp14">
   <w:p>
     <w:r>
       <w:fldChar w:fldCharType="begin"/>
@@ -2910,7 +3175,7 @@
       <w:rPr>
         <w:noProof/>
       </w:rPr>
-      <w:t>1</w:t>
+      <w:t>4</w:t>
     </w:r>
     <w:r>
       <w:fldChar w:fldCharType="end"/>
@@ -2931,14 +3196,8 @@
 </w:ftr>
 </file>
 
-<file path=word/footer2.xml><?xml version="1.0" encoding="utf-8"?>
-<w:ftr xmlns:wpc="http://schemas.microsoft.com/office/word/2010/wordprocessingCanvas" xmlns:cx="http://schemas.microsoft.com/office/drawing/2014/chartex" xmlns:cx1="http://schemas.microsoft.com/office/drawing/2015/9/8/chartex" xmlns:cx2="http://schemas.microsoft.com/office/drawing/2015/10/21/chartex" xmlns:cx3="http://schemas.microsoft.com/office/drawing/2016/5/9/chartex" xmlns:cx4="http://schemas.microsoft.com/office/drawing/2016/5/10/chartex" xmlns:cx5="http://schemas.microsoft.com/office/drawing/2016/5/11/chartex" xmlns:cx6="http://schemas.microsoft.com/office/drawing/2016/5/12/chartex" xmlns:cx7="http://schemas.microsoft.com/office/drawing/2016/5/13/chartex" xmlns:cx8="http://schemas.microsoft.com/office/drawing/2016/5/14/chartex" xmlns:mc="http://schemas.openxmlformats.org/markup-compatibility/2006" xmlns:aink="http://schemas.microsoft.com/office/drawing/2016/ink" xmlns:am3d="http://schemas.microsoft.com/office/drawing/2017/model3d" xmlns:o="urn:schemas-microsoft-com:office:office" xmlns:r="http://schemas.openxmlformats.org/officeDocument/2006/relationships" xmlns:m="http://schemas.openxmlformats.org/officeDocument/2006/math" xmlns:v="urn:schemas-microsoft-com:vml" xmlns:wp14="http://schemas.microsoft.com/office/word/2010/wordprocessingDrawing" xmlns:wp="http://schemas.openxmlformats.org/drawingml/2006/wordprocessingDrawing" xmlns:w10="urn:schemas-microsoft-com:office:word" xmlns:w="http://schemas.openxmlformats.org/wordprocessingml/2006/main" xmlns:w14="http://schemas.microsoft.com/office/word/2010/wordml" xmlns:w15="http://schemas.microsoft.com/office/word/2012/wordml" xmlns:w16cid="http://schemas.microsoft.com/office/word/2016/wordml/cid" xmlns:w16se="http://schemas.microsoft.com/office/word/2015/wordml/symex" xmlns:wpg="http://schemas.microsoft.com/office/word/2010/wordprocessingGroup" xmlns:wpi="http://schemas.microsoft.com/office/word/2010/wordprocessingInk" xmlns:wne="http://schemas.microsoft.com/office/word/2006/wordml" xmlns:wps="http://schemas.microsoft.com/office/word/2010/wordprocessingShape" mc:Ignorable="w14 w15 w16se w16cid wp14">
-  <w:p/>
-</w:ftr>
-</file>
-
 <file path=word/footnotes.xml><?xml version="1.0" encoding="utf-8"?>
-<w:footnotes xmlns:wpc="http://schemas.microsoft.com/office/word/2010/wordprocessingCanvas" xmlns:cx="http://schemas.microsoft.com/office/drawing/2014/chartex" xmlns:cx1="http://schemas.microsoft.com/office/drawing/2015/9/8/chartex" xmlns:cx2="http://schemas.microsoft.com/office/drawing/2015/10/21/chartex" xmlns:cx3="http://schemas.microsoft.com/office/drawing/2016/5/9/chartex" xmlns:cx4="http://schemas.microsoft.com/office/drawing/2016/5/10/chartex" xmlns:cx5="http://schemas.microsoft.com/office/drawing/2016/5/11/chartex" xmlns:cx6="http://schemas.microsoft.com/office/drawing/2016/5/12/chartex" xmlns:cx7="http://schemas.microsoft.com/office/drawing/2016/5/13/chartex" xmlns:cx8="http://schemas.microsoft.com/office/drawing/2016/5/14/chartex" xmlns:mc="http://schemas.openxmlformats.org/markup-compatibility/2006" xmlns:aink="http://schemas.microsoft.com/office/drawing/2016/ink" xmlns:am3d="http://schemas.microsoft.com/office/drawing/2017/model3d" xmlns:o="urn:schemas-microsoft-com:office:office" xmlns:r="http://schemas.openxmlformats.org/officeDocument/2006/relationships" xmlns:m="http://schemas.openxmlformats.org/officeDocument/2006/math" xmlns:v="urn:schemas-microsoft-com:vml" xmlns:wp14="http://schemas.microsoft.com/office/word/2010/wordprocessingDrawing" xmlns:wp="http://schemas.openxmlformats.org/drawingml/2006/wordprocessingDrawing" xmlns:w10="urn:schemas-microsoft-com:office:word" xmlns:w="http://schemas.openxmlformats.org/wordprocessingml/2006/main" xmlns:w14="http://schemas.microsoft.com/office/word/2010/wordml" xmlns:w15="http://schemas.microsoft.com/office/word/2012/wordml" xmlns:w16cid="http://schemas.microsoft.com/office/word/2016/wordml/cid" xmlns:w16se="http://schemas.microsoft.com/office/word/2015/wordml/symex" xmlns:wpg="http://schemas.microsoft.com/office/word/2010/wordprocessingGroup" xmlns:wpi="http://schemas.microsoft.com/office/word/2010/wordprocessingInk" xmlns:wne="http://schemas.microsoft.com/office/word/2006/wordml" xmlns:wps="http://schemas.microsoft.com/office/word/2010/wordprocessingShape" mc:Ignorable="w14 w15 w16se w16cid wp14">
+<w:footnotes xmlns:wpc="http://schemas.microsoft.com/office/word/2010/wordprocessingCanvas" xmlns:cx="http://schemas.microsoft.com/office/drawing/2014/chartex" xmlns:cx1="http://schemas.microsoft.com/office/drawing/2015/9/8/chartex" xmlns:mc="http://schemas.openxmlformats.org/markup-compatibility/2006" xmlns:o="urn:schemas-microsoft-com:office:office" xmlns:r="http://schemas.openxmlformats.org/officeDocument/2006/relationships" xmlns:m="http://schemas.openxmlformats.org/officeDocument/2006/math" xmlns:v="urn:schemas-microsoft-com:vml" xmlns:wp14="http://schemas.microsoft.com/office/word/2010/wordprocessingDrawing" xmlns:wp="http://schemas.openxmlformats.org/drawingml/2006/wordprocessingDrawing" xmlns:w10="urn:schemas-microsoft-com:office:word" xmlns:w="http://schemas.openxmlformats.org/wordprocessingml/2006/main" xmlns:w14="http://schemas.microsoft.com/office/word/2010/wordml" xmlns:w15="http://schemas.microsoft.com/office/word/2012/wordml" xmlns:w16se="http://schemas.microsoft.com/office/word/2015/wordml/symex" xmlns:wpg="http://schemas.microsoft.com/office/word/2010/wordprocessingGroup" xmlns:wpi="http://schemas.microsoft.com/office/word/2010/wordprocessingInk" xmlns:wne="http://schemas.microsoft.com/office/word/2006/wordml" xmlns:wps="http://schemas.microsoft.com/office/word/2010/wordprocessingShape" mc:Ignorable="w14 w15 w16se wp14">
   <w:footnote w:type="separator" w:id="-1">
     <w:p>
       <w:pPr>
@@ -2963,7 +3222,7 @@
 </file>
 
 <file path=word/header1.xml><?xml version="1.0" encoding="utf-8"?>
-<w:hdr xmlns:wpc="http://schemas.microsoft.com/office/word/2010/wordprocessingCanvas" xmlns:cx="http://schemas.microsoft.com/office/drawing/2014/chartex" xmlns:cx1="http://schemas.microsoft.com/office/drawing/2015/9/8/chartex" xmlns:cx2="http://schemas.microsoft.com/office/drawing/2015/10/21/chartex" xmlns:cx3="http://schemas.microsoft.com/office/drawing/2016/5/9/chartex" xmlns:cx4="http://schemas.microsoft.com/office/drawing/2016/5/10/chartex" xmlns:cx5="http://schemas.microsoft.com/office/drawing/2016/5/11/chartex" xmlns:cx6="http://schemas.microsoft.com/office/drawing/2016/5/12/chartex" xmlns:cx7="http://schemas.microsoft.com/office/drawing/2016/5/13/chartex" xmlns:cx8="http://schemas.microsoft.com/office/drawing/2016/5/14/chartex" xmlns:mc="http://schemas.openxmlformats.org/markup-compatibility/2006" xmlns:aink="http://schemas.microsoft.com/office/drawing/2016/ink" xmlns:am3d="http://schemas.microsoft.com/office/drawing/2017/model3d" xmlns:o="urn:schemas-microsoft-com:office:office" xmlns:r="http://schemas.openxmlformats.org/officeDocument/2006/relationships" xmlns:m="http://schemas.openxmlformats.org/officeDocument/2006/math" xmlns:v="urn:schemas-microsoft-com:vml" xmlns:wp14="http://schemas.microsoft.com/office/word/2010/wordprocessingDrawing" xmlns:wp="http://schemas.openxmlformats.org/drawingml/2006/wordprocessingDrawing" xmlns:w10="urn:schemas-microsoft-com:office:word" xmlns:w="http://schemas.openxmlformats.org/wordprocessingml/2006/main" xmlns:w14="http://schemas.microsoft.com/office/word/2010/wordml" xmlns:w15="http://schemas.microsoft.com/office/word/2012/wordml" xmlns:w16cid="http://schemas.microsoft.com/office/word/2016/wordml/cid" xmlns:w16se="http://schemas.microsoft.com/office/word/2015/wordml/symex" xmlns:wpg="http://schemas.microsoft.com/office/word/2010/wordprocessingGroup" xmlns:wpi="http://schemas.microsoft.com/office/word/2010/wordprocessingInk" xmlns:wne="http://schemas.microsoft.com/office/word/2006/wordml" xmlns:wps="http://schemas.microsoft.com/office/word/2010/wordprocessingShape" mc:Ignorable="w14 w15 w16se w16cid wp14">
+<w:hdr xmlns:wpc="http://schemas.microsoft.com/office/word/2010/wordprocessingCanvas" xmlns:cx="http://schemas.microsoft.com/office/drawing/2014/chartex" xmlns:cx1="http://schemas.microsoft.com/office/drawing/2015/9/8/chartex" xmlns:mc="http://schemas.openxmlformats.org/markup-compatibility/2006" xmlns:o="urn:schemas-microsoft-com:office:office" xmlns:r="http://schemas.openxmlformats.org/officeDocument/2006/relationships" xmlns:m="http://schemas.openxmlformats.org/officeDocument/2006/math" xmlns:v="urn:schemas-microsoft-com:vml" xmlns:wp14="http://schemas.microsoft.com/office/word/2010/wordprocessingDrawing" xmlns:wp="http://schemas.openxmlformats.org/drawingml/2006/wordprocessingDrawing" xmlns:w10="urn:schemas-microsoft-com:office:word" xmlns:w="http://schemas.openxmlformats.org/wordprocessingml/2006/main" xmlns:w14="http://schemas.microsoft.com/office/word/2010/wordml" xmlns:w15="http://schemas.microsoft.com/office/word/2012/wordml" xmlns:w16se="http://schemas.microsoft.com/office/word/2015/wordml/symex" xmlns:wpg="http://schemas.microsoft.com/office/word/2010/wordprocessingGroup" xmlns:wpi="http://schemas.microsoft.com/office/word/2010/wordprocessingInk" xmlns:wne="http://schemas.microsoft.com/office/word/2006/wordml" xmlns:wps="http://schemas.microsoft.com/office/word/2010/wordprocessingShape" mc:Ignorable="w14 w15 w16se wp14">
   <w:p/>
   <w:tbl>
     <w:tblPr>
@@ -3053,7 +3312,10 @@
           </w:r>
           <w:r>
             <w:tab/>
-            <w:t>1.0</w:t>
+            <w:t>1.</w:t>
+          </w:r>
+          <w:r>
+            <w:t>1</w:t>
           </w:r>
         </w:p>
       </w:tc>
@@ -3063,8 +3325,129 @@
 </w:hdr>
 </file>
 
+<file path=word/numbering.xml><?xml version="1.0" encoding="utf-8"?>
+<w:numbering xmlns:wpc="http://schemas.microsoft.com/office/word/2010/wordprocessingCanvas" xmlns:cx="http://schemas.microsoft.com/office/drawing/2014/chartex" xmlns:cx1="http://schemas.microsoft.com/office/drawing/2015/9/8/chartex" xmlns:mc="http://schemas.openxmlformats.org/markup-compatibility/2006" xmlns:o="urn:schemas-microsoft-com:office:office" xmlns:r="http://schemas.openxmlformats.org/officeDocument/2006/relationships" xmlns:m="http://schemas.openxmlformats.org/officeDocument/2006/math" xmlns:v="urn:schemas-microsoft-com:vml" xmlns:wp14="http://schemas.microsoft.com/office/word/2010/wordprocessingDrawing" xmlns:wp="http://schemas.openxmlformats.org/drawingml/2006/wordprocessingDrawing" xmlns:w10="urn:schemas-microsoft-com:office:word" xmlns:w="http://schemas.openxmlformats.org/wordprocessingml/2006/main" xmlns:w14="http://schemas.microsoft.com/office/word/2010/wordml" xmlns:w15="http://schemas.microsoft.com/office/word/2012/wordml" xmlns:w16se="http://schemas.microsoft.com/office/word/2015/wordml/symex" xmlns:wpg="http://schemas.microsoft.com/office/word/2010/wordprocessingGroup" xmlns:wpi="http://schemas.microsoft.com/office/word/2010/wordprocessingInk" xmlns:wne="http://schemas.microsoft.com/office/word/2006/wordml" xmlns:wps="http://schemas.microsoft.com/office/word/2010/wordprocessingShape" mc:Ignorable="w14 w15 w16se wp14">
+  <w:abstractNum w:abstractNumId="0" w15:restartNumberingAfterBreak="0">
+    <w:nsid w:val="4F424D39"/>
+    <w:multiLevelType w:val="hybridMultilevel"/>
+    <w:tmpl w:val="6D024ED8"/>
+    <w:lvl w:ilvl="0" w:tplc="080A0001">
+      <w:start w:val="1"/>
+      <w:numFmt w:val="bullet"/>
+      <w:lvlText w:val=""/>
+      <w:lvlJc w:val="left"/>
+      <w:pPr>
+        <w:ind w:left="1440" w:hanging="360"/>
+      </w:pPr>
+      <w:rPr>
+        <w:rFonts w:ascii="Symbol" w:hAnsi="Symbol" w:hint="default"/>
+      </w:rPr>
+    </w:lvl>
+    <w:lvl w:ilvl="1" w:tplc="080A0003" w:tentative="1">
+      <w:start w:val="1"/>
+      <w:numFmt w:val="bullet"/>
+      <w:lvlText w:val="o"/>
+      <w:lvlJc w:val="left"/>
+      <w:pPr>
+        <w:ind w:left="2160" w:hanging="360"/>
+      </w:pPr>
+      <w:rPr>
+        <w:rFonts w:ascii="Courier New" w:hAnsi="Courier New" w:cs="Courier New" w:hint="default"/>
+      </w:rPr>
+    </w:lvl>
+    <w:lvl w:ilvl="2" w:tplc="080A0005" w:tentative="1">
+      <w:start w:val="1"/>
+      <w:numFmt w:val="bullet"/>
+      <w:lvlText w:val=""/>
+      <w:lvlJc w:val="left"/>
+      <w:pPr>
+        <w:ind w:left="2880" w:hanging="360"/>
+      </w:pPr>
+      <w:rPr>
+        <w:rFonts w:ascii="Wingdings" w:hAnsi="Wingdings" w:hint="default"/>
+      </w:rPr>
+    </w:lvl>
+    <w:lvl w:ilvl="3" w:tplc="080A0001" w:tentative="1">
+      <w:start w:val="1"/>
+      <w:numFmt w:val="bullet"/>
+      <w:lvlText w:val=""/>
+      <w:lvlJc w:val="left"/>
+      <w:pPr>
+        <w:ind w:left="3600" w:hanging="360"/>
+      </w:pPr>
+      <w:rPr>
+        <w:rFonts w:ascii="Symbol" w:hAnsi="Symbol" w:hint="default"/>
+      </w:rPr>
+    </w:lvl>
+    <w:lvl w:ilvl="4" w:tplc="080A0003" w:tentative="1">
+      <w:start w:val="1"/>
+      <w:numFmt w:val="bullet"/>
+      <w:lvlText w:val="o"/>
+      <w:lvlJc w:val="left"/>
+      <w:pPr>
+        <w:ind w:left="4320" w:hanging="360"/>
+      </w:pPr>
+      <w:rPr>
+        <w:rFonts w:ascii="Courier New" w:hAnsi="Courier New" w:cs="Courier New" w:hint="default"/>
+      </w:rPr>
+    </w:lvl>
+    <w:lvl w:ilvl="5" w:tplc="080A0005" w:tentative="1">
+      <w:start w:val="1"/>
+      <w:numFmt w:val="bullet"/>
+      <w:lvlText w:val=""/>
+      <w:lvlJc w:val="left"/>
+      <w:pPr>
+        <w:ind w:left="5040" w:hanging="360"/>
+      </w:pPr>
+      <w:rPr>
+        <w:rFonts w:ascii="Wingdings" w:hAnsi="Wingdings" w:hint="default"/>
+      </w:rPr>
+    </w:lvl>
+    <w:lvl w:ilvl="6" w:tplc="080A0001" w:tentative="1">
+      <w:start w:val="1"/>
+      <w:numFmt w:val="bullet"/>
+      <w:lvlText w:val=""/>
+      <w:lvlJc w:val="left"/>
+      <w:pPr>
+        <w:ind w:left="5760" w:hanging="360"/>
+      </w:pPr>
+      <w:rPr>
+        <w:rFonts w:ascii="Symbol" w:hAnsi="Symbol" w:hint="default"/>
+      </w:rPr>
+    </w:lvl>
+    <w:lvl w:ilvl="7" w:tplc="080A0003" w:tentative="1">
+      <w:start w:val="1"/>
+      <w:numFmt w:val="bullet"/>
+      <w:lvlText w:val="o"/>
+      <w:lvlJc w:val="left"/>
+      <w:pPr>
+        <w:ind w:left="6480" w:hanging="360"/>
+      </w:pPr>
+      <w:rPr>
+        <w:rFonts w:ascii="Courier New" w:hAnsi="Courier New" w:cs="Courier New" w:hint="default"/>
+      </w:rPr>
+    </w:lvl>
+    <w:lvl w:ilvl="8" w:tplc="080A0005" w:tentative="1">
+      <w:start w:val="1"/>
+      <w:numFmt w:val="bullet"/>
+      <w:lvlText w:val=""/>
+      <w:lvlJc w:val="left"/>
+      <w:pPr>
+        <w:ind w:left="7200" w:hanging="360"/>
+      </w:pPr>
+      <w:rPr>
+        <w:rFonts w:ascii="Wingdings" w:hAnsi="Wingdings" w:hint="default"/>
+      </w:rPr>
+    </w:lvl>
+  </w:abstractNum>
+  <w:num w:numId="1">
+    <w:abstractNumId w:val="0"/>
+  </w:num>
+</w:numbering>
+</file>
+
 <file path=word/styles.xml><?xml version="1.0" encoding="utf-8"?>
-<w:styles xmlns:mc="http://schemas.openxmlformats.org/markup-compatibility/2006" xmlns:r="http://schemas.openxmlformats.org/officeDocument/2006/relationships" xmlns:w="http://schemas.openxmlformats.org/wordprocessingml/2006/main" xmlns:w14="http://schemas.microsoft.com/office/word/2010/wordml" xmlns:w15="http://schemas.microsoft.com/office/word/2012/wordml" xmlns:w16cid="http://schemas.microsoft.com/office/word/2016/wordml/cid" xmlns:w16se="http://schemas.microsoft.com/office/word/2015/wordml/symex" mc:Ignorable="w14 w15 w16se w16cid">
+<w:styles xmlns:mc="http://schemas.openxmlformats.org/markup-compatibility/2006" xmlns:r="http://schemas.openxmlformats.org/officeDocument/2006/relationships" xmlns:w="http://schemas.openxmlformats.org/wordprocessingml/2006/main" xmlns:w14="http://schemas.microsoft.com/office/word/2010/wordml" xmlns:w15="http://schemas.microsoft.com/office/word/2012/wordml" xmlns:w16se="http://schemas.microsoft.com/office/word/2015/wordml/symex" mc:Ignorable="w14 w15 w16se">
   <w:docDefaults>
     <w:rPrDefault>
       <w:rPr>
@@ -3080,7 +3463,7 @@
       </w:pPr>
     </w:pPrDefault>
   </w:docDefaults>
-  <w:latentStyles w:defLockedState="0" w:defUIPriority="99" w:defSemiHidden="0" w:defUnhideWhenUsed="0" w:defQFormat="0" w:count="376">
+  <w:latentStyles w:defLockedState="0" w:defUIPriority="99" w:defSemiHidden="0" w:defUnhideWhenUsed="0" w:defQFormat="0" w:count="371">
     <w:lsdException w:name="Normal" w:uiPriority="0" w:qFormat="1"/>
     <w:lsdException w:name="heading 1" w:uiPriority="9" w:qFormat="1"/>
     <w:lsdException w:name="heading 2" w:semiHidden="1" w:uiPriority="9" w:unhideWhenUsed="1" w:qFormat="1"/>
@@ -3452,11 +3835,6 @@
     <w:lsdException w:name="List Table 5 Dark Accent 6" w:uiPriority="50"/>
     <w:lsdException w:name="List Table 6 Colorful Accent 6" w:uiPriority="51"/>
     <w:lsdException w:name="List Table 7 Colorful Accent 6" w:uiPriority="52"/>
-    <w:lsdException w:name="Mention" w:semiHidden="1" w:unhideWhenUsed="1"/>
-    <w:lsdException w:name="Smart Hyperlink" w:semiHidden="1" w:unhideWhenUsed="1"/>
-    <w:lsdException w:name="Hashtag" w:semiHidden="1" w:unhideWhenUsed="1"/>
-    <w:lsdException w:name="Unresolved Mention" w:semiHidden="1" w:unhideWhenUsed="1"/>
-    <w:lsdException w:name="Smart Link" w:semiHidden="1" w:unhideWhenUsed="1"/>
   </w:latentStyles>
   <w:style w:type="paragraph" w:default="1" w:styleId="Normal">
     <w:name w:val="Normal"/>
@@ -3706,6 +4084,71 @@
       <w:color w:val="0000FF" w:themeColor="hyperlink"/>
       <w:u w:val="single"/>
     </w:rPr>
+  </w:style>
+  <w:style w:type="paragraph" w:styleId="Encabezado">
+    <w:name w:val="header"/>
+    <w:basedOn w:val="Normal"/>
+    <w:link w:val="EncabezadoCar"/>
+    <w:uiPriority w:val="99"/>
+    <w:unhideWhenUsed/>
+    <w:rsid w:val="005654A9"/>
+    <w:pPr>
+      <w:tabs>
+        <w:tab w:val="center" w:pos="4419"/>
+        <w:tab w:val="right" w:pos="8838"/>
+      </w:tabs>
+      <w:spacing w:line="240" w:lineRule="auto"/>
+    </w:pPr>
+  </w:style>
+  <w:style w:type="character" w:customStyle="1" w:styleId="EncabezadoCar">
+    <w:name w:val="Encabezado Car"/>
+    <w:basedOn w:val="Fuentedeprrafopredeter"/>
+    <w:link w:val="Encabezado"/>
+    <w:uiPriority w:val="99"/>
+    <w:rsid w:val="005654A9"/>
+  </w:style>
+  <w:style w:type="paragraph" w:styleId="Piedepgina">
+    <w:name w:val="footer"/>
+    <w:basedOn w:val="Normal"/>
+    <w:link w:val="PiedepginaCar"/>
+    <w:uiPriority w:val="99"/>
+    <w:unhideWhenUsed/>
+    <w:rsid w:val="005654A9"/>
+    <w:pPr>
+      <w:tabs>
+        <w:tab w:val="center" w:pos="4419"/>
+        <w:tab w:val="right" w:pos="8838"/>
+      </w:tabs>
+      <w:spacing w:line="240" w:lineRule="auto"/>
+    </w:pPr>
+  </w:style>
+  <w:style w:type="character" w:customStyle="1" w:styleId="PiedepginaCar">
+    <w:name w:val="Pie de página Car"/>
+    <w:basedOn w:val="Fuentedeprrafopredeter"/>
+    <w:link w:val="Piedepgina"/>
+    <w:uiPriority w:val="99"/>
+    <w:rsid w:val="005654A9"/>
+  </w:style>
+  <w:style w:type="paragraph" w:styleId="NormalWeb">
+    <w:name w:val="Normal (Web)"/>
+    <w:basedOn w:val="Normal"/>
+    <w:uiPriority w:val="99"/>
+    <w:unhideWhenUsed/>
+    <w:rsid w:val="005654A9"/>
+    <w:pPr>
+      <w:spacing w:before="100" w:beforeAutospacing="1" w:after="100" w:afterAutospacing="1" w:line="240" w:lineRule="auto"/>
+    </w:pPr>
+    <w:rPr>
+      <w:rFonts w:ascii="Times New Roman" w:eastAsia="Times New Roman" w:hAnsi="Times New Roman" w:cs="Times New Roman"/>
+      <w:sz w:val="24"/>
+      <w:szCs w:val="24"/>
+      <w:lang w:val="es-MX" w:eastAsia="es-MX"/>
+    </w:rPr>
+  </w:style>
+  <w:style w:type="character" w:customStyle="1" w:styleId="apple-tab-span">
+    <w:name w:val="apple-tab-span"/>
+    <w:basedOn w:val="Fuentedeprrafopredeter"/>
+    <w:rsid w:val="005654A9"/>
   </w:style>
 </w:styles>
 </file>
@@ -4035,7 +4478,7 @@
 </file>
 
 <file path=customXml/itemProps1.xml><?xml version="1.0" encoding="utf-8"?>
-<ds:datastoreItem xmlns:ds="http://schemas.openxmlformats.org/officeDocument/2006/customXml" ds:itemID="{06B88508-45F1-47C9-8697-4BA8EF8B11B5}">
+<ds:datastoreItem xmlns:ds="http://schemas.openxmlformats.org/officeDocument/2006/customXml" ds:itemID="{0CB110A5-5FC4-47B6-B142-18602FB3F81D}">
   <ds:schemaRefs>
     <ds:schemaRef ds:uri="http://schemas.openxmlformats.org/officeDocument/2006/bibliography"/>
   </ds:schemaRefs>

</xml_diff>

<commit_message>
Add 'Lista de clasificación de Elemento de Configuración v0.1'
</commit_message>
<xml_diff>
--- a/documentos/PGC.docx
+++ b/documentos/PGC.docx
@@ -1225,6 +1225,7 @@
         <w:t>ÍNDICE</w:t>
       </w:r>
     </w:p>
+    <w:bookmarkStart w:id="2" w:name="_GoBack" w:displacedByCustomXml="next"/>
     <w:sdt>
       <w:sdtPr>
         <w:id w:val="1698197952"/>
@@ -1259,151 +1260,13 @@
           <w:r>
             <w:fldChar w:fldCharType="separate"/>
           </w:r>
-          <w:bookmarkStart w:id="2" w:name="_GoBack"/>
-          <w:bookmarkEnd w:id="2"/>
-          <w:r>
-            <w:rPr>
-              <w:rStyle w:val="Hipervnculo"/>
-              <w:noProof/>
-            </w:rPr>
-            <w:fldChar w:fldCharType="begin"/>
-          </w:r>
-          <w:r>
-            <w:rPr>
-              <w:rStyle w:val="Hipervnculo"/>
-              <w:noProof/>
-            </w:rPr>
-            <w:instrText xml:space="preserve"> </w:instrText>
-          </w:r>
-          <w:r>
-            <w:rPr>
-              <w:noProof/>
-            </w:rPr>
-            <w:instrText>HYPERLINK \l "_Toc8235397"</w:instrText>
-          </w:r>
-          <w:r>
-            <w:rPr>
-              <w:rStyle w:val="Hipervnculo"/>
-              <w:noProof/>
-            </w:rPr>
-            <w:instrText xml:space="preserve"> </w:instrText>
-          </w:r>
-          <w:r>
-            <w:rPr>
-              <w:rStyle w:val="Hipervnculo"/>
-              <w:noProof/>
-            </w:rPr>
-          </w:r>
-          <w:r>
-            <w:rPr>
-              <w:rStyle w:val="Hipervnculo"/>
-              <w:noProof/>
-            </w:rPr>
-            <w:fldChar w:fldCharType="separate"/>
-          </w:r>
-          <w:r>
-            <w:rPr>
-              <w:rStyle w:val="Hipervnculo"/>
-              <w:noProof/>
-            </w:rPr>
-            <w:t>1.</w:t>
-          </w:r>
-          <w:r>
-            <w:rPr>
-              <w:rFonts w:asciiTheme="minorHAnsi" w:eastAsiaTheme="minorEastAsia" w:hAnsiTheme="minorHAnsi" w:cstheme="minorBidi"/>
-              <w:noProof/>
-              <w:sz w:val="24"/>
-              <w:szCs w:val="24"/>
-              <w:lang w:val="es-ES_tradnl" w:eastAsia="es-ES_tradnl"/>
-            </w:rPr>
-            <w:tab/>
-          </w:r>
-          <w:r>
-            <w:rPr>
-              <w:rStyle w:val="Hipervnculo"/>
-              <w:bCs/>
-              <w:noProof/>
-            </w:rPr>
-            <w:t>Introducción</w:t>
-          </w:r>
-          <w:r>
-            <w:rPr>
-              <w:noProof/>
-              <w:webHidden/>
-            </w:rPr>
-            <w:tab/>
-          </w:r>
-          <w:r>
-            <w:rPr>
-              <w:noProof/>
-              <w:webHidden/>
-            </w:rPr>
-            <w:fldChar w:fldCharType="begin"/>
-          </w:r>
-          <w:r>
-            <w:rPr>
-              <w:noProof/>
-              <w:webHidden/>
-            </w:rPr>
-            <w:instrText xml:space="preserve"> PAGEREF _Toc8235397 \h </w:instrText>
-          </w:r>
-          <w:r>
-            <w:rPr>
-              <w:noProof/>
-              <w:webHidden/>
-            </w:rPr>
-          </w:r>
-          <w:r>
-            <w:rPr>
-              <w:noProof/>
-              <w:webHidden/>
-            </w:rPr>
-            <w:fldChar w:fldCharType="separate"/>
-          </w:r>
-          <w:r>
-            <w:rPr>
-              <w:noProof/>
-              <w:webHidden/>
-            </w:rPr>
-            <w:t>3</w:t>
-          </w:r>
-          <w:r>
-            <w:rPr>
-              <w:noProof/>
-              <w:webHidden/>
-            </w:rPr>
-            <w:fldChar w:fldCharType="end"/>
-          </w:r>
-          <w:r>
-            <w:rPr>
-              <w:rStyle w:val="Hipervnculo"/>
-              <w:noProof/>
-            </w:rPr>
-            <w:fldChar w:fldCharType="end"/>
-          </w:r>
-        </w:p>
-        <w:p>
-          <w:pPr>
-            <w:pStyle w:val="TDC2"/>
-            <w:tabs>
-              <w:tab w:val="left" w:pos="960"/>
-              <w:tab w:val="right" w:pos="9019"/>
-            </w:tabs>
-            <w:rPr>
-              <w:rFonts w:asciiTheme="minorHAnsi" w:eastAsiaTheme="minorEastAsia" w:hAnsiTheme="minorHAnsi" w:cstheme="minorBidi"/>
-              <w:noProof/>
-              <w:sz w:val="24"/>
-              <w:szCs w:val="24"/>
-              <w:lang w:val="es-ES_tradnl" w:eastAsia="es-ES_tradnl"/>
-            </w:rPr>
-          </w:pPr>
-          <w:hyperlink w:anchor="_Toc8235398" w:history="1">
+          <w:hyperlink w:anchor="_Toc8249238" w:history="1">
             <w:r>
               <w:rPr>
                 <w:rStyle w:val="Hipervnculo"/>
                 <w:noProof/>
               </w:rPr>
-              <w:t>1.1.</w:t>
+              <w:t>1.</w:t>
             </w:r>
             <w:r>
               <w:rPr>
@@ -1421,7 +1284,7 @@
                 <w:bCs/>
                 <w:noProof/>
               </w:rPr>
-              <w:t>Problemática de la empresa</w:t>
+              <w:t>Introducción</w:t>
             </w:r>
             <w:r>
               <w:rPr>
@@ -1442,7 +1305,7 @@
                 <w:noProof/>
                 <w:webHidden/>
               </w:rPr>
-              <w:instrText xml:space="preserve"> PAGEREF _Toc8235398 \h </w:instrText>
+              <w:instrText xml:space="preserve"> PAGEREF _Toc8249238 \h </w:instrText>
             </w:r>
             <w:r>
               <w:rPr>
@@ -1488,13 +1351,13 @@
               <w:lang w:val="es-ES_tradnl" w:eastAsia="es-ES_tradnl"/>
             </w:rPr>
           </w:pPr>
-          <w:hyperlink w:anchor="_Toc8235399" w:history="1">
+          <w:hyperlink w:anchor="_Toc8249239" w:history="1">
             <w:r>
               <w:rPr>
                 <w:rStyle w:val="Hipervnculo"/>
                 <w:noProof/>
               </w:rPr>
-              <w:t>1.2.</w:t>
+              <w:t>1.1.</w:t>
             </w:r>
             <w:r>
               <w:rPr>
@@ -1512,7 +1375,7 @@
                 <w:bCs/>
                 <w:noProof/>
               </w:rPr>
-              <w:t>Propósito del plan</w:t>
+              <w:t>Problemática de la empresa</w:t>
             </w:r>
             <w:r>
               <w:rPr>
@@ -1533,7 +1396,7 @@
                 <w:noProof/>
                 <w:webHidden/>
               </w:rPr>
-              <w:instrText xml:space="preserve"> PAGEREF _Toc8235399 \h </w:instrText>
+              <w:instrText xml:space="preserve"> PAGEREF _Toc8249239 \h </w:instrText>
             </w:r>
             <w:r>
               <w:rPr>
@@ -1579,13 +1442,13 @@
               <w:lang w:val="es-ES_tradnl" w:eastAsia="es-ES_tradnl"/>
             </w:rPr>
           </w:pPr>
-          <w:hyperlink w:anchor="_Toc8235400" w:history="1">
+          <w:hyperlink w:anchor="_Toc8249240" w:history="1">
             <w:r>
               <w:rPr>
                 <w:rStyle w:val="Hipervnculo"/>
                 <w:noProof/>
               </w:rPr>
-              <w:t>1.3.</w:t>
+              <w:t>1.2.</w:t>
             </w:r>
             <w:r>
               <w:rPr>
@@ -1603,6 +1466,97 @@
                 <w:bCs/>
                 <w:noProof/>
               </w:rPr>
+              <w:t>Propósito del plan</w:t>
+            </w:r>
+            <w:r>
+              <w:rPr>
+                <w:noProof/>
+                <w:webHidden/>
+              </w:rPr>
+              <w:tab/>
+            </w:r>
+            <w:r>
+              <w:rPr>
+                <w:noProof/>
+                <w:webHidden/>
+              </w:rPr>
+              <w:fldChar w:fldCharType="begin"/>
+            </w:r>
+            <w:r>
+              <w:rPr>
+                <w:noProof/>
+                <w:webHidden/>
+              </w:rPr>
+              <w:instrText xml:space="preserve"> PAGEREF _Toc8249240 \h </w:instrText>
+            </w:r>
+            <w:r>
+              <w:rPr>
+                <w:noProof/>
+                <w:webHidden/>
+              </w:rPr>
+            </w:r>
+            <w:r>
+              <w:rPr>
+                <w:noProof/>
+                <w:webHidden/>
+              </w:rPr>
+              <w:fldChar w:fldCharType="separate"/>
+            </w:r>
+            <w:r>
+              <w:rPr>
+                <w:noProof/>
+                <w:webHidden/>
+              </w:rPr>
+              <w:t>3</w:t>
+            </w:r>
+            <w:r>
+              <w:rPr>
+                <w:noProof/>
+                <w:webHidden/>
+              </w:rPr>
+              <w:fldChar w:fldCharType="end"/>
+            </w:r>
+          </w:hyperlink>
+        </w:p>
+        <w:p>
+          <w:pPr>
+            <w:pStyle w:val="TDC2"/>
+            <w:tabs>
+              <w:tab w:val="left" w:pos="960"/>
+              <w:tab w:val="right" w:pos="9019"/>
+            </w:tabs>
+            <w:rPr>
+              <w:rFonts w:asciiTheme="minorHAnsi" w:eastAsiaTheme="minorEastAsia" w:hAnsiTheme="minorHAnsi" w:cstheme="minorBidi"/>
+              <w:noProof/>
+              <w:sz w:val="24"/>
+              <w:szCs w:val="24"/>
+              <w:lang w:val="es-ES_tradnl" w:eastAsia="es-ES_tradnl"/>
+            </w:rPr>
+          </w:pPr>
+          <w:hyperlink w:anchor="_Toc8249241" w:history="1">
+            <w:r>
+              <w:rPr>
+                <w:rStyle w:val="Hipervnculo"/>
+                <w:noProof/>
+              </w:rPr>
+              <w:t>1.3.</w:t>
+            </w:r>
+            <w:r>
+              <w:rPr>
+                <w:rFonts w:asciiTheme="minorHAnsi" w:eastAsiaTheme="minorEastAsia" w:hAnsiTheme="minorHAnsi" w:cstheme="minorBidi"/>
+                <w:noProof/>
+                <w:sz w:val="24"/>
+                <w:szCs w:val="24"/>
+                <w:lang w:val="es-ES_tradnl" w:eastAsia="es-ES_tradnl"/>
+              </w:rPr>
+              <w:tab/>
+            </w:r>
+            <w:r>
+              <w:rPr>
+                <w:rStyle w:val="Hipervnculo"/>
+                <w:bCs/>
+                <w:noProof/>
+              </w:rPr>
               <w:t>Finalidad del plan</w:t>
             </w:r>
             <w:r>
@@ -1624,7 +1578,7 @@
                 <w:noProof/>
                 <w:webHidden/>
               </w:rPr>
-              <w:instrText xml:space="preserve"> PAGEREF _Toc8235400 \h </w:instrText>
+              <w:instrText xml:space="preserve"> PAGEREF _Toc8249241 \h </w:instrText>
             </w:r>
             <w:r>
               <w:rPr>
@@ -1670,7 +1624,7 @@
               <w:lang w:val="es-ES_tradnl" w:eastAsia="es-ES_tradnl"/>
             </w:rPr>
           </w:pPr>
-          <w:hyperlink w:anchor="_Toc8235401" w:history="1">
+          <w:hyperlink w:anchor="_Toc8249242" w:history="1">
             <w:r>
               <w:rPr>
                 <w:rStyle w:val="Hipervnculo"/>
@@ -1714,7 +1668,7 @@
                 <w:noProof/>
                 <w:webHidden/>
               </w:rPr>
-              <w:instrText xml:space="preserve"> PAGEREF _Toc8235401 \h </w:instrText>
+              <w:instrText xml:space="preserve"> PAGEREF _Toc8249242 \h </w:instrText>
             </w:r>
             <w:r>
               <w:rPr>
@@ -1760,7 +1714,7 @@
               <w:lang w:val="es-ES_tradnl" w:eastAsia="es-ES_tradnl"/>
             </w:rPr>
           </w:pPr>
-          <w:hyperlink w:anchor="_Toc8235402" w:history="1">
+          <w:hyperlink w:anchor="_Toc8249243" w:history="1">
             <w:r>
               <w:rPr>
                 <w:rStyle w:val="Hipervnculo"/>
@@ -1804,7 +1758,7 @@
                 <w:noProof/>
                 <w:webHidden/>
               </w:rPr>
-              <w:instrText xml:space="preserve"> PAGEREF _Toc8235402 \h </w:instrText>
+              <w:instrText xml:space="preserve"> PAGEREF _Toc8249243 \h </w:instrText>
             </w:r>
             <w:r>
               <w:rPr>
@@ -1850,7 +1804,7 @@
               <w:lang w:val="es-ES_tradnl" w:eastAsia="es-ES_tradnl"/>
             </w:rPr>
           </w:pPr>
-          <w:hyperlink w:anchor="_Toc8235403" w:history="1">
+          <w:hyperlink w:anchor="_Toc8249244" w:history="1">
             <w:r>
               <w:rPr>
                 <w:rStyle w:val="Hipervnculo"/>
@@ -1894,7 +1848,7 @@
                 <w:noProof/>
                 <w:webHidden/>
               </w:rPr>
-              <w:instrText xml:space="preserve"> PAGEREF _Toc8235403 \h </w:instrText>
+              <w:instrText xml:space="preserve"> PAGEREF _Toc8249244 \h </w:instrText>
             </w:r>
             <w:r>
               <w:rPr>
@@ -1940,7 +1894,7 @@
               <w:lang w:val="es-ES_tradnl" w:eastAsia="es-ES_tradnl"/>
             </w:rPr>
           </w:pPr>
-          <w:hyperlink w:anchor="_Toc8235404" w:history="1">
+          <w:hyperlink w:anchor="_Toc8249245" w:history="1">
             <w:r>
               <w:rPr>
                 <w:rStyle w:val="Hipervnculo"/>
@@ -1984,7 +1938,7 @@
                 <w:noProof/>
                 <w:webHidden/>
               </w:rPr>
-              <w:instrText xml:space="preserve"> PAGEREF _Toc8235404 \h </w:instrText>
+              <w:instrText xml:space="preserve"> PAGEREF _Toc8249245 \h </w:instrText>
             </w:r>
             <w:r>
               <w:rPr>
@@ -2030,7 +1984,7 @@
               <w:lang w:val="es-ES_tradnl" w:eastAsia="es-ES_tradnl"/>
             </w:rPr>
           </w:pPr>
-          <w:hyperlink w:anchor="_Toc8235405" w:history="1">
+          <w:hyperlink w:anchor="_Toc8249246" w:history="1">
             <w:r>
               <w:rPr>
                 <w:rStyle w:val="Hipervnculo"/>
@@ -2082,7 +2036,7 @@
                 <w:noProof/>
                 <w:webHidden/>
               </w:rPr>
-              <w:instrText xml:space="preserve"> PAGEREF _Toc8235405 \h </w:instrText>
+              <w:instrText xml:space="preserve"> PAGEREF _Toc8249246 \h </w:instrText>
             </w:r>
             <w:r>
               <w:rPr>
@@ -2128,7 +2082,7 @@
               <w:lang w:val="es-ES_tradnl" w:eastAsia="es-ES_tradnl"/>
             </w:rPr>
           </w:pPr>
-          <w:hyperlink w:anchor="_Toc8235406" w:history="1">
+          <w:hyperlink w:anchor="_Toc8249247" w:history="1">
             <w:r>
               <w:rPr>
                 <w:rStyle w:val="Hipervnculo"/>
@@ -2172,7 +2126,7 @@
                 <w:noProof/>
                 <w:webHidden/>
               </w:rPr>
-              <w:instrText xml:space="preserve"> PAGEREF _Toc8235406 \h </w:instrText>
+              <w:instrText xml:space="preserve"> PAGEREF _Toc8249247 \h </w:instrText>
             </w:r>
             <w:r>
               <w:rPr>
@@ -2218,7 +2172,7 @@
               <w:lang w:val="es-ES_tradnl" w:eastAsia="es-ES_tradnl"/>
             </w:rPr>
           </w:pPr>
-          <w:hyperlink w:anchor="_Toc8235407" w:history="1">
+          <w:hyperlink w:anchor="_Toc8249248" w:history="1">
             <w:r>
               <w:rPr>
                 <w:rStyle w:val="Hipervnculo"/>
@@ -2262,7 +2216,7 @@
                 <w:noProof/>
                 <w:webHidden/>
               </w:rPr>
-              <w:instrText xml:space="preserve"> PAGEREF _Toc8235407 \h </w:instrText>
+              <w:instrText xml:space="preserve"> PAGEREF _Toc8249248 \h </w:instrText>
             </w:r>
             <w:r>
               <w:rPr>
@@ -2308,7 +2262,7 @@
               <w:lang w:val="es-ES_tradnl" w:eastAsia="es-ES_tradnl"/>
             </w:rPr>
           </w:pPr>
-          <w:hyperlink w:anchor="_Toc8235408" w:history="1">
+          <w:hyperlink w:anchor="_Toc8249249" w:history="1">
             <w:r>
               <w:rPr>
                 <w:rStyle w:val="Hipervnculo"/>
@@ -2352,7 +2306,7 @@
                 <w:noProof/>
                 <w:webHidden/>
               </w:rPr>
-              <w:instrText xml:space="preserve"> PAGEREF _Toc8235408 \h </w:instrText>
+              <w:instrText xml:space="preserve"> PAGEREF _Toc8249249 \h </w:instrText>
             </w:r>
             <w:r>
               <w:rPr>
@@ -2398,7 +2352,7 @@
               <w:lang w:val="es-ES_tradnl" w:eastAsia="es-ES_tradnl"/>
             </w:rPr>
           </w:pPr>
-          <w:hyperlink w:anchor="_Toc8235409" w:history="1">
+          <w:hyperlink w:anchor="_Toc8249250" w:history="1">
             <w:r>
               <w:rPr>
                 <w:rStyle w:val="Hipervnculo"/>
@@ -2442,7 +2396,7 @@
                 <w:noProof/>
                 <w:webHidden/>
               </w:rPr>
-              <w:instrText xml:space="preserve"> PAGEREF _Toc8235409 \h </w:instrText>
+              <w:instrText xml:space="preserve"> PAGEREF _Toc8249250 \h </w:instrText>
             </w:r>
             <w:r>
               <w:rPr>
@@ -2488,7 +2442,7 @@
               <w:lang w:val="es-ES_tradnl" w:eastAsia="es-ES_tradnl"/>
             </w:rPr>
           </w:pPr>
-          <w:hyperlink w:anchor="_Toc8235410" w:history="1">
+          <w:hyperlink w:anchor="_Toc8249251" w:history="1">
             <w:r>
               <w:rPr>
                 <w:rStyle w:val="Hipervnculo"/>
@@ -2532,7 +2486,7 @@
                 <w:noProof/>
                 <w:webHidden/>
               </w:rPr>
-              <w:instrText xml:space="preserve"> PAGEREF _Toc8235410 \h </w:instrText>
+              <w:instrText xml:space="preserve"> PAGEREF _Toc8249251 \h </w:instrText>
             </w:r>
             <w:r>
               <w:rPr>
@@ -2578,7 +2532,7 @@
               <w:lang w:val="es-ES_tradnl" w:eastAsia="es-ES_tradnl"/>
             </w:rPr>
           </w:pPr>
-          <w:hyperlink w:anchor="_Toc8235411" w:history="1">
+          <w:hyperlink w:anchor="_Toc8249252" w:history="1">
             <w:r>
               <w:rPr>
                 <w:rStyle w:val="Hipervnculo"/>
@@ -2622,7 +2576,7 @@
                 <w:noProof/>
                 <w:webHidden/>
               </w:rPr>
-              <w:instrText xml:space="preserve"> PAGEREF _Toc8235411 \h </w:instrText>
+              <w:instrText xml:space="preserve"> PAGEREF _Toc8249252 \h </w:instrText>
             </w:r>
             <w:r>
               <w:rPr>
@@ -2668,7 +2622,7 @@
               <w:lang w:val="es-ES_tradnl" w:eastAsia="es-ES_tradnl"/>
             </w:rPr>
           </w:pPr>
-          <w:hyperlink w:anchor="_Toc8235412" w:history="1">
+          <w:hyperlink w:anchor="_Toc8249253" w:history="1">
             <w:r>
               <w:rPr>
                 <w:rStyle w:val="Hipervnculo"/>
@@ -2712,7 +2666,7 @@
                 <w:noProof/>
                 <w:webHidden/>
               </w:rPr>
-              <w:instrText xml:space="preserve"> PAGEREF _Toc8235412 \h </w:instrText>
+              <w:instrText xml:space="preserve"> PAGEREF _Toc8249253 \h </w:instrText>
             </w:r>
             <w:r>
               <w:rPr>
@@ -2758,7 +2712,7 @@
               <w:lang w:val="es-ES_tradnl" w:eastAsia="es-ES_tradnl"/>
             </w:rPr>
           </w:pPr>
-          <w:hyperlink w:anchor="_Toc8235413" w:history="1">
+          <w:hyperlink w:anchor="_Toc8249254" w:history="1">
             <w:r>
               <w:rPr>
                 <w:rStyle w:val="Hipervnculo"/>
@@ -2802,7 +2756,7 @@
                 <w:noProof/>
                 <w:webHidden/>
               </w:rPr>
-              <w:instrText xml:space="preserve"> PAGEREF _Toc8235413 \h </w:instrText>
+              <w:instrText xml:space="preserve"> PAGEREF _Toc8249254 \h </w:instrText>
             </w:r>
             <w:r>
               <w:rPr>
@@ -2848,7 +2802,7 @@
               <w:lang w:val="es-ES_tradnl" w:eastAsia="es-ES_tradnl"/>
             </w:rPr>
           </w:pPr>
-          <w:hyperlink w:anchor="_Toc8235414" w:history="1">
+          <w:hyperlink w:anchor="_Toc8249255" w:history="1">
             <w:r>
               <w:rPr>
                 <w:rStyle w:val="Hipervnculo"/>
@@ -2892,7 +2846,7 @@
                 <w:noProof/>
                 <w:webHidden/>
               </w:rPr>
-              <w:instrText xml:space="preserve"> PAGEREF _Toc8235414 \h </w:instrText>
+              <w:instrText xml:space="preserve"> PAGEREF _Toc8249255 \h </w:instrText>
             </w:r>
             <w:r>
               <w:rPr>
@@ -2938,7 +2892,7 @@
               <w:lang w:val="es-ES_tradnl" w:eastAsia="es-ES_tradnl"/>
             </w:rPr>
           </w:pPr>
-          <w:hyperlink w:anchor="_Toc8235415" w:history="1">
+          <w:hyperlink w:anchor="_Toc8249256" w:history="1">
             <w:r>
               <w:rPr>
                 <w:rStyle w:val="Hipervnculo"/>
@@ -2982,7 +2936,7 @@
                 <w:noProof/>
                 <w:webHidden/>
               </w:rPr>
-              <w:instrText xml:space="preserve"> PAGEREF _Toc8235415 \h </w:instrText>
+              <w:instrText xml:space="preserve"> PAGEREF _Toc8249256 \h </w:instrText>
             </w:r>
             <w:r>
               <w:rPr>
@@ -3002,7 +2956,7 @@
                 <w:noProof/>
                 <w:webHidden/>
               </w:rPr>
-              <w:t>9</w:t>
+              <w:t>10</w:t>
             </w:r>
             <w:r>
               <w:rPr>
@@ -3028,7 +2982,7 @@
               <w:lang w:val="es-ES_tradnl" w:eastAsia="es-ES_tradnl"/>
             </w:rPr>
           </w:pPr>
-          <w:hyperlink w:anchor="_Toc8235416" w:history="1">
+          <w:hyperlink w:anchor="_Toc8249257" w:history="1">
             <w:r>
               <w:rPr>
                 <w:rStyle w:val="Hipervnculo"/>
@@ -3072,7 +3026,7 @@
                 <w:noProof/>
                 <w:webHidden/>
               </w:rPr>
-              <w:instrText xml:space="preserve"> PAGEREF _Toc8235416 \h </w:instrText>
+              <w:instrText xml:space="preserve"> PAGEREF _Toc8249257 \h </w:instrText>
             </w:r>
             <w:r>
               <w:rPr>
@@ -3092,7 +3046,7 @@
                 <w:noProof/>
                 <w:webHidden/>
               </w:rPr>
-              <w:t>9</w:t>
+              <w:t>10</w:t>
             </w:r>
             <w:r>
               <w:rPr>
@@ -3118,6 +3072,7 @@
             <w:fldChar w:fldCharType="end"/>
           </w:r>
         </w:p>
+        <w:bookmarkEnd w:id="2" w:displacedByCustomXml="next"/>
       </w:sdtContent>
     </w:sdt>
     <w:p>
@@ -3140,7 +3095,7 @@
         </w:numPr>
         <w:spacing w:line="360" w:lineRule="auto"/>
       </w:pPr>
-      <w:bookmarkStart w:id="4" w:name="_Toc8235397"/>
+      <w:bookmarkStart w:id="4" w:name="_Toc8249238"/>
       <w:r>
         <w:rPr>
           <w:bCs/>
@@ -3161,7 +3116,7 @@
         <w:spacing w:line="360" w:lineRule="auto"/>
         <w:jc w:val="both"/>
       </w:pPr>
-      <w:bookmarkStart w:id="5" w:name="_Toc8235398"/>
+      <w:bookmarkStart w:id="5" w:name="_Toc8249239"/>
       <w:r>
         <w:rPr>
           <w:bCs/>
@@ -3229,7 +3184,7 @@
         <w:spacing w:line="360" w:lineRule="auto"/>
         <w:jc w:val="both"/>
       </w:pPr>
-      <w:bookmarkStart w:id="6" w:name="_Toc8235399"/>
+      <w:bookmarkStart w:id="6" w:name="_Toc8249240"/>
       <w:r>
         <w:rPr>
           <w:bCs/>
@@ -3265,7 +3220,7 @@
         <w:spacing w:line="360" w:lineRule="auto"/>
         <w:jc w:val="both"/>
       </w:pPr>
-      <w:bookmarkStart w:id="7" w:name="_Toc8235400"/>
+      <w:bookmarkStart w:id="7" w:name="_Toc8249241"/>
       <w:r>
         <w:rPr>
           <w:bCs/>
@@ -3383,7 +3338,7 @@
         </w:numPr>
         <w:spacing w:line="360" w:lineRule="auto"/>
       </w:pPr>
-      <w:bookmarkStart w:id="8" w:name="_Toc8235401"/>
+      <w:bookmarkStart w:id="8" w:name="_Toc8249242"/>
       <w:r>
         <w:lastRenderedPageBreak/>
         <w:t>Gestión de la SCM</w:t>
@@ -3399,7 +3354,7 @@
         </w:numPr>
         <w:spacing w:line="360" w:lineRule="auto"/>
       </w:pPr>
-      <w:bookmarkStart w:id="9" w:name="_Toc8235402"/>
+      <w:bookmarkStart w:id="9" w:name="_Toc8249243"/>
       <w:r>
         <w:t>Roles, Responsabilidades</w:t>
       </w:r>
@@ -4106,7 +4061,7 @@
         </w:numPr>
         <w:spacing w:line="360" w:lineRule="auto"/>
       </w:pPr>
-      <w:bookmarkStart w:id="10" w:name="_Toc8235403"/>
+      <w:bookmarkStart w:id="10" w:name="_Toc8249244"/>
       <w:r>
         <w:t>Políticas, Directrices o Procedimientos</w:t>
       </w:r>
@@ -4670,7 +4625,7 @@
         </w:numPr>
         <w:spacing w:line="360" w:lineRule="auto"/>
       </w:pPr>
-      <w:bookmarkStart w:id="11" w:name="_Toc8235404"/>
+      <w:bookmarkStart w:id="11" w:name="_Toc8249245"/>
       <w:r>
         <w:t>Lineamientos Generales</w:t>
       </w:r>
@@ -5003,7 +4958,7 @@
           <w:szCs w:val="24"/>
         </w:rPr>
       </w:pPr>
-      <w:bookmarkStart w:id="12" w:name="_Toc8235405"/>
+      <w:bookmarkStart w:id="12" w:name="_Toc8249246"/>
       <w:r>
         <w:rPr>
           <w:bCs/>
@@ -5226,7 +5181,7 @@
           <w:szCs w:val="24"/>
         </w:rPr>
       </w:pPr>
-      <w:bookmarkStart w:id="13" w:name="_Toc8235406"/>
+      <w:bookmarkStart w:id="13" w:name="_Toc8249247"/>
       <w:r>
         <w:t>Pruebas</w:t>
       </w:r>
@@ -5433,7 +5388,7 @@
           <w:szCs w:val="24"/>
         </w:rPr>
       </w:pPr>
-      <w:bookmarkStart w:id="14" w:name="_Toc8235407"/>
+      <w:bookmarkStart w:id="14" w:name="_Toc8249248"/>
       <w:r>
         <w:t>Documentación</w:t>
       </w:r>
@@ -5522,7 +5477,7 @@
           <w:szCs w:val="24"/>
         </w:rPr>
       </w:pPr>
-      <w:bookmarkStart w:id="15" w:name="_Toc8235408"/>
+      <w:bookmarkStart w:id="15" w:name="_Toc8249249"/>
       <w:r>
         <w:t>Control de Calidad</w:t>
       </w:r>
@@ -5595,7 +5550,7 @@
           <w:szCs w:val="24"/>
         </w:rPr>
       </w:pPr>
-      <w:bookmarkStart w:id="16" w:name="_Toc8235409"/>
+      <w:bookmarkStart w:id="16" w:name="_Toc8249250"/>
       <w:r>
         <w:t>Control de Riesgos</w:t>
       </w:r>
@@ -5663,7 +5618,7 @@
         </w:numPr>
         <w:spacing w:line="360" w:lineRule="auto"/>
       </w:pPr>
-      <w:bookmarkStart w:id="17" w:name="_Toc8235410"/>
+      <w:bookmarkStart w:id="17" w:name="_Toc8249251"/>
       <w:r>
         <w:t>Control de Artefactos</w:t>
       </w:r>
@@ -5739,7 +5694,7 @@
         </w:numPr>
         <w:spacing w:line="360" w:lineRule="auto"/>
       </w:pPr>
-      <w:bookmarkStart w:id="18" w:name="_Toc8235411"/>
+      <w:bookmarkStart w:id="18" w:name="_Toc8249252"/>
       <w:r>
         <w:t>Herramientas, Entorno e Infraestructura</w:t>
       </w:r>
@@ -5846,7 +5801,7 @@
         </w:numPr>
         <w:spacing w:line="360" w:lineRule="auto"/>
       </w:pPr>
-      <w:bookmarkStart w:id="19" w:name="_Toc8235412"/>
+      <w:bookmarkStart w:id="19" w:name="_Toc8249253"/>
       <w:r>
         <w:t>Calendario</w:t>
       </w:r>
@@ -6144,7 +6099,7 @@
           <w:numId w:val="21"/>
         </w:numPr>
       </w:pPr>
-      <w:bookmarkStart w:id="20" w:name="_Toc8235413"/>
+      <w:bookmarkStart w:id="20" w:name="_Toc8249254"/>
       <w:r>
         <w:t>Identificacion</w:t>
       </w:r>
@@ -6158,7 +6113,7 @@
           <w:numId w:val="21"/>
         </w:numPr>
       </w:pPr>
-      <w:bookmarkStart w:id="21" w:name="_Toc8235414"/>
+      <w:bookmarkStart w:id="21" w:name="_Toc8249255"/>
       <w:r>
         <w:t>Lista de Clasificación del CI</w:t>
       </w:r>
@@ -6402,6 +6357,12 @@
                 <w:lang w:val="es-ES_tradnl" w:eastAsia="es-ES_tradnl"/>
               </w:rPr>
             </w:pPr>
+            <w:r>
+              <w:rPr>
+                <w:lang w:val="es-ES_tradnl" w:eastAsia="es-ES_tradnl"/>
+              </w:rPr>
+              <w:t>E</w:t>
+            </w:r>
           </w:p>
         </w:tc>
         <w:tc>
@@ -6416,6 +6377,12 @@
                 <w:lang w:val="es-ES_tradnl" w:eastAsia="es-ES_tradnl"/>
               </w:rPr>
             </w:pPr>
+            <w:r>
+              <w:rPr>
+                <w:lang w:val="es-ES_tradnl" w:eastAsia="es-ES_tradnl"/>
+              </w:rPr>
+              <w:t>Documento de Negocio</w:t>
+            </w:r>
           </w:p>
         </w:tc>
         <w:tc>
@@ -6430,6 +6397,12 @@
                 <w:lang w:val="es-ES_tradnl" w:eastAsia="es-ES_tradnl"/>
               </w:rPr>
             </w:pPr>
+            <w:r>
+              <w:rPr>
+                <w:lang w:val="es-ES_tradnl" w:eastAsia="es-ES_tradnl"/>
+              </w:rPr>
+              <w:t>P</w:t>
+            </w:r>
           </w:p>
         </w:tc>
         <w:tc>
@@ -6444,6 +6417,20 @@
                 <w:lang w:val="es-ES_tradnl" w:eastAsia="es-ES_tradnl"/>
               </w:rPr>
             </w:pPr>
+            <w:r>
+              <w:rPr>
+                <w:lang w:val="es-ES_tradnl" w:eastAsia="es-ES_tradnl"/>
+              </w:rPr>
+              <w:t>.</w:t>
+            </w:r>
+            <w:proofErr w:type="spellStart"/>
+            <w:r>
+              <w:rPr>
+                <w:lang w:val="es-ES_tradnl" w:eastAsia="es-ES_tradnl"/>
+              </w:rPr>
+              <w:t>docx</w:t>
+            </w:r>
+            <w:proofErr w:type="spellEnd"/>
           </w:p>
         </w:tc>
         <w:tc>
@@ -6458,6 +6445,14 @@
                 <w:lang w:val="es-ES_tradnl" w:eastAsia="es-ES_tradnl"/>
               </w:rPr>
             </w:pPr>
+            <w:proofErr w:type="spellStart"/>
+            <w:r>
+              <w:rPr>
+                <w:lang w:val="es-ES_tradnl" w:eastAsia="es-ES_tradnl"/>
+              </w:rPr>
+              <w:t>TioRico</w:t>
+            </w:r>
+            <w:proofErr w:type="spellEnd"/>
           </w:p>
         </w:tc>
       </w:tr>
@@ -6474,6 +6469,12 @@
                 <w:lang w:val="es-ES_tradnl" w:eastAsia="es-ES_tradnl"/>
               </w:rPr>
             </w:pPr>
+            <w:r>
+              <w:rPr>
+                <w:lang w:val="es-ES_tradnl" w:eastAsia="es-ES_tradnl"/>
+              </w:rPr>
+              <w:t>E</w:t>
+            </w:r>
           </w:p>
         </w:tc>
         <w:tc>
@@ -6488,6 +6489,12 @@
                 <w:lang w:val="es-ES_tradnl" w:eastAsia="es-ES_tradnl"/>
               </w:rPr>
             </w:pPr>
+            <w:r>
+              <w:rPr>
+                <w:lang w:val="es-ES_tradnl" w:eastAsia="es-ES_tradnl"/>
+              </w:rPr>
+              <w:t>Lista de Requisitos</w:t>
+            </w:r>
           </w:p>
         </w:tc>
         <w:tc>
@@ -6502,6 +6509,12 @@
                 <w:lang w:val="es-ES_tradnl" w:eastAsia="es-ES_tradnl"/>
               </w:rPr>
             </w:pPr>
+            <w:r>
+              <w:rPr>
+                <w:lang w:val="es-ES_tradnl" w:eastAsia="es-ES_tradnl"/>
+              </w:rPr>
+              <w:t>P</w:t>
+            </w:r>
           </w:p>
         </w:tc>
         <w:tc>
@@ -6516,6 +6529,20 @@
                 <w:lang w:val="es-ES_tradnl" w:eastAsia="es-ES_tradnl"/>
               </w:rPr>
             </w:pPr>
+            <w:r>
+              <w:rPr>
+                <w:lang w:val="es-ES_tradnl" w:eastAsia="es-ES_tradnl"/>
+              </w:rPr>
+              <w:t>.</w:t>
+            </w:r>
+            <w:proofErr w:type="spellStart"/>
+            <w:r>
+              <w:rPr>
+                <w:lang w:val="es-ES_tradnl" w:eastAsia="es-ES_tradnl"/>
+              </w:rPr>
+              <w:t>xlsx</w:t>
+            </w:r>
+            <w:proofErr w:type="spellEnd"/>
           </w:p>
         </w:tc>
         <w:tc>
@@ -6530,6 +6557,1805 @@
                 <w:lang w:val="es-ES_tradnl" w:eastAsia="es-ES_tradnl"/>
               </w:rPr>
             </w:pPr>
+            <w:proofErr w:type="spellStart"/>
+            <w:r>
+              <w:rPr>
+                <w:lang w:val="es-ES_tradnl" w:eastAsia="es-ES_tradnl"/>
+              </w:rPr>
+              <w:t>TioRico</w:t>
+            </w:r>
+            <w:proofErr w:type="spellEnd"/>
+          </w:p>
+        </w:tc>
+      </w:tr>
+      <w:tr>
+        <w:tc>
+          <w:tcPr>
+            <w:tcW w:w="1757" w:type="dxa"/>
+            <w:vAlign w:val="center"/>
+          </w:tcPr>
+          <w:p>
+            <w:pPr>
+              <w:jc w:val="center"/>
+              <w:rPr>
+                <w:lang w:val="es-ES_tradnl" w:eastAsia="es-ES_tradnl"/>
+              </w:rPr>
+            </w:pPr>
+            <w:r>
+              <w:rPr>
+                <w:lang w:val="es-ES_tradnl" w:eastAsia="es-ES_tradnl"/>
+              </w:rPr>
+              <w:t>E</w:t>
+            </w:r>
+          </w:p>
+        </w:tc>
+        <w:tc>
+          <w:tcPr>
+            <w:tcW w:w="1912" w:type="dxa"/>
+            <w:vAlign w:val="center"/>
+          </w:tcPr>
+          <w:p>
+            <w:pPr>
+              <w:jc w:val="center"/>
+              <w:rPr>
+                <w:lang w:val="es-ES_tradnl" w:eastAsia="es-ES_tradnl"/>
+              </w:rPr>
+            </w:pPr>
+            <w:r>
+              <w:rPr>
+                <w:lang w:val="es-ES_tradnl" w:eastAsia="es-ES_tradnl"/>
+              </w:rPr>
+              <w:t>Plan de Proyecto</w:t>
+            </w:r>
+          </w:p>
+        </w:tc>
+        <w:tc>
+          <w:tcPr>
+            <w:tcW w:w="1829" w:type="dxa"/>
+            <w:vAlign w:val="center"/>
+          </w:tcPr>
+          <w:p>
+            <w:pPr>
+              <w:jc w:val="center"/>
+              <w:rPr>
+                <w:lang w:val="es-ES_tradnl" w:eastAsia="es-ES_tradnl"/>
+              </w:rPr>
+            </w:pPr>
+            <w:r>
+              <w:rPr>
+                <w:lang w:val="es-ES_tradnl" w:eastAsia="es-ES_tradnl"/>
+              </w:rPr>
+              <w:t>P</w:t>
+            </w:r>
+          </w:p>
+        </w:tc>
+        <w:tc>
+          <w:tcPr>
+            <w:tcW w:w="1627" w:type="dxa"/>
+            <w:vAlign w:val="center"/>
+          </w:tcPr>
+          <w:p>
+            <w:pPr>
+              <w:jc w:val="center"/>
+              <w:rPr>
+                <w:lang w:val="es-ES_tradnl" w:eastAsia="es-ES_tradnl"/>
+              </w:rPr>
+            </w:pPr>
+            <w:r>
+              <w:rPr>
+                <w:lang w:val="es-ES_tradnl" w:eastAsia="es-ES_tradnl"/>
+              </w:rPr>
+              <w:t>.</w:t>
+            </w:r>
+            <w:proofErr w:type="spellStart"/>
+            <w:r>
+              <w:rPr>
+                <w:lang w:val="es-ES_tradnl" w:eastAsia="es-ES_tradnl"/>
+              </w:rPr>
+              <w:t>docx</w:t>
+            </w:r>
+            <w:proofErr w:type="spellEnd"/>
+          </w:p>
+        </w:tc>
+        <w:tc>
+          <w:tcPr>
+            <w:tcW w:w="1894" w:type="dxa"/>
+            <w:vAlign w:val="center"/>
+          </w:tcPr>
+          <w:p>
+            <w:pPr>
+              <w:jc w:val="center"/>
+              <w:rPr>
+                <w:lang w:val="es-ES_tradnl" w:eastAsia="es-ES_tradnl"/>
+              </w:rPr>
+            </w:pPr>
+            <w:proofErr w:type="spellStart"/>
+            <w:r>
+              <w:rPr>
+                <w:lang w:val="es-ES_tradnl" w:eastAsia="es-ES_tradnl"/>
+              </w:rPr>
+              <w:t>TioRico</w:t>
+            </w:r>
+            <w:proofErr w:type="spellEnd"/>
+          </w:p>
+        </w:tc>
+      </w:tr>
+      <w:tr>
+        <w:tc>
+          <w:tcPr>
+            <w:tcW w:w="1757" w:type="dxa"/>
+            <w:vAlign w:val="center"/>
+          </w:tcPr>
+          <w:p>
+            <w:pPr>
+              <w:jc w:val="center"/>
+              <w:rPr>
+                <w:lang w:val="es-ES_tradnl" w:eastAsia="es-ES_tradnl"/>
+              </w:rPr>
+            </w:pPr>
+            <w:r>
+              <w:rPr>
+                <w:lang w:val="es-ES_tradnl" w:eastAsia="es-ES_tradnl"/>
+              </w:rPr>
+              <w:t>E</w:t>
+            </w:r>
+          </w:p>
+        </w:tc>
+        <w:tc>
+          <w:tcPr>
+            <w:tcW w:w="1912" w:type="dxa"/>
+            <w:vAlign w:val="center"/>
+          </w:tcPr>
+          <w:p>
+            <w:pPr>
+              <w:jc w:val="center"/>
+              <w:rPr>
+                <w:lang w:val="es-ES_tradnl" w:eastAsia="es-ES_tradnl"/>
+              </w:rPr>
+            </w:pPr>
+            <w:r>
+              <w:rPr>
+                <w:lang w:val="es-ES_tradnl" w:eastAsia="es-ES_tradnl"/>
+              </w:rPr>
+              <w:t>Plan Gestión de la Configuración</w:t>
+            </w:r>
+          </w:p>
+        </w:tc>
+        <w:tc>
+          <w:tcPr>
+            <w:tcW w:w="1829" w:type="dxa"/>
+            <w:vAlign w:val="center"/>
+          </w:tcPr>
+          <w:p>
+            <w:pPr>
+              <w:jc w:val="center"/>
+              <w:rPr>
+                <w:lang w:val="es-ES_tradnl" w:eastAsia="es-ES_tradnl"/>
+              </w:rPr>
+            </w:pPr>
+            <w:r>
+              <w:rPr>
+                <w:lang w:val="es-ES_tradnl" w:eastAsia="es-ES_tradnl"/>
+              </w:rPr>
+              <w:t>E</w:t>
+            </w:r>
+          </w:p>
+        </w:tc>
+        <w:tc>
+          <w:tcPr>
+            <w:tcW w:w="1627" w:type="dxa"/>
+            <w:vAlign w:val="center"/>
+          </w:tcPr>
+          <w:p>
+            <w:pPr>
+              <w:jc w:val="center"/>
+              <w:rPr>
+                <w:lang w:val="es-ES_tradnl" w:eastAsia="es-ES_tradnl"/>
+              </w:rPr>
+            </w:pPr>
+            <w:r>
+              <w:rPr>
+                <w:lang w:val="es-ES_tradnl" w:eastAsia="es-ES_tradnl"/>
+              </w:rPr>
+              <w:t>.</w:t>
+            </w:r>
+            <w:proofErr w:type="spellStart"/>
+            <w:r>
+              <w:rPr>
+                <w:lang w:val="es-ES_tradnl" w:eastAsia="es-ES_tradnl"/>
+              </w:rPr>
+              <w:t>docx</w:t>
+            </w:r>
+            <w:proofErr w:type="spellEnd"/>
+          </w:p>
+        </w:tc>
+        <w:tc>
+          <w:tcPr>
+            <w:tcW w:w="1894" w:type="dxa"/>
+            <w:vAlign w:val="center"/>
+          </w:tcPr>
+          <w:p>
+            <w:pPr>
+              <w:jc w:val="center"/>
+              <w:rPr>
+                <w:lang w:val="es-ES_tradnl" w:eastAsia="es-ES_tradnl"/>
+              </w:rPr>
+            </w:pPr>
+            <w:proofErr w:type="spellStart"/>
+            <w:r>
+              <w:rPr>
+                <w:lang w:val="es-ES_tradnl" w:eastAsia="es-ES_tradnl"/>
+              </w:rPr>
+              <w:t>TioRico</w:t>
+            </w:r>
+            <w:proofErr w:type="spellEnd"/>
+          </w:p>
+        </w:tc>
+      </w:tr>
+      <w:tr>
+        <w:tc>
+          <w:tcPr>
+            <w:tcW w:w="1757" w:type="dxa"/>
+            <w:vAlign w:val="center"/>
+          </w:tcPr>
+          <w:p>
+            <w:pPr>
+              <w:jc w:val="center"/>
+              <w:rPr>
+                <w:lang w:val="es-ES_tradnl" w:eastAsia="es-ES_tradnl"/>
+              </w:rPr>
+            </w:pPr>
+            <w:r>
+              <w:rPr>
+                <w:lang w:val="es-ES_tradnl" w:eastAsia="es-ES_tradnl"/>
+              </w:rPr>
+              <w:t>E</w:t>
+            </w:r>
+          </w:p>
+        </w:tc>
+        <w:tc>
+          <w:tcPr>
+            <w:tcW w:w="1912" w:type="dxa"/>
+            <w:vAlign w:val="center"/>
+          </w:tcPr>
+          <w:p>
+            <w:pPr>
+              <w:jc w:val="center"/>
+              <w:rPr>
+                <w:lang w:val="es-ES_tradnl" w:eastAsia="es-ES_tradnl"/>
+              </w:rPr>
+            </w:pPr>
+            <w:r>
+              <w:rPr>
+                <w:lang w:val="es-ES_tradnl" w:eastAsia="es-ES_tradnl"/>
+              </w:rPr>
+              <w:t>Plan de Gestión de Cambios</w:t>
+            </w:r>
+          </w:p>
+        </w:tc>
+        <w:tc>
+          <w:tcPr>
+            <w:tcW w:w="1829" w:type="dxa"/>
+            <w:vAlign w:val="center"/>
+          </w:tcPr>
+          <w:p>
+            <w:pPr>
+              <w:jc w:val="center"/>
+              <w:rPr>
+                <w:lang w:val="es-ES_tradnl" w:eastAsia="es-ES_tradnl"/>
+              </w:rPr>
+            </w:pPr>
+            <w:r>
+              <w:rPr>
+                <w:lang w:val="es-ES_tradnl" w:eastAsia="es-ES_tradnl"/>
+              </w:rPr>
+              <w:t>P</w:t>
+            </w:r>
+          </w:p>
+        </w:tc>
+        <w:tc>
+          <w:tcPr>
+            <w:tcW w:w="1627" w:type="dxa"/>
+            <w:vAlign w:val="center"/>
+          </w:tcPr>
+          <w:p>
+            <w:pPr>
+              <w:jc w:val="center"/>
+              <w:rPr>
+                <w:lang w:val="es-ES_tradnl" w:eastAsia="es-ES_tradnl"/>
+              </w:rPr>
+            </w:pPr>
+            <w:r>
+              <w:rPr>
+                <w:lang w:val="es-ES_tradnl" w:eastAsia="es-ES_tradnl"/>
+              </w:rPr>
+              <w:t>.</w:t>
+            </w:r>
+            <w:proofErr w:type="spellStart"/>
+            <w:r>
+              <w:rPr>
+                <w:lang w:val="es-ES_tradnl" w:eastAsia="es-ES_tradnl"/>
+              </w:rPr>
+              <w:t>docx</w:t>
+            </w:r>
+            <w:proofErr w:type="spellEnd"/>
+          </w:p>
+        </w:tc>
+        <w:tc>
+          <w:tcPr>
+            <w:tcW w:w="1894" w:type="dxa"/>
+            <w:vAlign w:val="center"/>
+          </w:tcPr>
+          <w:p>
+            <w:pPr>
+              <w:jc w:val="center"/>
+              <w:rPr>
+                <w:lang w:val="es-ES_tradnl" w:eastAsia="es-ES_tradnl"/>
+              </w:rPr>
+            </w:pPr>
+            <w:proofErr w:type="spellStart"/>
+            <w:r>
+              <w:rPr>
+                <w:lang w:val="es-ES_tradnl" w:eastAsia="es-ES_tradnl"/>
+              </w:rPr>
+              <w:t>TioRico</w:t>
+            </w:r>
+            <w:proofErr w:type="spellEnd"/>
+          </w:p>
+        </w:tc>
+      </w:tr>
+      <w:tr>
+        <w:tc>
+          <w:tcPr>
+            <w:tcW w:w="1757" w:type="dxa"/>
+            <w:vAlign w:val="center"/>
+          </w:tcPr>
+          <w:p>
+            <w:pPr>
+              <w:jc w:val="center"/>
+              <w:rPr>
+                <w:lang w:val="es-ES_tradnl" w:eastAsia="es-ES_tradnl"/>
+              </w:rPr>
+            </w:pPr>
+            <w:r>
+              <w:rPr>
+                <w:lang w:val="es-ES_tradnl" w:eastAsia="es-ES_tradnl"/>
+              </w:rPr>
+              <w:t>E</w:t>
+            </w:r>
+          </w:p>
+        </w:tc>
+        <w:tc>
+          <w:tcPr>
+            <w:tcW w:w="1912" w:type="dxa"/>
+            <w:vAlign w:val="center"/>
+          </w:tcPr>
+          <w:p>
+            <w:pPr>
+              <w:jc w:val="center"/>
+              <w:rPr>
+                <w:lang w:val="es-ES_tradnl" w:eastAsia="es-ES_tradnl"/>
+              </w:rPr>
+            </w:pPr>
+            <w:r>
+              <w:rPr>
+                <w:lang w:val="es-ES_tradnl" w:eastAsia="es-ES_tradnl"/>
+              </w:rPr>
+              <w:t>Documento de Casos de Uso</w:t>
+            </w:r>
+          </w:p>
+        </w:tc>
+        <w:tc>
+          <w:tcPr>
+            <w:tcW w:w="1829" w:type="dxa"/>
+            <w:vAlign w:val="center"/>
+          </w:tcPr>
+          <w:p>
+            <w:pPr>
+              <w:jc w:val="center"/>
+              <w:rPr>
+                <w:lang w:val="es-ES_tradnl" w:eastAsia="es-ES_tradnl"/>
+              </w:rPr>
+            </w:pPr>
+            <w:r>
+              <w:rPr>
+                <w:lang w:val="es-ES_tradnl" w:eastAsia="es-ES_tradnl"/>
+              </w:rPr>
+              <w:t>P</w:t>
+            </w:r>
+          </w:p>
+        </w:tc>
+        <w:tc>
+          <w:tcPr>
+            <w:tcW w:w="1627" w:type="dxa"/>
+            <w:vAlign w:val="center"/>
+          </w:tcPr>
+          <w:p>
+            <w:pPr>
+              <w:jc w:val="center"/>
+              <w:rPr>
+                <w:lang w:val="es-ES_tradnl" w:eastAsia="es-ES_tradnl"/>
+              </w:rPr>
+            </w:pPr>
+            <w:r>
+              <w:rPr>
+                <w:lang w:val="es-ES_tradnl" w:eastAsia="es-ES_tradnl"/>
+              </w:rPr>
+              <w:t>.</w:t>
+            </w:r>
+            <w:proofErr w:type="spellStart"/>
+            <w:r>
+              <w:rPr>
+                <w:lang w:val="es-ES_tradnl" w:eastAsia="es-ES_tradnl"/>
+              </w:rPr>
+              <w:t>docx</w:t>
+            </w:r>
+            <w:proofErr w:type="spellEnd"/>
+          </w:p>
+        </w:tc>
+        <w:tc>
+          <w:tcPr>
+            <w:tcW w:w="1894" w:type="dxa"/>
+            <w:vAlign w:val="center"/>
+          </w:tcPr>
+          <w:p>
+            <w:pPr>
+              <w:jc w:val="center"/>
+              <w:rPr>
+                <w:lang w:val="es-ES_tradnl" w:eastAsia="es-ES_tradnl"/>
+              </w:rPr>
+            </w:pPr>
+            <w:proofErr w:type="spellStart"/>
+            <w:r>
+              <w:rPr>
+                <w:lang w:val="es-ES_tradnl" w:eastAsia="es-ES_tradnl"/>
+              </w:rPr>
+              <w:t>TioRico</w:t>
+            </w:r>
+            <w:proofErr w:type="spellEnd"/>
+          </w:p>
+        </w:tc>
+      </w:tr>
+      <w:tr>
+        <w:tc>
+          <w:tcPr>
+            <w:tcW w:w="1757" w:type="dxa"/>
+            <w:vAlign w:val="center"/>
+          </w:tcPr>
+          <w:p>
+            <w:pPr>
+              <w:jc w:val="center"/>
+              <w:rPr>
+                <w:lang w:val="es-ES_tradnl" w:eastAsia="es-ES_tradnl"/>
+              </w:rPr>
+            </w:pPr>
+            <w:r>
+              <w:rPr>
+                <w:lang w:val="es-ES_tradnl" w:eastAsia="es-ES_tradnl"/>
+              </w:rPr>
+              <w:t>E</w:t>
+            </w:r>
+          </w:p>
+        </w:tc>
+        <w:tc>
+          <w:tcPr>
+            <w:tcW w:w="1912" w:type="dxa"/>
+            <w:vAlign w:val="center"/>
+          </w:tcPr>
+          <w:p>
+            <w:pPr>
+              <w:jc w:val="center"/>
+              <w:rPr>
+                <w:lang w:val="es-ES_tradnl" w:eastAsia="es-ES_tradnl"/>
+              </w:rPr>
+            </w:pPr>
+            <w:r>
+              <w:rPr>
+                <w:lang w:val="es-ES_tradnl" w:eastAsia="es-ES_tradnl"/>
+              </w:rPr>
+              <w:t>Documento de Casos de Negocio</w:t>
+            </w:r>
+          </w:p>
+        </w:tc>
+        <w:tc>
+          <w:tcPr>
+            <w:tcW w:w="1829" w:type="dxa"/>
+            <w:vAlign w:val="center"/>
+          </w:tcPr>
+          <w:p>
+            <w:pPr>
+              <w:jc w:val="center"/>
+              <w:rPr>
+                <w:lang w:val="es-ES_tradnl" w:eastAsia="es-ES_tradnl"/>
+              </w:rPr>
+            </w:pPr>
+            <w:r>
+              <w:rPr>
+                <w:lang w:val="es-ES_tradnl" w:eastAsia="es-ES_tradnl"/>
+              </w:rPr>
+              <w:t>P</w:t>
+            </w:r>
+          </w:p>
+        </w:tc>
+        <w:tc>
+          <w:tcPr>
+            <w:tcW w:w="1627" w:type="dxa"/>
+            <w:vAlign w:val="center"/>
+          </w:tcPr>
+          <w:p>
+            <w:pPr>
+              <w:jc w:val="center"/>
+              <w:rPr>
+                <w:lang w:val="es-ES_tradnl" w:eastAsia="es-ES_tradnl"/>
+              </w:rPr>
+            </w:pPr>
+            <w:r>
+              <w:rPr>
+                <w:lang w:val="es-ES_tradnl" w:eastAsia="es-ES_tradnl"/>
+              </w:rPr>
+              <w:t>.</w:t>
+            </w:r>
+            <w:proofErr w:type="spellStart"/>
+            <w:r>
+              <w:rPr>
+                <w:lang w:val="es-ES_tradnl" w:eastAsia="es-ES_tradnl"/>
+              </w:rPr>
+              <w:t>docx</w:t>
+            </w:r>
+            <w:proofErr w:type="spellEnd"/>
+          </w:p>
+        </w:tc>
+        <w:tc>
+          <w:tcPr>
+            <w:tcW w:w="1894" w:type="dxa"/>
+            <w:vAlign w:val="center"/>
+          </w:tcPr>
+          <w:p>
+            <w:pPr>
+              <w:jc w:val="center"/>
+              <w:rPr>
+                <w:lang w:val="es-ES_tradnl" w:eastAsia="es-ES_tradnl"/>
+              </w:rPr>
+            </w:pPr>
+            <w:proofErr w:type="spellStart"/>
+            <w:r>
+              <w:rPr>
+                <w:lang w:val="es-ES_tradnl" w:eastAsia="es-ES_tradnl"/>
+              </w:rPr>
+              <w:t>TioRico</w:t>
+            </w:r>
+            <w:proofErr w:type="spellEnd"/>
+          </w:p>
+        </w:tc>
+      </w:tr>
+      <w:tr>
+        <w:tc>
+          <w:tcPr>
+            <w:tcW w:w="1757" w:type="dxa"/>
+            <w:vAlign w:val="center"/>
+          </w:tcPr>
+          <w:p>
+            <w:pPr>
+              <w:jc w:val="center"/>
+              <w:rPr>
+                <w:lang w:val="es-ES_tradnl" w:eastAsia="es-ES_tradnl"/>
+              </w:rPr>
+            </w:pPr>
+            <w:r>
+              <w:rPr>
+                <w:lang w:val="es-ES_tradnl" w:eastAsia="es-ES_tradnl"/>
+              </w:rPr>
+              <w:t>E</w:t>
+            </w:r>
+          </w:p>
+        </w:tc>
+        <w:tc>
+          <w:tcPr>
+            <w:tcW w:w="1912" w:type="dxa"/>
+            <w:vAlign w:val="center"/>
+          </w:tcPr>
+          <w:p>
+            <w:pPr>
+              <w:jc w:val="center"/>
+              <w:rPr>
+                <w:lang w:val="es-ES_tradnl" w:eastAsia="es-ES_tradnl"/>
+              </w:rPr>
+            </w:pPr>
+            <w:r>
+              <w:rPr>
+                <w:lang w:val="es-ES_tradnl" w:eastAsia="es-ES_tradnl"/>
+              </w:rPr>
+              <w:t>Plan de Prueba</w:t>
+            </w:r>
+          </w:p>
+        </w:tc>
+        <w:tc>
+          <w:tcPr>
+            <w:tcW w:w="1829" w:type="dxa"/>
+            <w:vAlign w:val="center"/>
+          </w:tcPr>
+          <w:p>
+            <w:pPr>
+              <w:jc w:val="center"/>
+              <w:rPr>
+                <w:lang w:val="es-ES_tradnl" w:eastAsia="es-ES_tradnl"/>
+              </w:rPr>
+            </w:pPr>
+            <w:r>
+              <w:rPr>
+                <w:lang w:val="es-ES_tradnl" w:eastAsia="es-ES_tradnl"/>
+              </w:rPr>
+              <w:t>P</w:t>
+            </w:r>
+          </w:p>
+        </w:tc>
+        <w:tc>
+          <w:tcPr>
+            <w:tcW w:w="1627" w:type="dxa"/>
+            <w:vAlign w:val="center"/>
+          </w:tcPr>
+          <w:p>
+            <w:pPr>
+              <w:jc w:val="center"/>
+              <w:rPr>
+                <w:lang w:val="es-ES_tradnl" w:eastAsia="es-ES_tradnl"/>
+              </w:rPr>
+            </w:pPr>
+            <w:r>
+              <w:rPr>
+                <w:lang w:val="es-ES_tradnl" w:eastAsia="es-ES_tradnl"/>
+              </w:rPr>
+              <w:t>.</w:t>
+            </w:r>
+            <w:proofErr w:type="spellStart"/>
+            <w:r>
+              <w:rPr>
+                <w:lang w:val="es-ES_tradnl" w:eastAsia="es-ES_tradnl"/>
+              </w:rPr>
+              <w:t>docx</w:t>
+            </w:r>
+            <w:proofErr w:type="spellEnd"/>
+          </w:p>
+        </w:tc>
+        <w:tc>
+          <w:tcPr>
+            <w:tcW w:w="1894" w:type="dxa"/>
+            <w:vAlign w:val="center"/>
+          </w:tcPr>
+          <w:p>
+            <w:pPr>
+              <w:jc w:val="center"/>
+              <w:rPr>
+                <w:lang w:val="es-ES_tradnl" w:eastAsia="es-ES_tradnl"/>
+              </w:rPr>
+            </w:pPr>
+            <w:proofErr w:type="spellStart"/>
+            <w:r>
+              <w:rPr>
+                <w:lang w:val="es-ES_tradnl" w:eastAsia="es-ES_tradnl"/>
+              </w:rPr>
+              <w:t>TioRico</w:t>
+            </w:r>
+            <w:proofErr w:type="spellEnd"/>
+          </w:p>
+        </w:tc>
+      </w:tr>
+      <w:tr>
+        <w:tc>
+          <w:tcPr>
+            <w:tcW w:w="1757" w:type="dxa"/>
+            <w:vAlign w:val="center"/>
+          </w:tcPr>
+          <w:p>
+            <w:pPr>
+              <w:jc w:val="center"/>
+              <w:rPr>
+                <w:lang w:val="es-ES_tradnl" w:eastAsia="es-ES_tradnl"/>
+              </w:rPr>
+            </w:pPr>
+            <w:r>
+              <w:rPr>
+                <w:lang w:val="es-ES_tradnl" w:eastAsia="es-ES_tradnl"/>
+              </w:rPr>
+              <w:t>E</w:t>
+            </w:r>
+          </w:p>
+        </w:tc>
+        <w:tc>
+          <w:tcPr>
+            <w:tcW w:w="1912" w:type="dxa"/>
+            <w:vAlign w:val="center"/>
+          </w:tcPr>
+          <w:p>
+            <w:pPr>
+              <w:jc w:val="center"/>
+              <w:rPr>
+                <w:lang w:val="es-ES_tradnl" w:eastAsia="es-ES_tradnl"/>
+              </w:rPr>
+            </w:pPr>
+            <w:r>
+              <w:rPr>
+                <w:lang w:val="es-ES_tradnl" w:eastAsia="es-ES_tradnl"/>
+              </w:rPr>
+              <w:t>Diseño de Prueba</w:t>
+            </w:r>
+          </w:p>
+        </w:tc>
+        <w:tc>
+          <w:tcPr>
+            <w:tcW w:w="1829" w:type="dxa"/>
+            <w:vAlign w:val="center"/>
+          </w:tcPr>
+          <w:p>
+            <w:pPr>
+              <w:jc w:val="center"/>
+              <w:rPr>
+                <w:lang w:val="es-ES_tradnl" w:eastAsia="es-ES_tradnl"/>
+              </w:rPr>
+            </w:pPr>
+            <w:r>
+              <w:rPr>
+                <w:lang w:val="es-ES_tradnl" w:eastAsia="es-ES_tradnl"/>
+              </w:rPr>
+              <w:t>P</w:t>
+            </w:r>
+          </w:p>
+        </w:tc>
+        <w:tc>
+          <w:tcPr>
+            <w:tcW w:w="1627" w:type="dxa"/>
+            <w:vAlign w:val="center"/>
+          </w:tcPr>
+          <w:p>
+            <w:pPr>
+              <w:jc w:val="center"/>
+              <w:rPr>
+                <w:lang w:val="es-ES_tradnl" w:eastAsia="es-ES_tradnl"/>
+              </w:rPr>
+            </w:pPr>
+            <w:r>
+              <w:rPr>
+                <w:lang w:val="es-ES_tradnl" w:eastAsia="es-ES_tradnl"/>
+              </w:rPr>
+              <w:t>.</w:t>
+            </w:r>
+            <w:proofErr w:type="spellStart"/>
+            <w:r>
+              <w:rPr>
+                <w:lang w:val="es-ES_tradnl" w:eastAsia="es-ES_tradnl"/>
+              </w:rPr>
+              <w:t>docx</w:t>
+            </w:r>
+            <w:proofErr w:type="spellEnd"/>
+          </w:p>
+        </w:tc>
+        <w:tc>
+          <w:tcPr>
+            <w:tcW w:w="1894" w:type="dxa"/>
+            <w:vAlign w:val="center"/>
+          </w:tcPr>
+          <w:p>
+            <w:pPr>
+              <w:jc w:val="center"/>
+              <w:rPr>
+                <w:lang w:val="es-ES_tradnl" w:eastAsia="es-ES_tradnl"/>
+              </w:rPr>
+            </w:pPr>
+            <w:proofErr w:type="spellStart"/>
+            <w:r>
+              <w:rPr>
+                <w:lang w:val="es-ES_tradnl" w:eastAsia="es-ES_tradnl"/>
+              </w:rPr>
+              <w:t>TioRico</w:t>
+            </w:r>
+            <w:proofErr w:type="spellEnd"/>
+          </w:p>
+        </w:tc>
+      </w:tr>
+      <w:tr>
+        <w:tc>
+          <w:tcPr>
+            <w:tcW w:w="1757" w:type="dxa"/>
+            <w:vAlign w:val="center"/>
+          </w:tcPr>
+          <w:p>
+            <w:pPr>
+              <w:jc w:val="center"/>
+              <w:rPr>
+                <w:lang w:val="es-ES_tradnl" w:eastAsia="es-ES_tradnl"/>
+              </w:rPr>
+            </w:pPr>
+            <w:r>
+              <w:rPr>
+                <w:lang w:val="es-ES_tradnl" w:eastAsia="es-ES_tradnl"/>
+              </w:rPr>
+              <w:t>E</w:t>
+            </w:r>
+          </w:p>
+        </w:tc>
+        <w:tc>
+          <w:tcPr>
+            <w:tcW w:w="1912" w:type="dxa"/>
+            <w:vAlign w:val="center"/>
+          </w:tcPr>
+          <w:p>
+            <w:pPr>
+              <w:jc w:val="center"/>
+              <w:rPr>
+                <w:lang w:val="es-ES_tradnl" w:eastAsia="es-ES_tradnl"/>
+              </w:rPr>
+            </w:pPr>
+            <w:r>
+              <w:rPr>
+                <w:lang w:val="es-ES_tradnl" w:eastAsia="es-ES_tradnl"/>
+              </w:rPr>
+              <w:t>Especificación de los casos de prueba</w:t>
+            </w:r>
+          </w:p>
+        </w:tc>
+        <w:tc>
+          <w:tcPr>
+            <w:tcW w:w="1829" w:type="dxa"/>
+            <w:vAlign w:val="center"/>
+          </w:tcPr>
+          <w:p>
+            <w:pPr>
+              <w:jc w:val="center"/>
+              <w:rPr>
+                <w:lang w:val="es-ES_tradnl" w:eastAsia="es-ES_tradnl"/>
+              </w:rPr>
+            </w:pPr>
+            <w:r>
+              <w:rPr>
+                <w:lang w:val="es-ES_tradnl" w:eastAsia="es-ES_tradnl"/>
+              </w:rPr>
+              <w:t>P</w:t>
+            </w:r>
+          </w:p>
+        </w:tc>
+        <w:tc>
+          <w:tcPr>
+            <w:tcW w:w="1627" w:type="dxa"/>
+            <w:vAlign w:val="center"/>
+          </w:tcPr>
+          <w:p>
+            <w:pPr>
+              <w:jc w:val="center"/>
+              <w:rPr>
+                <w:lang w:val="es-ES_tradnl" w:eastAsia="es-ES_tradnl"/>
+              </w:rPr>
+            </w:pPr>
+            <w:r>
+              <w:rPr>
+                <w:lang w:val="es-ES_tradnl" w:eastAsia="es-ES_tradnl"/>
+              </w:rPr>
+              <w:t>.</w:t>
+            </w:r>
+            <w:proofErr w:type="spellStart"/>
+            <w:r>
+              <w:rPr>
+                <w:lang w:val="es-ES_tradnl" w:eastAsia="es-ES_tradnl"/>
+              </w:rPr>
+              <w:t>docx</w:t>
+            </w:r>
+            <w:proofErr w:type="spellEnd"/>
+          </w:p>
+        </w:tc>
+        <w:tc>
+          <w:tcPr>
+            <w:tcW w:w="1894" w:type="dxa"/>
+            <w:vAlign w:val="center"/>
+          </w:tcPr>
+          <w:p>
+            <w:pPr>
+              <w:jc w:val="center"/>
+              <w:rPr>
+                <w:lang w:val="es-ES_tradnl" w:eastAsia="es-ES_tradnl"/>
+              </w:rPr>
+            </w:pPr>
+            <w:proofErr w:type="spellStart"/>
+            <w:r>
+              <w:rPr>
+                <w:lang w:val="es-ES_tradnl" w:eastAsia="es-ES_tradnl"/>
+              </w:rPr>
+              <w:t>TioRico</w:t>
+            </w:r>
+            <w:proofErr w:type="spellEnd"/>
+          </w:p>
+        </w:tc>
+      </w:tr>
+      <w:tr>
+        <w:tc>
+          <w:tcPr>
+            <w:tcW w:w="1757" w:type="dxa"/>
+            <w:vAlign w:val="center"/>
+          </w:tcPr>
+          <w:p>
+            <w:pPr>
+              <w:jc w:val="center"/>
+              <w:rPr>
+                <w:lang w:val="es-ES_tradnl" w:eastAsia="es-ES_tradnl"/>
+              </w:rPr>
+            </w:pPr>
+            <w:r>
+              <w:rPr>
+                <w:lang w:val="es-ES_tradnl" w:eastAsia="es-ES_tradnl"/>
+              </w:rPr>
+              <w:t>E</w:t>
+            </w:r>
+          </w:p>
+        </w:tc>
+        <w:tc>
+          <w:tcPr>
+            <w:tcW w:w="1912" w:type="dxa"/>
+            <w:vAlign w:val="center"/>
+          </w:tcPr>
+          <w:p>
+            <w:pPr>
+              <w:jc w:val="center"/>
+              <w:rPr>
+                <w:lang w:val="es-ES_tradnl" w:eastAsia="es-ES_tradnl"/>
+              </w:rPr>
+            </w:pPr>
+            <w:r>
+              <w:rPr>
+                <w:lang w:val="es-ES_tradnl" w:eastAsia="es-ES_tradnl"/>
+              </w:rPr>
+              <w:t>Manuales de usuario</w:t>
+            </w:r>
+          </w:p>
+        </w:tc>
+        <w:tc>
+          <w:tcPr>
+            <w:tcW w:w="1829" w:type="dxa"/>
+            <w:vAlign w:val="center"/>
+          </w:tcPr>
+          <w:p>
+            <w:pPr>
+              <w:jc w:val="center"/>
+              <w:rPr>
+                <w:lang w:val="es-ES_tradnl" w:eastAsia="es-ES_tradnl"/>
+              </w:rPr>
+            </w:pPr>
+            <w:r>
+              <w:rPr>
+                <w:lang w:val="es-ES_tradnl" w:eastAsia="es-ES_tradnl"/>
+              </w:rPr>
+              <w:t>E</w:t>
+            </w:r>
+          </w:p>
+        </w:tc>
+        <w:tc>
+          <w:tcPr>
+            <w:tcW w:w="1627" w:type="dxa"/>
+            <w:vAlign w:val="center"/>
+          </w:tcPr>
+          <w:p>
+            <w:pPr>
+              <w:jc w:val="center"/>
+              <w:rPr>
+                <w:lang w:val="es-ES_tradnl" w:eastAsia="es-ES_tradnl"/>
+              </w:rPr>
+            </w:pPr>
+            <w:r>
+              <w:rPr>
+                <w:lang w:val="es-ES_tradnl" w:eastAsia="es-ES_tradnl"/>
+              </w:rPr>
+              <w:t>.</w:t>
+            </w:r>
+            <w:proofErr w:type="spellStart"/>
+            <w:r>
+              <w:rPr>
+                <w:lang w:val="es-ES_tradnl" w:eastAsia="es-ES_tradnl"/>
+              </w:rPr>
+              <w:t>pdf</w:t>
+            </w:r>
+            <w:proofErr w:type="spellEnd"/>
+          </w:p>
+        </w:tc>
+        <w:tc>
+          <w:tcPr>
+            <w:tcW w:w="1894" w:type="dxa"/>
+            <w:vAlign w:val="center"/>
+          </w:tcPr>
+          <w:p>
+            <w:pPr>
+              <w:jc w:val="center"/>
+              <w:rPr>
+                <w:lang w:val="es-ES_tradnl" w:eastAsia="es-ES_tradnl"/>
+              </w:rPr>
+            </w:pPr>
+            <w:proofErr w:type="spellStart"/>
+            <w:r>
+              <w:rPr>
+                <w:lang w:val="es-ES_tradnl" w:eastAsia="es-ES_tradnl"/>
+              </w:rPr>
+              <w:t>TioRico</w:t>
+            </w:r>
+            <w:proofErr w:type="spellEnd"/>
+          </w:p>
+        </w:tc>
+      </w:tr>
+      <w:tr>
+        <w:tc>
+          <w:tcPr>
+            <w:tcW w:w="1757" w:type="dxa"/>
+            <w:vAlign w:val="center"/>
+          </w:tcPr>
+          <w:p>
+            <w:pPr>
+              <w:jc w:val="center"/>
+              <w:rPr>
+                <w:lang w:val="es-ES_tradnl" w:eastAsia="es-ES_tradnl"/>
+              </w:rPr>
+            </w:pPr>
+            <w:r>
+              <w:rPr>
+                <w:lang w:val="es-ES_tradnl" w:eastAsia="es-ES_tradnl"/>
+              </w:rPr>
+              <w:t>E</w:t>
+            </w:r>
+          </w:p>
+        </w:tc>
+        <w:tc>
+          <w:tcPr>
+            <w:tcW w:w="1912" w:type="dxa"/>
+            <w:vAlign w:val="center"/>
+          </w:tcPr>
+          <w:p>
+            <w:pPr>
+              <w:jc w:val="center"/>
+              <w:rPr>
+                <w:lang w:val="es-ES_tradnl" w:eastAsia="es-ES_tradnl"/>
+              </w:rPr>
+            </w:pPr>
+            <w:r>
+              <w:rPr>
+                <w:lang w:val="es-ES_tradnl" w:eastAsia="es-ES_tradnl"/>
+              </w:rPr>
+              <w:t>Documento de despliegue</w:t>
+            </w:r>
+          </w:p>
+        </w:tc>
+        <w:tc>
+          <w:tcPr>
+            <w:tcW w:w="1829" w:type="dxa"/>
+            <w:vAlign w:val="center"/>
+          </w:tcPr>
+          <w:p>
+            <w:pPr>
+              <w:jc w:val="center"/>
+              <w:rPr>
+                <w:lang w:val="es-ES_tradnl" w:eastAsia="es-ES_tradnl"/>
+              </w:rPr>
+            </w:pPr>
+            <w:r>
+              <w:rPr>
+                <w:lang w:val="es-ES_tradnl" w:eastAsia="es-ES_tradnl"/>
+              </w:rPr>
+              <w:t>E</w:t>
+            </w:r>
+          </w:p>
+        </w:tc>
+        <w:tc>
+          <w:tcPr>
+            <w:tcW w:w="1627" w:type="dxa"/>
+            <w:vAlign w:val="center"/>
+          </w:tcPr>
+          <w:p>
+            <w:pPr>
+              <w:jc w:val="center"/>
+              <w:rPr>
+                <w:lang w:val="es-ES_tradnl" w:eastAsia="es-ES_tradnl"/>
+              </w:rPr>
+            </w:pPr>
+            <w:r>
+              <w:rPr>
+                <w:lang w:val="es-ES_tradnl" w:eastAsia="es-ES_tradnl"/>
+              </w:rPr>
+              <w:t>.</w:t>
+            </w:r>
+            <w:proofErr w:type="spellStart"/>
+            <w:r>
+              <w:rPr>
+                <w:lang w:val="es-ES_tradnl" w:eastAsia="es-ES_tradnl"/>
+              </w:rPr>
+              <w:t>pdf</w:t>
+            </w:r>
+            <w:proofErr w:type="spellEnd"/>
+          </w:p>
+        </w:tc>
+        <w:tc>
+          <w:tcPr>
+            <w:tcW w:w="1894" w:type="dxa"/>
+            <w:vAlign w:val="center"/>
+          </w:tcPr>
+          <w:p>
+            <w:pPr>
+              <w:jc w:val="center"/>
+              <w:rPr>
+                <w:lang w:val="es-ES_tradnl" w:eastAsia="es-ES_tradnl"/>
+              </w:rPr>
+            </w:pPr>
+            <w:proofErr w:type="spellStart"/>
+            <w:r>
+              <w:rPr>
+                <w:lang w:val="es-ES_tradnl" w:eastAsia="es-ES_tradnl"/>
+              </w:rPr>
+              <w:t>TioRico</w:t>
+            </w:r>
+            <w:proofErr w:type="spellEnd"/>
+          </w:p>
+        </w:tc>
+      </w:tr>
+      <w:tr>
+        <w:trPr>
+          <w:trHeight w:val="772"/>
+        </w:trPr>
+        <w:tc>
+          <w:tcPr>
+            <w:tcW w:w="1757" w:type="dxa"/>
+            <w:vAlign w:val="center"/>
+          </w:tcPr>
+          <w:p>
+            <w:pPr>
+              <w:jc w:val="center"/>
+              <w:rPr>
+                <w:lang w:val="es-ES_tradnl" w:eastAsia="es-ES_tradnl"/>
+              </w:rPr>
+            </w:pPr>
+            <w:r>
+              <w:rPr>
+                <w:lang w:val="es-ES_tradnl" w:eastAsia="es-ES_tradnl"/>
+              </w:rPr>
+              <w:t>E</w:t>
+            </w:r>
+          </w:p>
+        </w:tc>
+        <w:tc>
+          <w:tcPr>
+            <w:tcW w:w="1912" w:type="dxa"/>
+            <w:vAlign w:val="center"/>
+          </w:tcPr>
+          <w:p>
+            <w:pPr>
+              <w:jc w:val="center"/>
+              <w:rPr>
+                <w:lang w:val="es-ES_tradnl" w:eastAsia="es-ES_tradnl"/>
+              </w:rPr>
+            </w:pPr>
+            <w:r>
+              <w:rPr>
+                <w:lang w:val="es-ES_tradnl" w:eastAsia="es-ES_tradnl"/>
+              </w:rPr>
+              <w:t xml:space="preserve">Documento de Aceptación del Cliente </w:t>
+            </w:r>
+          </w:p>
+        </w:tc>
+        <w:tc>
+          <w:tcPr>
+            <w:tcW w:w="1829" w:type="dxa"/>
+            <w:vAlign w:val="center"/>
+          </w:tcPr>
+          <w:p>
+            <w:pPr>
+              <w:jc w:val="center"/>
+              <w:rPr>
+                <w:lang w:val="es-ES_tradnl" w:eastAsia="es-ES_tradnl"/>
+              </w:rPr>
+            </w:pPr>
+            <w:r>
+              <w:rPr>
+                <w:lang w:val="es-ES_tradnl" w:eastAsia="es-ES_tradnl"/>
+              </w:rPr>
+              <w:t>P</w:t>
+            </w:r>
+          </w:p>
+        </w:tc>
+        <w:tc>
+          <w:tcPr>
+            <w:tcW w:w="1627" w:type="dxa"/>
+            <w:vAlign w:val="center"/>
+          </w:tcPr>
+          <w:p>
+            <w:pPr>
+              <w:jc w:val="center"/>
+              <w:rPr>
+                <w:lang w:val="es-ES_tradnl" w:eastAsia="es-ES_tradnl"/>
+              </w:rPr>
+            </w:pPr>
+            <w:r>
+              <w:rPr>
+                <w:lang w:val="es-ES_tradnl" w:eastAsia="es-ES_tradnl"/>
+              </w:rPr>
+              <w:t>.</w:t>
+            </w:r>
+            <w:proofErr w:type="spellStart"/>
+            <w:r>
+              <w:rPr>
+                <w:lang w:val="es-ES_tradnl" w:eastAsia="es-ES_tradnl"/>
+              </w:rPr>
+              <w:t>docx</w:t>
+            </w:r>
+            <w:proofErr w:type="spellEnd"/>
+          </w:p>
+        </w:tc>
+        <w:tc>
+          <w:tcPr>
+            <w:tcW w:w="1894" w:type="dxa"/>
+            <w:vAlign w:val="center"/>
+          </w:tcPr>
+          <w:p>
+            <w:pPr>
+              <w:jc w:val="center"/>
+              <w:rPr>
+                <w:lang w:val="es-ES_tradnl" w:eastAsia="es-ES_tradnl"/>
+              </w:rPr>
+            </w:pPr>
+            <w:proofErr w:type="spellStart"/>
+            <w:r>
+              <w:rPr>
+                <w:lang w:val="es-ES_tradnl" w:eastAsia="es-ES_tradnl"/>
+              </w:rPr>
+              <w:t>TioRico</w:t>
+            </w:r>
+            <w:proofErr w:type="spellEnd"/>
+          </w:p>
+        </w:tc>
+      </w:tr>
+      <w:tr>
+        <w:tc>
+          <w:tcPr>
+            <w:tcW w:w="1757" w:type="dxa"/>
+            <w:vAlign w:val="center"/>
+          </w:tcPr>
+          <w:p>
+            <w:pPr>
+              <w:jc w:val="center"/>
+              <w:rPr>
+                <w:lang w:val="es-ES_tradnl" w:eastAsia="es-ES_tradnl"/>
+              </w:rPr>
+            </w:pPr>
+            <w:r>
+              <w:rPr>
+                <w:lang w:val="es-ES_tradnl" w:eastAsia="es-ES_tradnl"/>
+              </w:rPr>
+              <w:t>S</w:t>
+            </w:r>
+          </w:p>
+        </w:tc>
+        <w:tc>
+          <w:tcPr>
+            <w:tcW w:w="1912" w:type="dxa"/>
+            <w:vAlign w:val="center"/>
+          </w:tcPr>
+          <w:p>
+            <w:pPr>
+              <w:jc w:val="center"/>
+              <w:rPr>
+                <w:lang w:val="es-ES_tradnl" w:eastAsia="es-ES_tradnl"/>
+              </w:rPr>
+            </w:pPr>
+            <w:r>
+              <w:rPr>
+                <w:lang w:val="es-ES_tradnl" w:eastAsia="es-ES_tradnl"/>
+              </w:rPr>
+              <w:t>Base de datos</w:t>
+            </w:r>
+            <w:r>
+              <w:rPr>
+                <w:lang w:val="es-ES_tradnl" w:eastAsia="es-ES_tradnl"/>
+              </w:rPr>
+              <w:t xml:space="preserve"> X</w:t>
+            </w:r>
+          </w:p>
+        </w:tc>
+        <w:tc>
+          <w:tcPr>
+            <w:tcW w:w="1829" w:type="dxa"/>
+            <w:vAlign w:val="center"/>
+          </w:tcPr>
+          <w:p>
+            <w:pPr>
+              <w:jc w:val="center"/>
+              <w:rPr>
+                <w:lang w:val="es-ES_tradnl" w:eastAsia="es-ES_tradnl"/>
+              </w:rPr>
+            </w:pPr>
+            <w:r>
+              <w:rPr>
+                <w:lang w:val="es-ES_tradnl" w:eastAsia="es-ES_tradnl"/>
+              </w:rPr>
+              <w:t>V</w:t>
+            </w:r>
+          </w:p>
+        </w:tc>
+        <w:tc>
+          <w:tcPr>
+            <w:tcW w:w="1627" w:type="dxa"/>
+            <w:vAlign w:val="center"/>
+          </w:tcPr>
+          <w:p>
+            <w:pPr>
+              <w:jc w:val="center"/>
+              <w:rPr>
+                <w:lang w:val="es-ES_tradnl" w:eastAsia="es-ES_tradnl"/>
+              </w:rPr>
+            </w:pPr>
+            <w:r>
+              <w:rPr>
+                <w:lang w:val="es-ES_tradnl" w:eastAsia="es-ES_tradnl"/>
+              </w:rPr>
+              <w:t>.</w:t>
+            </w:r>
+            <w:proofErr w:type="spellStart"/>
+            <w:r>
+              <w:rPr>
+                <w:lang w:val="es-ES_tradnl" w:eastAsia="es-ES_tradnl"/>
+              </w:rPr>
+              <w:t>exe</w:t>
+            </w:r>
+            <w:proofErr w:type="spellEnd"/>
+          </w:p>
+        </w:tc>
+        <w:tc>
+          <w:tcPr>
+            <w:tcW w:w="1894" w:type="dxa"/>
+            <w:vAlign w:val="center"/>
+          </w:tcPr>
+          <w:p>
+            <w:pPr>
+              <w:jc w:val="center"/>
+              <w:rPr>
+                <w:lang w:val="es-ES_tradnl" w:eastAsia="es-ES_tradnl"/>
+              </w:rPr>
+            </w:pPr>
+            <w:proofErr w:type="spellStart"/>
+            <w:r>
+              <w:rPr>
+                <w:lang w:val="es-ES_tradnl" w:eastAsia="es-ES_tradnl"/>
+              </w:rPr>
+              <w:t>TioRico</w:t>
+            </w:r>
+            <w:proofErr w:type="spellEnd"/>
+          </w:p>
+        </w:tc>
+      </w:tr>
+      <w:tr>
+        <w:tc>
+          <w:tcPr>
+            <w:tcW w:w="1757" w:type="dxa"/>
+            <w:vAlign w:val="center"/>
+          </w:tcPr>
+          <w:p>
+            <w:pPr>
+              <w:jc w:val="center"/>
+              <w:rPr>
+                <w:lang w:val="es-ES_tradnl" w:eastAsia="es-ES_tradnl"/>
+              </w:rPr>
+            </w:pPr>
+            <w:r>
+              <w:rPr>
+                <w:lang w:val="es-ES_tradnl" w:eastAsia="es-ES_tradnl"/>
+              </w:rPr>
+              <w:t>F</w:t>
+            </w:r>
+          </w:p>
+        </w:tc>
+        <w:tc>
+          <w:tcPr>
+            <w:tcW w:w="1912" w:type="dxa"/>
+            <w:vAlign w:val="center"/>
+          </w:tcPr>
+          <w:p>
+            <w:pPr>
+              <w:jc w:val="center"/>
+              <w:rPr>
+                <w:lang w:val="es-ES_tradnl" w:eastAsia="es-ES_tradnl"/>
+              </w:rPr>
+            </w:pPr>
+            <w:r>
+              <w:rPr>
+                <w:lang w:val="es-ES_tradnl" w:eastAsia="es-ES_tradnl"/>
+              </w:rPr>
+              <w:t>Sistema web</w:t>
+            </w:r>
+          </w:p>
+        </w:tc>
+        <w:tc>
+          <w:tcPr>
+            <w:tcW w:w="1829" w:type="dxa"/>
+            <w:vAlign w:val="center"/>
+          </w:tcPr>
+          <w:p>
+            <w:pPr>
+              <w:jc w:val="center"/>
+              <w:rPr>
+                <w:lang w:val="es-ES_tradnl" w:eastAsia="es-ES_tradnl"/>
+              </w:rPr>
+            </w:pPr>
+            <w:r>
+              <w:rPr>
+                <w:lang w:val="es-ES_tradnl" w:eastAsia="es-ES_tradnl"/>
+              </w:rPr>
+              <w:t>P</w:t>
+            </w:r>
+          </w:p>
+        </w:tc>
+        <w:tc>
+          <w:tcPr>
+            <w:tcW w:w="1627" w:type="dxa"/>
+            <w:vAlign w:val="center"/>
+          </w:tcPr>
+          <w:p>
+            <w:pPr>
+              <w:jc w:val="center"/>
+              <w:rPr>
+                <w:lang w:val="es-ES_tradnl" w:eastAsia="es-ES_tradnl"/>
+              </w:rPr>
+            </w:pPr>
+            <w:proofErr w:type="gramStart"/>
+            <w:r>
+              <w:rPr>
+                <w:lang w:val="es-ES_tradnl" w:eastAsia="es-ES_tradnl"/>
+              </w:rPr>
+              <w:t>.</w:t>
+            </w:r>
+            <w:proofErr w:type="spellStart"/>
+            <w:r>
+              <w:rPr>
+                <w:lang w:val="es-ES_tradnl" w:eastAsia="es-ES_tradnl"/>
+              </w:rPr>
+              <w:t>jsx</w:t>
+            </w:r>
+            <w:proofErr w:type="spellEnd"/>
+            <w:proofErr w:type="gramEnd"/>
+          </w:p>
+        </w:tc>
+        <w:tc>
+          <w:tcPr>
+            <w:tcW w:w="1894" w:type="dxa"/>
+            <w:vAlign w:val="center"/>
+          </w:tcPr>
+          <w:p>
+            <w:pPr>
+              <w:jc w:val="center"/>
+              <w:rPr>
+                <w:lang w:val="es-ES_tradnl" w:eastAsia="es-ES_tradnl"/>
+              </w:rPr>
+            </w:pPr>
+            <w:proofErr w:type="spellStart"/>
+            <w:r>
+              <w:rPr>
+                <w:lang w:val="es-ES_tradnl" w:eastAsia="es-ES_tradnl"/>
+              </w:rPr>
+              <w:t>TioRico</w:t>
+            </w:r>
+            <w:proofErr w:type="spellEnd"/>
+          </w:p>
+        </w:tc>
+      </w:tr>
+      <w:tr>
+        <w:tc>
+          <w:tcPr>
+            <w:tcW w:w="1757" w:type="dxa"/>
+            <w:vAlign w:val="center"/>
+          </w:tcPr>
+          <w:p>
+            <w:pPr>
+              <w:jc w:val="center"/>
+              <w:rPr>
+                <w:lang w:val="es-ES_tradnl" w:eastAsia="es-ES_tradnl"/>
+              </w:rPr>
+            </w:pPr>
+            <w:r>
+              <w:rPr>
+                <w:lang w:val="es-ES_tradnl" w:eastAsia="es-ES_tradnl"/>
+              </w:rPr>
+              <w:t>F</w:t>
+            </w:r>
+          </w:p>
+        </w:tc>
+        <w:tc>
+          <w:tcPr>
+            <w:tcW w:w="1912" w:type="dxa"/>
+            <w:vAlign w:val="center"/>
+          </w:tcPr>
+          <w:p>
+            <w:pPr>
+              <w:jc w:val="center"/>
+              <w:rPr>
+                <w:lang w:val="es-ES_tradnl" w:eastAsia="es-ES_tradnl"/>
+              </w:rPr>
+            </w:pPr>
+            <w:r>
+              <w:rPr>
+                <w:lang w:val="es-ES_tradnl" w:eastAsia="es-ES_tradnl"/>
+              </w:rPr>
+              <w:t xml:space="preserve">Servicios </w:t>
+            </w:r>
+            <w:proofErr w:type="spellStart"/>
+            <w:r>
+              <w:rPr>
+                <w:lang w:val="es-ES_tradnl" w:eastAsia="es-ES_tradnl"/>
+              </w:rPr>
+              <w:t>Rest</w:t>
+            </w:r>
+            <w:proofErr w:type="spellEnd"/>
+          </w:p>
+        </w:tc>
+        <w:tc>
+          <w:tcPr>
+            <w:tcW w:w="1829" w:type="dxa"/>
+            <w:vAlign w:val="center"/>
+          </w:tcPr>
+          <w:p>
+            <w:pPr>
+              <w:jc w:val="center"/>
+              <w:rPr>
+                <w:lang w:val="es-ES_tradnl" w:eastAsia="es-ES_tradnl"/>
+              </w:rPr>
+            </w:pPr>
+            <w:r>
+              <w:rPr>
+                <w:lang w:val="es-ES_tradnl" w:eastAsia="es-ES_tradnl"/>
+              </w:rPr>
+              <w:t>P</w:t>
+            </w:r>
+          </w:p>
+        </w:tc>
+        <w:tc>
+          <w:tcPr>
+            <w:tcW w:w="1627" w:type="dxa"/>
+            <w:vAlign w:val="center"/>
+          </w:tcPr>
+          <w:p>
+            <w:pPr>
+              <w:jc w:val="center"/>
+              <w:rPr>
+                <w:lang w:val="es-ES_tradnl" w:eastAsia="es-ES_tradnl"/>
+              </w:rPr>
+            </w:pPr>
+            <w:r>
+              <w:rPr>
+                <w:lang w:val="es-ES_tradnl" w:eastAsia="es-ES_tradnl"/>
+              </w:rPr>
+              <w:t>.</w:t>
+            </w:r>
+            <w:proofErr w:type="spellStart"/>
+            <w:r>
+              <w:rPr>
+                <w:lang w:val="es-ES_tradnl" w:eastAsia="es-ES_tradnl"/>
+              </w:rPr>
+              <w:t>js</w:t>
+            </w:r>
+            <w:proofErr w:type="spellEnd"/>
+          </w:p>
+        </w:tc>
+        <w:tc>
+          <w:tcPr>
+            <w:tcW w:w="1894" w:type="dxa"/>
+            <w:vAlign w:val="center"/>
+          </w:tcPr>
+          <w:p>
+            <w:pPr>
+              <w:jc w:val="center"/>
+              <w:rPr>
+                <w:lang w:val="es-ES_tradnl" w:eastAsia="es-ES_tradnl"/>
+              </w:rPr>
+            </w:pPr>
+            <w:proofErr w:type="spellStart"/>
+            <w:r>
+              <w:rPr>
+                <w:lang w:val="es-ES_tradnl" w:eastAsia="es-ES_tradnl"/>
+              </w:rPr>
+              <w:t>TioRico</w:t>
+            </w:r>
+            <w:proofErr w:type="spellEnd"/>
+          </w:p>
+        </w:tc>
+      </w:tr>
+      <w:tr>
+        <w:tc>
+          <w:tcPr>
+            <w:tcW w:w="1757" w:type="dxa"/>
+            <w:vAlign w:val="center"/>
+          </w:tcPr>
+          <w:p>
+            <w:pPr>
+              <w:jc w:val="center"/>
+              <w:rPr>
+                <w:lang w:val="es-ES_tradnl" w:eastAsia="es-ES_tradnl"/>
+              </w:rPr>
+            </w:pPr>
+            <w:r>
+              <w:rPr>
+                <w:lang w:val="es-ES_tradnl" w:eastAsia="es-ES_tradnl"/>
+              </w:rPr>
+              <w:t>F</w:t>
+            </w:r>
+          </w:p>
+        </w:tc>
+        <w:tc>
+          <w:tcPr>
+            <w:tcW w:w="1912" w:type="dxa"/>
+            <w:vAlign w:val="center"/>
+          </w:tcPr>
+          <w:p>
+            <w:pPr>
+              <w:jc w:val="center"/>
+              <w:rPr>
+                <w:lang w:val="es-ES_tradnl" w:eastAsia="es-ES_tradnl"/>
+              </w:rPr>
+            </w:pPr>
+            <w:r>
+              <w:rPr>
+                <w:lang w:val="es-ES_tradnl" w:eastAsia="es-ES_tradnl"/>
+              </w:rPr>
+              <w:t>Servidor Linux</w:t>
+            </w:r>
+          </w:p>
+        </w:tc>
+        <w:tc>
+          <w:tcPr>
+            <w:tcW w:w="1829" w:type="dxa"/>
+            <w:vAlign w:val="center"/>
+          </w:tcPr>
+          <w:p>
+            <w:pPr>
+              <w:jc w:val="center"/>
+              <w:rPr>
+                <w:lang w:val="es-ES_tradnl" w:eastAsia="es-ES_tradnl"/>
+              </w:rPr>
+            </w:pPr>
+            <w:r>
+              <w:rPr>
+                <w:lang w:val="es-ES_tradnl" w:eastAsia="es-ES_tradnl"/>
+              </w:rPr>
+              <w:t>V</w:t>
+            </w:r>
+          </w:p>
+        </w:tc>
+        <w:tc>
+          <w:tcPr>
+            <w:tcW w:w="1627" w:type="dxa"/>
+            <w:vAlign w:val="center"/>
+          </w:tcPr>
+          <w:p>
+            <w:pPr>
+              <w:jc w:val="center"/>
+              <w:rPr>
+                <w:lang w:val="es-ES_tradnl" w:eastAsia="es-ES_tradnl"/>
+              </w:rPr>
+            </w:pPr>
+          </w:p>
+        </w:tc>
+        <w:tc>
+          <w:tcPr>
+            <w:tcW w:w="1894" w:type="dxa"/>
+            <w:vAlign w:val="center"/>
+          </w:tcPr>
+          <w:p>
+            <w:pPr>
+              <w:jc w:val="center"/>
+              <w:rPr>
+                <w:lang w:val="es-ES_tradnl" w:eastAsia="es-ES_tradnl"/>
+              </w:rPr>
+            </w:pPr>
+            <w:proofErr w:type="spellStart"/>
+            <w:r>
+              <w:rPr>
+                <w:lang w:val="es-ES_tradnl" w:eastAsia="es-ES_tradnl"/>
+              </w:rPr>
+              <w:t>TioRico</w:t>
+            </w:r>
+            <w:proofErr w:type="spellEnd"/>
+          </w:p>
+        </w:tc>
+      </w:tr>
+      <w:tr>
+        <w:tc>
+          <w:tcPr>
+            <w:tcW w:w="1757" w:type="dxa"/>
+            <w:vAlign w:val="center"/>
+          </w:tcPr>
+          <w:p>
+            <w:pPr>
+              <w:jc w:val="center"/>
+              <w:rPr>
+                <w:lang w:val="es-ES_tradnl" w:eastAsia="es-ES_tradnl"/>
+              </w:rPr>
+            </w:pPr>
+            <w:r>
+              <w:rPr>
+                <w:lang w:val="es-ES_tradnl" w:eastAsia="es-ES_tradnl"/>
+              </w:rPr>
+              <w:t>F</w:t>
+            </w:r>
+          </w:p>
+        </w:tc>
+        <w:tc>
+          <w:tcPr>
+            <w:tcW w:w="1912" w:type="dxa"/>
+            <w:vAlign w:val="center"/>
+          </w:tcPr>
+          <w:p>
+            <w:pPr>
+              <w:jc w:val="center"/>
+              <w:rPr>
+                <w:lang w:val="es-ES_tradnl" w:eastAsia="es-ES_tradnl"/>
+              </w:rPr>
+            </w:pPr>
+            <w:r>
+              <w:rPr>
+                <w:lang w:val="es-ES_tradnl" w:eastAsia="es-ES_tradnl"/>
+              </w:rPr>
+              <w:t xml:space="preserve">Servidor Web </w:t>
+            </w:r>
+            <w:proofErr w:type="spellStart"/>
+            <w:r>
+              <w:rPr>
+                <w:lang w:val="es-ES_tradnl" w:eastAsia="es-ES_tradnl"/>
+              </w:rPr>
+              <w:t>Nginx</w:t>
+            </w:r>
+            <w:proofErr w:type="spellEnd"/>
+          </w:p>
+        </w:tc>
+        <w:tc>
+          <w:tcPr>
+            <w:tcW w:w="1829" w:type="dxa"/>
+            <w:vAlign w:val="center"/>
+          </w:tcPr>
+          <w:p>
+            <w:pPr>
+              <w:jc w:val="center"/>
+              <w:rPr>
+                <w:lang w:val="es-ES_tradnl" w:eastAsia="es-ES_tradnl"/>
+              </w:rPr>
+            </w:pPr>
+            <w:r>
+              <w:rPr>
+                <w:lang w:val="es-ES_tradnl" w:eastAsia="es-ES_tradnl"/>
+              </w:rPr>
+              <w:t>V</w:t>
+            </w:r>
+          </w:p>
+        </w:tc>
+        <w:tc>
+          <w:tcPr>
+            <w:tcW w:w="1627" w:type="dxa"/>
+            <w:vAlign w:val="center"/>
+          </w:tcPr>
+          <w:p>
+            <w:pPr>
+              <w:jc w:val="center"/>
+              <w:rPr>
+                <w:lang w:val="es-ES_tradnl" w:eastAsia="es-ES_tradnl"/>
+              </w:rPr>
+            </w:pPr>
+          </w:p>
+        </w:tc>
+        <w:tc>
+          <w:tcPr>
+            <w:tcW w:w="1894" w:type="dxa"/>
+            <w:vAlign w:val="center"/>
+          </w:tcPr>
+          <w:p>
+            <w:pPr>
+              <w:jc w:val="center"/>
+              <w:rPr>
+                <w:lang w:val="es-ES_tradnl" w:eastAsia="es-ES_tradnl"/>
+              </w:rPr>
+            </w:pPr>
+            <w:proofErr w:type="spellStart"/>
+            <w:r>
+              <w:rPr>
+                <w:lang w:val="es-ES_tradnl" w:eastAsia="es-ES_tradnl"/>
+              </w:rPr>
+              <w:t>TioRico</w:t>
+            </w:r>
+            <w:proofErr w:type="spellEnd"/>
           </w:p>
         </w:tc>
       </w:tr>
@@ -6549,8 +8375,9 @@
           <w:numId w:val="21"/>
         </w:numPr>
       </w:pPr>
-      <w:bookmarkStart w:id="22" w:name="_Toc8235415"/>
+      <w:bookmarkStart w:id="22" w:name="_Toc8249256"/>
       <w:r>
+        <w:lastRenderedPageBreak/>
         <w:t>Definición de la Nomenclatura</w:t>
       </w:r>
       <w:bookmarkEnd w:id="22"/>
@@ -6563,7 +8390,7 @@
           <w:numId w:val="21"/>
         </w:numPr>
       </w:pPr>
-      <w:bookmarkStart w:id="23" w:name="_Toc8235416"/>
+      <w:bookmarkStart w:id="23" w:name="_Toc8249257"/>
       <w:r>
         <w:t>Lista de Ítem de la nomenclatura</w:t>
       </w:r>
@@ -6802,7 +8629,7 @@
       <w:rPr>
         <w:noProof/>
       </w:rPr>
-      <w:t>3</w:t>
+      <w:t>2</w:t>
     </w:r>
     <w:r>
       <w:fldChar w:fldCharType="end"/>
@@ -11880,7 +13707,7 @@
 </file>
 
 <file path=customXml/itemProps1.xml><?xml version="1.0" encoding="utf-8"?>
-<ds:datastoreItem xmlns:ds="http://schemas.openxmlformats.org/officeDocument/2006/customXml" ds:itemID="{2DC6D24C-DE38-FC4A-B760-C625A24EF3D7}">
+<ds:datastoreItem xmlns:ds="http://schemas.openxmlformats.org/officeDocument/2006/customXml" ds:itemID="{EC7B2C99-311B-6742-9128-E12D01B10E92}">
   <ds:schemaRefs>
     <ds:schemaRef ds:uri="http://schemas.openxmlformats.org/officeDocument/2006/bibliography"/>
   </ds:schemaRefs>

</xml_diff>

<commit_message>
Lista de clasificación de Elemento de Configuración v0.2
</commit_message>
<xml_diff>
--- a/documentos/PGC.docx
+++ b/documentos/PGC.docx
@@ -4090,8 +4090,6 @@
       <w:pPr>
         <w:spacing w:line="360" w:lineRule="auto"/>
       </w:pPr>
-      <w:bookmarkStart w:id="9" w:name="_GoBack"/>
-      <w:bookmarkEnd w:id="9"/>
     </w:p>
     <w:p>
       <w:pPr>
@@ -4102,11 +4100,11 @@
         </w:numPr>
         <w:spacing w:line="360" w:lineRule="auto"/>
       </w:pPr>
-      <w:bookmarkStart w:id="10" w:name="_Toc8252049"/>
+      <w:bookmarkStart w:id="9" w:name="_Toc8252049"/>
       <w:r>
         <w:t>Políticas, Directrices o Procedimientos</w:t>
       </w:r>
-      <w:bookmarkEnd w:id="10"/>
+      <w:bookmarkEnd w:id="9"/>
     </w:p>
     <w:tbl>
       <w:tblPr>
@@ -4667,11 +4665,11 @@
         </w:numPr>
         <w:spacing w:line="360" w:lineRule="auto"/>
       </w:pPr>
-      <w:bookmarkStart w:id="11" w:name="_Toc8252050"/>
+      <w:bookmarkStart w:id="10" w:name="_Toc8252050"/>
       <w:r>
         <w:t>Lineamientos Generales</w:t>
       </w:r>
-      <w:bookmarkEnd w:id="11"/>
+      <w:bookmarkEnd w:id="10"/>
     </w:p>
     <w:p>
       <w:pPr>
@@ -4993,7 +4991,7 @@
           <w:szCs w:val="24"/>
         </w:rPr>
       </w:pPr>
-      <w:bookmarkStart w:id="12" w:name="_Toc8252051"/>
+      <w:bookmarkStart w:id="11" w:name="_Toc8252051"/>
       <w:r>
         <w:rPr>
           <w:bCs/>
@@ -5019,7 +5017,7 @@
       <w:r>
         <w:t>/Desarrollo)</w:t>
       </w:r>
-      <w:bookmarkEnd w:id="12"/>
+      <w:bookmarkEnd w:id="11"/>
     </w:p>
     <w:p>
       <w:pPr>
@@ -5215,11 +5213,11 @@
           <w:szCs w:val="24"/>
         </w:rPr>
       </w:pPr>
-      <w:bookmarkStart w:id="13" w:name="_Toc8252052"/>
+      <w:bookmarkStart w:id="12" w:name="_Toc8252052"/>
       <w:r>
         <w:t>Pruebas</w:t>
       </w:r>
-      <w:bookmarkEnd w:id="13"/>
+      <w:bookmarkEnd w:id="12"/>
     </w:p>
     <w:p>
       <w:pPr>
@@ -5422,11 +5420,11 @@
           <w:szCs w:val="24"/>
         </w:rPr>
       </w:pPr>
-      <w:bookmarkStart w:id="14" w:name="_Toc8252053"/>
+      <w:bookmarkStart w:id="13" w:name="_Toc8252053"/>
       <w:r>
         <w:t>Documentación</w:t>
       </w:r>
-      <w:bookmarkEnd w:id="14"/>
+      <w:bookmarkEnd w:id="13"/>
     </w:p>
     <w:p>
       <w:pPr>
@@ -5511,11 +5509,11 @@
           <w:szCs w:val="24"/>
         </w:rPr>
       </w:pPr>
-      <w:bookmarkStart w:id="15" w:name="_Toc8252054"/>
+      <w:bookmarkStart w:id="14" w:name="_Toc8252054"/>
       <w:r>
         <w:t>Control de Calidad</w:t>
       </w:r>
-      <w:bookmarkEnd w:id="15"/>
+      <w:bookmarkEnd w:id="14"/>
     </w:p>
     <w:p>
       <w:pPr>
@@ -5584,11 +5582,11 @@
           <w:szCs w:val="24"/>
         </w:rPr>
       </w:pPr>
-      <w:bookmarkStart w:id="16" w:name="_Toc8252055"/>
+      <w:bookmarkStart w:id="15" w:name="_Toc8252055"/>
       <w:r>
         <w:t>Control de Riesgos</w:t>
       </w:r>
-      <w:bookmarkEnd w:id="16"/>
+      <w:bookmarkEnd w:id="15"/>
     </w:p>
     <w:p>
       <w:pPr>
@@ -5652,11 +5650,11 @@
         </w:numPr>
         <w:spacing w:line="360" w:lineRule="auto"/>
       </w:pPr>
-      <w:bookmarkStart w:id="17" w:name="_Toc8252056"/>
+      <w:bookmarkStart w:id="16" w:name="_Toc8252056"/>
       <w:r>
         <w:t>Control de Artefactos</w:t>
       </w:r>
-      <w:bookmarkEnd w:id="17"/>
+      <w:bookmarkEnd w:id="16"/>
     </w:p>
     <w:p>
       <w:pPr>
@@ -5727,12 +5725,12 @@
         </w:numPr>
         <w:spacing w:line="360" w:lineRule="auto"/>
       </w:pPr>
-      <w:bookmarkStart w:id="18" w:name="_Toc8252057"/>
+      <w:bookmarkStart w:id="17" w:name="_Toc8252057"/>
       <w:r>
         <w:lastRenderedPageBreak/>
         <w:t>Herramientas, Entorno e Infraestructura</w:t>
       </w:r>
-      <w:bookmarkEnd w:id="18"/>
+      <w:bookmarkEnd w:id="17"/>
     </w:p>
     <w:p>
       <w:pPr>
@@ -6033,12 +6031,12 @@
         </w:numPr>
         <w:spacing w:line="360" w:lineRule="auto"/>
       </w:pPr>
-      <w:bookmarkStart w:id="19" w:name="_Toc8252058"/>
+      <w:bookmarkStart w:id="18" w:name="_Toc8252058"/>
       <w:r>
         <w:lastRenderedPageBreak/>
         <w:t>Calendario</w:t>
       </w:r>
-      <w:bookmarkEnd w:id="19"/>
+      <w:bookmarkEnd w:id="18"/>
     </w:p>
     <w:tbl>
       <w:tblPr>
@@ -6823,9 +6821,12 @@
     <w:p>
       <w:pPr>
         <w:pStyle w:val="Ttulo2"/>
-        <w:ind w:left="360"/>
       </w:pPr>
     </w:p>
+    <w:p/>
+    <w:p/>
+    <w:p/>
+    <w:p/>
     <w:p>
       <w:pPr>
         <w:pStyle w:val="Ttulo2"/>
@@ -6834,8 +6835,9 @@
           <w:numId w:val="21"/>
         </w:numPr>
       </w:pPr>
-      <w:bookmarkStart w:id="20" w:name="_Toc8252059"/>
+      <w:bookmarkStart w:id="19" w:name="_Toc8252059"/>
       <w:r>
+        <w:lastRenderedPageBreak/>
         <w:t>Identificaci</w:t>
       </w:r>
       <w:r>
@@ -6847,7 +6849,7 @@
       <w:r>
         <w:t xml:space="preserve"> de la SCM</w:t>
       </w:r>
-      <w:bookmarkEnd w:id="20"/>
+      <w:bookmarkEnd w:id="19"/>
     </w:p>
     <w:p>
       <w:pPr>
@@ -6857,7 +6859,7 @@
           <w:numId w:val="21"/>
         </w:numPr>
       </w:pPr>
-      <w:bookmarkStart w:id="21" w:name="_Toc8252060"/>
+      <w:bookmarkStart w:id="20" w:name="_Toc8252060"/>
       <w:r>
         <w:t xml:space="preserve">Lista de </w:t>
       </w:r>
@@ -6878,7 +6880,7 @@
       <w:r>
         <w:t xml:space="preserve"> de la configuración:</w:t>
       </w:r>
-      <w:bookmarkEnd w:id="21"/>
+      <w:bookmarkEnd w:id="20"/>
     </w:p>
     <w:p>
       <w:pPr>
@@ -6904,31 +6906,54 @@
         <w:tc>
           <w:tcPr>
             <w:tcW w:w="1757" w:type="dxa"/>
+            <w:shd w:val="clear" w:color="auto" w:fill="D9D9D9" w:themeFill="background1" w:themeFillShade="D9"/>
             <w:vAlign w:val="center"/>
           </w:tcPr>
           <w:p>
             <w:pPr>
               <w:jc w:val="center"/>
               <w:rPr>
-                <w:lang w:val="es-ES_tradnl" w:eastAsia="es-ES_tradnl"/>
-              </w:rPr>
-            </w:pPr>
-            <w:r>
-              <w:rPr>
+                <w:b/>
+                <w:lang w:val="es-ES_tradnl" w:eastAsia="es-ES_tradnl"/>
+              </w:rPr>
+            </w:pPr>
+            <w:r>
+              <w:rPr>
+                <w:b/>
                 <w:lang w:val="es-ES_tradnl" w:eastAsia="es-ES_tradnl"/>
               </w:rPr>
               <w:t>Tipo</w:t>
             </w:r>
+            <w:r>
+              <w:rPr>
+                <w:b/>
+                <w:lang w:val="es-ES_tradnl" w:eastAsia="es-ES_tradnl"/>
+              </w:rPr>
+              <w:t xml:space="preserve"> de </w:t>
+            </w:r>
+            <w:proofErr w:type="spellStart"/>
+            <w:r>
+              <w:rPr>
+                <w:b/>
+                <w:lang w:val="es-ES_tradnl" w:eastAsia="es-ES_tradnl"/>
+              </w:rPr>
+              <w:t>item</w:t>
+            </w:r>
+            <w:proofErr w:type="spellEnd"/>
           </w:p>
           <w:p>
             <w:pPr>
               <w:jc w:val="center"/>
               <w:rPr>
-                <w:lang w:val="es-ES_tradnl" w:eastAsia="es-ES_tradnl"/>
-              </w:rPr>
-            </w:pPr>
-            <w:r>
-              <w:rPr>
+                <w:b/>
+                <w:sz w:val="20"/>
+                <w:lang w:val="es-ES_tradnl" w:eastAsia="es-ES_tradnl"/>
+              </w:rPr>
+            </w:pPr>
+            <w:r>
+              <w:rPr>
+                <w:b/>
+                <w:sz w:val="20"/>
                 <w:lang w:val="es-ES_tradnl" w:eastAsia="es-ES_tradnl"/>
               </w:rPr>
               <w:t>(E = Evolución</w:t>
@@ -6938,11 +6963,15 @@
             <w:pPr>
               <w:jc w:val="center"/>
               <w:rPr>
-                <w:lang w:val="es-ES_tradnl" w:eastAsia="es-ES_tradnl"/>
-              </w:rPr>
-            </w:pPr>
-            <w:r>
-              <w:rPr>
+                <w:b/>
+                <w:sz w:val="20"/>
+                <w:lang w:val="es-ES_tradnl" w:eastAsia="es-ES_tradnl"/>
+              </w:rPr>
+            </w:pPr>
+            <w:r>
+              <w:rPr>
+                <w:b/>
+                <w:sz w:val="20"/>
                 <w:lang w:val="es-ES_tradnl" w:eastAsia="es-ES_tradnl"/>
               </w:rPr>
               <w:t>F= Fuente</w:t>
@@ -6952,15 +6981,188 @@
             <w:pPr>
               <w:jc w:val="center"/>
               <w:rPr>
-                <w:lang w:val="es-ES_tradnl" w:eastAsia="es-ES_tradnl"/>
-              </w:rPr>
-            </w:pPr>
-            <w:r>
-              <w:rPr>
-                <w:lang w:val="es-ES_tradnl" w:eastAsia="es-ES_tradnl"/>
-              </w:rPr>
-              <w:lastRenderedPageBreak/>
+                <w:b/>
+                <w:lang w:val="es-ES_tradnl" w:eastAsia="es-ES_tradnl"/>
+              </w:rPr>
+            </w:pPr>
+            <w:r>
+              <w:rPr>
+                <w:b/>
+                <w:sz w:val="20"/>
+                <w:lang w:val="es-ES_tradnl" w:eastAsia="es-ES_tradnl"/>
+              </w:rPr>
               <w:t>S= Soporte)</w:t>
+            </w:r>
+          </w:p>
+        </w:tc>
+        <w:tc>
+          <w:tcPr>
+            <w:tcW w:w="1912" w:type="dxa"/>
+            <w:shd w:val="clear" w:color="auto" w:fill="D9D9D9" w:themeFill="background1" w:themeFillShade="D9"/>
+            <w:vAlign w:val="center"/>
+          </w:tcPr>
+          <w:p>
+            <w:pPr>
+              <w:jc w:val="center"/>
+              <w:rPr>
+                <w:b/>
+                <w:lang w:val="es-ES_tradnl" w:eastAsia="es-ES_tradnl"/>
+              </w:rPr>
+            </w:pPr>
+            <w:r>
+              <w:rPr>
+                <w:b/>
+                <w:lang w:val="es-ES_tradnl" w:eastAsia="es-ES_tradnl"/>
+              </w:rPr>
+              <w:t xml:space="preserve">Nombre de </w:t>
+            </w:r>
+            <w:proofErr w:type="spellStart"/>
+            <w:r>
+              <w:rPr>
+                <w:b/>
+                <w:lang w:val="es-ES_tradnl" w:eastAsia="es-ES_tradnl"/>
+              </w:rPr>
+              <w:t>item</w:t>
+            </w:r>
+            <w:proofErr w:type="spellEnd"/>
+          </w:p>
+        </w:tc>
+        <w:tc>
+          <w:tcPr>
+            <w:tcW w:w="1829" w:type="dxa"/>
+            <w:shd w:val="clear" w:color="auto" w:fill="D9D9D9" w:themeFill="background1" w:themeFillShade="D9"/>
+            <w:vAlign w:val="center"/>
+          </w:tcPr>
+          <w:p>
+            <w:pPr>
+              <w:jc w:val="center"/>
+              <w:rPr>
+                <w:b/>
+                <w:lang w:val="es-ES_tradnl" w:eastAsia="es-ES_tradnl"/>
+              </w:rPr>
+            </w:pPr>
+            <w:r>
+              <w:rPr>
+                <w:b/>
+                <w:lang w:val="es-ES_tradnl" w:eastAsia="es-ES_tradnl"/>
+              </w:rPr>
+              <w:t>Origen</w:t>
+            </w:r>
+          </w:p>
+          <w:p>
+            <w:pPr>
+              <w:jc w:val="center"/>
+              <w:rPr>
+                <w:b/>
+                <w:sz w:val="20"/>
+                <w:lang w:val="es-ES_tradnl" w:eastAsia="es-ES_tradnl"/>
+              </w:rPr>
+            </w:pPr>
+            <w:r>
+              <w:rPr>
+                <w:b/>
+                <w:sz w:val="20"/>
+                <w:lang w:val="es-ES_tradnl" w:eastAsia="es-ES_tradnl"/>
+              </w:rPr>
+              <w:t>(E=Empresa</w:t>
+            </w:r>
+          </w:p>
+          <w:p>
+            <w:pPr>
+              <w:jc w:val="center"/>
+              <w:rPr>
+                <w:b/>
+                <w:sz w:val="20"/>
+                <w:lang w:val="es-ES_tradnl" w:eastAsia="es-ES_tradnl"/>
+              </w:rPr>
+            </w:pPr>
+            <w:r>
+              <w:rPr>
+                <w:b/>
+                <w:sz w:val="20"/>
+                <w:lang w:val="es-ES_tradnl" w:eastAsia="es-ES_tradnl"/>
+              </w:rPr>
+              <w:t>P=Proyecto</w:t>
+            </w:r>
+          </w:p>
+          <w:p>
+            <w:pPr>
+              <w:jc w:val="center"/>
+              <w:rPr>
+                <w:b/>
+                <w:sz w:val="20"/>
+                <w:lang w:val="es-ES_tradnl" w:eastAsia="es-ES_tradnl"/>
+              </w:rPr>
+            </w:pPr>
+            <w:r>
+              <w:rPr>
+                <w:b/>
+                <w:sz w:val="20"/>
+                <w:lang w:val="es-ES_tradnl" w:eastAsia="es-ES_tradnl"/>
+              </w:rPr>
+              <w:t>C=Cliente</w:t>
+            </w:r>
+          </w:p>
+          <w:p>
+            <w:pPr>
+              <w:jc w:val="center"/>
+              <w:rPr>
+                <w:b/>
+                <w:lang w:val="es-ES_tradnl" w:eastAsia="es-ES_tradnl"/>
+              </w:rPr>
+            </w:pPr>
+            <w:r>
+              <w:rPr>
+                <w:b/>
+                <w:sz w:val="20"/>
+                <w:lang w:val="es-ES_tradnl" w:eastAsia="es-ES_tradnl"/>
+              </w:rPr>
+              <w:t>V=Proveedor)</w:t>
+            </w:r>
+          </w:p>
+        </w:tc>
+        <w:tc>
+          <w:tcPr>
+            <w:tcW w:w="1894" w:type="dxa"/>
+            <w:shd w:val="clear" w:color="auto" w:fill="D9D9D9" w:themeFill="background1" w:themeFillShade="D9"/>
+            <w:vAlign w:val="center"/>
+          </w:tcPr>
+          <w:p>
+            <w:pPr>
+              <w:jc w:val="center"/>
+              <w:rPr>
+                <w:b/>
+                <w:lang w:val="es-ES_tradnl" w:eastAsia="es-ES_tradnl"/>
+              </w:rPr>
+            </w:pPr>
+            <w:r>
+              <w:rPr>
+                <w:b/>
+                <w:lang w:val="es-ES_tradnl" w:eastAsia="es-ES_tradnl"/>
+              </w:rPr>
+              <w:t>Proyecto</w:t>
+            </w:r>
+          </w:p>
+        </w:tc>
+      </w:tr>
+      <w:tr>
+        <w:tc>
+          <w:tcPr>
+            <w:tcW w:w="1757" w:type="dxa"/>
+            <w:vAlign w:val="center"/>
+          </w:tcPr>
+          <w:p>
+            <w:pPr>
+              <w:jc w:val="center"/>
+              <w:rPr>
+                <w:lang w:val="es-ES_tradnl" w:eastAsia="es-ES_tradnl"/>
+              </w:rPr>
+            </w:pPr>
+            <w:r>
+              <w:rPr>
+                <w:lang w:val="es-ES_tradnl" w:eastAsia="es-ES_tradnl"/>
+              </w:rPr>
+              <w:t>E</w:t>
             </w:r>
           </w:p>
         </w:tc>
@@ -6980,8 +7182,7 @@
               <w:rPr>
                 <w:lang w:val="es-ES_tradnl" w:eastAsia="es-ES_tradnl"/>
               </w:rPr>
-              <w:lastRenderedPageBreak/>
-              <w:t>Nombre de Elemento</w:t>
+              <w:t>Plan Gestión de la Configuración</w:t>
             </w:r>
           </w:p>
         </w:tc>
@@ -7001,64 +7202,7 @@
               <w:rPr>
                 <w:lang w:val="es-ES_tradnl" w:eastAsia="es-ES_tradnl"/>
               </w:rPr>
-              <w:t>Origen</w:t>
-            </w:r>
-          </w:p>
-          <w:p>
-            <w:pPr>
-              <w:jc w:val="center"/>
-              <w:rPr>
-                <w:lang w:val="es-ES_tradnl" w:eastAsia="es-ES_tradnl"/>
-              </w:rPr>
-            </w:pPr>
-            <w:r>
-              <w:rPr>
-                <w:lang w:val="es-ES_tradnl" w:eastAsia="es-ES_tradnl"/>
-              </w:rPr>
-              <w:t>(E=Empresa</w:t>
-            </w:r>
-          </w:p>
-          <w:p>
-            <w:pPr>
-              <w:jc w:val="center"/>
-              <w:rPr>
-                <w:lang w:val="es-ES_tradnl" w:eastAsia="es-ES_tradnl"/>
-              </w:rPr>
-            </w:pPr>
-            <w:r>
-              <w:rPr>
-                <w:lang w:val="es-ES_tradnl" w:eastAsia="es-ES_tradnl"/>
-              </w:rPr>
-              <w:t>P=Proyecto</w:t>
-            </w:r>
-          </w:p>
-          <w:p>
-            <w:pPr>
-              <w:jc w:val="center"/>
-              <w:rPr>
-                <w:lang w:val="es-ES_tradnl" w:eastAsia="es-ES_tradnl"/>
-              </w:rPr>
-            </w:pPr>
-            <w:r>
-              <w:rPr>
-                <w:lang w:val="es-ES_tradnl" w:eastAsia="es-ES_tradnl"/>
-              </w:rPr>
-              <w:lastRenderedPageBreak/>
-              <w:t>C=Cliente</w:t>
-            </w:r>
-          </w:p>
-          <w:p>
-            <w:pPr>
-              <w:jc w:val="center"/>
-              <w:rPr>
-                <w:lang w:val="es-ES_tradnl" w:eastAsia="es-ES_tradnl"/>
-              </w:rPr>
-            </w:pPr>
-            <w:r>
-              <w:rPr>
-                <w:lang w:val="es-ES_tradnl" w:eastAsia="es-ES_tradnl"/>
-              </w:rPr>
-              <w:t>V=Proveedor)</w:t>
+              <w:t>E</w:t>
             </w:r>
           </w:p>
         </w:tc>
@@ -7078,13 +7222,15 @@
               <w:rPr>
                 <w:lang w:val="es-ES_tradnl" w:eastAsia="es-ES_tradnl"/>
               </w:rPr>
-              <w:lastRenderedPageBreak/>
-              <w:t>Proyecto</w:t>
+              <w:t>Ninguno</w:t>
             </w:r>
           </w:p>
         </w:tc>
       </w:tr>
       <w:tr>
+        <w:trPr>
+          <w:trHeight w:val="404"/>
+        </w:trPr>
         <w:tc>
           <w:tcPr>
             <w:tcW w:w="1757" w:type="dxa"/>
@@ -7121,7 +7267,7 @@
               <w:rPr>
                 <w:lang w:val="es-ES_tradnl" w:eastAsia="es-ES_tradnl"/>
               </w:rPr>
-              <w:t>Documento de Negocio</w:t>
+              <w:t>Plan de Proyecto</w:t>
             </w:r>
           </w:p>
         </w:tc>
@@ -7157,18 +7303,19 @@
                 <w:lang w:val="es-ES_tradnl" w:eastAsia="es-ES_tradnl"/>
               </w:rPr>
             </w:pPr>
-            <w:proofErr w:type="spellStart"/>
-            <w:r>
-              <w:rPr>
-                <w:lang w:val="es-ES_tradnl" w:eastAsia="es-ES_tradnl"/>
-              </w:rPr>
-              <w:t>TioRico</w:t>
-            </w:r>
-            <w:proofErr w:type="spellEnd"/>
+            <w:r>
+              <w:rPr>
+                <w:lang w:val="es-ES_tradnl" w:eastAsia="es-ES_tradnl"/>
+              </w:rPr>
+              <w:t>SGCC</w:t>
+            </w:r>
           </w:p>
         </w:tc>
       </w:tr>
       <w:tr>
+        <w:trPr>
+          <w:trHeight w:val="404"/>
+        </w:trPr>
         <w:tc>
           <w:tcPr>
             <w:tcW w:w="1757" w:type="dxa"/>
@@ -7205,7 +7352,19 @@
               <w:rPr>
                 <w:lang w:val="es-ES_tradnl" w:eastAsia="es-ES_tradnl"/>
               </w:rPr>
-              <w:t>Lista de Requisitos</w:t>
+              <w:t xml:space="preserve">Plan de </w:t>
+            </w:r>
+            <w:r>
+              <w:rPr>
+                <w:lang w:val="es-ES_tradnl" w:eastAsia="es-ES_tradnl"/>
+              </w:rPr>
+              <w:t>R</w:t>
+            </w:r>
+            <w:r>
+              <w:rPr>
+                <w:lang w:val="es-ES_tradnl" w:eastAsia="es-ES_tradnl"/>
+              </w:rPr>
+              <w:t>iesgos</w:t>
             </w:r>
           </w:p>
         </w:tc>
@@ -7241,14 +7400,12 @@
                 <w:lang w:val="es-ES_tradnl" w:eastAsia="es-ES_tradnl"/>
               </w:rPr>
             </w:pPr>
-            <w:proofErr w:type="spellStart"/>
-            <w:r>
-              <w:rPr>
-                <w:lang w:val="es-ES_tradnl" w:eastAsia="es-ES_tradnl"/>
-              </w:rPr>
-              <w:t>TioRico</w:t>
-            </w:r>
-            <w:proofErr w:type="spellEnd"/>
+            <w:r>
+              <w:rPr>
+                <w:lang w:val="es-ES_tradnl" w:eastAsia="es-ES_tradnl"/>
+              </w:rPr>
+              <w:t>SGCC</w:t>
+            </w:r>
           </w:p>
         </w:tc>
       </w:tr>
@@ -7289,7 +7446,7 @@
               <w:rPr>
                 <w:lang w:val="es-ES_tradnl" w:eastAsia="es-ES_tradnl"/>
               </w:rPr>
-              <w:t>Plan de Proyecto</w:t>
+              <w:t>Documento de Negocio</w:t>
             </w:r>
           </w:p>
         </w:tc>
@@ -7325,14 +7482,12 @@
                 <w:lang w:val="es-ES_tradnl" w:eastAsia="es-ES_tradnl"/>
               </w:rPr>
             </w:pPr>
-            <w:proofErr w:type="spellStart"/>
-            <w:r>
-              <w:rPr>
-                <w:lang w:val="es-ES_tradnl" w:eastAsia="es-ES_tradnl"/>
-              </w:rPr>
-              <w:t>TioRico</w:t>
-            </w:r>
-            <w:proofErr w:type="spellEnd"/>
+            <w:r>
+              <w:rPr>
+                <w:lang w:val="es-ES_tradnl" w:eastAsia="es-ES_tradnl"/>
+              </w:rPr>
+              <w:t>SGCC</w:t>
+            </w:r>
           </w:p>
         </w:tc>
       </w:tr>
@@ -7373,7 +7528,7 @@
               <w:rPr>
                 <w:lang w:val="es-ES_tradnl" w:eastAsia="es-ES_tradnl"/>
               </w:rPr>
-              <w:t>Plan Gestión de la Configuración</w:t>
+              <w:t>Documento de análisis</w:t>
             </w:r>
           </w:p>
         </w:tc>
@@ -7393,7 +7548,7 @@
               <w:rPr>
                 <w:lang w:val="es-ES_tradnl" w:eastAsia="es-ES_tradnl"/>
               </w:rPr>
-              <w:t>E</w:t>
+              <w:t>P</w:t>
             </w:r>
           </w:p>
         </w:tc>
@@ -7409,14 +7564,12 @@
                 <w:lang w:val="es-ES_tradnl" w:eastAsia="es-ES_tradnl"/>
               </w:rPr>
             </w:pPr>
-            <w:proofErr w:type="spellStart"/>
-            <w:r>
-              <w:rPr>
-                <w:lang w:val="es-ES_tradnl" w:eastAsia="es-ES_tradnl"/>
-              </w:rPr>
-              <w:t>TioRico</w:t>
-            </w:r>
-            <w:proofErr w:type="spellEnd"/>
+            <w:r>
+              <w:rPr>
+                <w:lang w:val="es-ES_tradnl" w:eastAsia="es-ES_tradnl"/>
+              </w:rPr>
+              <w:t>SGCC</w:t>
+            </w:r>
           </w:p>
         </w:tc>
       </w:tr>
@@ -7493,14 +7646,12 @@
                 <w:lang w:val="es-ES_tradnl" w:eastAsia="es-ES_tradnl"/>
               </w:rPr>
             </w:pPr>
-            <w:proofErr w:type="spellStart"/>
-            <w:r>
-              <w:rPr>
-                <w:lang w:val="es-ES_tradnl" w:eastAsia="es-ES_tradnl"/>
-              </w:rPr>
-              <w:t>TioRico</w:t>
-            </w:r>
-            <w:proofErr w:type="spellEnd"/>
+            <w:r>
+              <w:rPr>
+                <w:lang w:val="es-ES_tradnl" w:eastAsia="es-ES_tradnl"/>
+              </w:rPr>
+              <w:t>SGCC</w:t>
+            </w:r>
           </w:p>
         </w:tc>
       </w:tr>
@@ -7577,14 +7728,12 @@
                 <w:lang w:val="es-ES_tradnl" w:eastAsia="es-ES_tradnl"/>
               </w:rPr>
             </w:pPr>
-            <w:proofErr w:type="spellStart"/>
-            <w:r>
-              <w:rPr>
-                <w:lang w:val="es-ES_tradnl" w:eastAsia="es-ES_tradnl"/>
-              </w:rPr>
-              <w:t>TioRico</w:t>
-            </w:r>
-            <w:proofErr w:type="spellEnd"/>
+            <w:r>
+              <w:rPr>
+                <w:lang w:val="es-ES_tradnl" w:eastAsia="es-ES_tradnl"/>
+              </w:rPr>
+              <w:t>SGCC</w:t>
+            </w:r>
           </w:p>
         </w:tc>
       </w:tr>
@@ -7661,14 +7810,12 @@
                 <w:lang w:val="es-ES_tradnl" w:eastAsia="es-ES_tradnl"/>
               </w:rPr>
             </w:pPr>
-            <w:proofErr w:type="spellStart"/>
-            <w:r>
-              <w:rPr>
-                <w:lang w:val="es-ES_tradnl" w:eastAsia="es-ES_tradnl"/>
-              </w:rPr>
-              <w:t>TioRico</w:t>
-            </w:r>
-            <w:proofErr w:type="spellEnd"/>
+            <w:r>
+              <w:rPr>
+                <w:lang w:val="es-ES_tradnl" w:eastAsia="es-ES_tradnl"/>
+              </w:rPr>
+              <w:t>SGCC</w:t>
+            </w:r>
           </w:p>
         </w:tc>
       </w:tr>
@@ -7709,7 +7856,7 @@
               <w:rPr>
                 <w:lang w:val="es-ES_tradnl" w:eastAsia="es-ES_tradnl"/>
               </w:rPr>
-              <w:t>Plan de Prueba</w:t>
+              <w:t>Plan de Pruebas</w:t>
             </w:r>
           </w:p>
         </w:tc>
@@ -7745,14 +7892,12 @@
                 <w:lang w:val="es-ES_tradnl" w:eastAsia="es-ES_tradnl"/>
               </w:rPr>
             </w:pPr>
-            <w:proofErr w:type="spellStart"/>
-            <w:r>
-              <w:rPr>
-                <w:lang w:val="es-ES_tradnl" w:eastAsia="es-ES_tradnl"/>
-              </w:rPr>
-              <w:t>TioRico</w:t>
-            </w:r>
-            <w:proofErr w:type="spellEnd"/>
+            <w:r>
+              <w:rPr>
+                <w:lang w:val="es-ES_tradnl" w:eastAsia="es-ES_tradnl"/>
+              </w:rPr>
+              <w:t>SGCC</w:t>
+            </w:r>
           </w:p>
         </w:tc>
       </w:tr>
@@ -7829,14 +7974,12 @@
                 <w:lang w:val="es-ES_tradnl" w:eastAsia="es-ES_tradnl"/>
               </w:rPr>
             </w:pPr>
-            <w:proofErr w:type="spellStart"/>
-            <w:r>
-              <w:rPr>
-                <w:lang w:val="es-ES_tradnl" w:eastAsia="es-ES_tradnl"/>
-              </w:rPr>
-              <w:t>TioRico</w:t>
-            </w:r>
-            <w:proofErr w:type="spellEnd"/>
+            <w:r>
+              <w:rPr>
+                <w:lang w:val="es-ES_tradnl" w:eastAsia="es-ES_tradnl"/>
+              </w:rPr>
+              <w:t>SGCC</w:t>
+            </w:r>
           </w:p>
         </w:tc>
       </w:tr>
@@ -7913,14 +8056,12 @@
                 <w:lang w:val="es-ES_tradnl" w:eastAsia="es-ES_tradnl"/>
               </w:rPr>
             </w:pPr>
-            <w:proofErr w:type="spellStart"/>
-            <w:r>
-              <w:rPr>
-                <w:lang w:val="es-ES_tradnl" w:eastAsia="es-ES_tradnl"/>
-              </w:rPr>
-              <w:t>TioRico</w:t>
-            </w:r>
-            <w:proofErr w:type="spellEnd"/>
+            <w:r>
+              <w:rPr>
+                <w:lang w:val="es-ES_tradnl" w:eastAsia="es-ES_tradnl"/>
+              </w:rPr>
+              <w:t>SGCC</w:t>
+            </w:r>
           </w:p>
         </w:tc>
       </w:tr>
@@ -7981,7 +8122,7 @@
               <w:rPr>
                 <w:lang w:val="es-ES_tradnl" w:eastAsia="es-ES_tradnl"/>
               </w:rPr>
-              <w:t>E</w:t>
+              <w:t>P</w:t>
             </w:r>
           </w:p>
         </w:tc>
@@ -7997,14 +8138,12 @@
                 <w:lang w:val="es-ES_tradnl" w:eastAsia="es-ES_tradnl"/>
               </w:rPr>
             </w:pPr>
-            <w:proofErr w:type="spellStart"/>
-            <w:r>
-              <w:rPr>
-                <w:lang w:val="es-ES_tradnl" w:eastAsia="es-ES_tradnl"/>
-              </w:rPr>
-              <w:t>TioRico</w:t>
-            </w:r>
-            <w:proofErr w:type="spellEnd"/>
+            <w:r>
+              <w:rPr>
+                <w:lang w:val="es-ES_tradnl" w:eastAsia="es-ES_tradnl"/>
+              </w:rPr>
+              <w:t>Ninguno</w:t>
+            </w:r>
           </w:p>
         </w:tc>
       </w:tr>
@@ -8065,8 +8204,10 @@
               <w:rPr>
                 <w:lang w:val="es-ES_tradnl" w:eastAsia="es-ES_tradnl"/>
               </w:rPr>
-              <w:t>E</w:t>
-            </w:r>
+              <w:t>P</w:t>
+            </w:r>
+            <w:bookmarkStart w:id="21" w:name="_GoBack"/>
+            <w:bookmarkEnd w:id="21"/>
           </w:p>
         </w:tc>
         <w:tc>
@@ -8081,14 +8222,12 @@
                 <w:lang w:val="es-ES_tradnl" w:eastAsia="es-ES_tradnl"/>
               </w:rPr>
             </w:pPr>
-            <w:proofErr w:type="spellStart"/>
-            <w:r>
-              <w:rPr>
-                <w:lang w:val="es-ES_tradnl" w:eastAsia="es-ES_tradnl"/>
-              </w:rPr>
-              <w:t>TioRico</w:t>
-            </w:r>
-            <w:proofErr w:type="spellEnd"/>
+            <w:r>
+              <w:rPr>
+                <w:lang w:val="es-ES_tradnl" w:eastAsia="es-ES_tradnl"/>
+              </w:rPr>
+              <w:t>Ninguno</w:t>
+            </w:r>
           </w:p>
         </w:tc>
       </w:tr>
@@ -8168,14 +8307,12 @@
                 <w:lang w:val="es-ES_tradnl" w:eastAsia="es-ES_tradnl"/>
               </w:rPr>
             </w:pPr>
-            <w:proofErr w:type="spellStart"/>
-            <w:r>
-              <w:rPr>
-                <w:lang w:val="es-ES_tradnl" w:eastAsia="es-ES_tradnl"/>
-              </w:rPr>
-              <w:t>TioRico</w:t>
-            </w:r>
-            <w:proofErr w:type="spellEnd"/>
+            <w:r>
+              <w:rPr>
+                <w:lang w:val="es-ES_tradnl" w:eastAsia="es-ES_tradnl"/>
+              </w:rPr>
+              <w:t>SGCC</w:t>
+            </w:r>
           </w:p>
         </w:tc>
       </w:tr>
@@ -8327,7 +8464,6 @@
         <w:tc>
           <w:tcPr>
             <w:tcW w:w="1894" w:type="dxa"/>
-            <w:vAlign w:val="center"/>
           </w:tcPr>
           <w:p>
             <w:pPr>
@@ -8336,14 +8472,12 @@
                 <w:lang w:val="es-ES_tradnl" w:eastAsia="es-ES_tradnl"/>
               </w:rPr>
             </w:pPr>
-            <w:proofErr w:type="spellStart"/>
-            <w:r>
-              <w:rPr>
-                <w:lang w:val="es-ES_tradnl" w:eastAsia="es-ES_tradnl"/>
-              </w:rPr>
-              <w:t>TioRico</w:t>
-            </w:r>
-            <w:proofErr w:type="spellEnd"/>
+            <w:r>
+              <w:rPr>
+                <w:lang w:val="es-ES_tradnl" w:eastAsia="es-ES_tradnl"/>
+              </w:rPr>
+              <w:t>SGCC</w:t>
+            </w:r>
           </w:p>
         </w:tc>
       </w:tr>
@@ -8419,7 +8553,6 @@
         <w:tc>
           <w:tcPr>
             <w:tcW w:w="1894" w:type="dxa"/>
-            <w:vAlign w:val="center"/>
           </w:tcPr>
           <w:p>
             <w:pPr>
@@ -8428,14 +8561,12 @@
                 <w:lang w:val="es-ES_tradnl" w:eastAsia="es-ES_tradnl"/>
               </w:rPr>
             </w:pPr>
-            <w:proofErr w:type="spellStart"/>
-            <w:r>
-              <w:rPr>
-                <w:lang w:val="es-ES_tradnl" w:eastAsia="es-ES_tradnl"/>
-              </w:rPr>
-              <w:t>TioRico</w:t>
-            </w:r>
-            <w:proofErr w:type="spellEnd"/>
+            <w:r>
+              <w:rPr>
+                <w:lang w:val="es-ES_tradnl" w:eastAsia="es-ES_tradnl"/>
+              </w:rPr>
+              <w:t>SGCC</w:t>
+            </w:r>
           </w:p>
         </w:tc>
       </w:tr>
@@ -8616,6 +8747,34 @@
         </w:tc>
       </w:tr>
     </w:tbl>
+    <w:p>
+      <w:pPr>
+        <w:rPr>
+          <w:lang w:val="es-ES_tradnl" w:eastAsia="es-ES_tradnl"/>
+        </w:rPr>
+      </w:pPr>
+    </w:p>
+    <w:p>
+      <w:pPr>
+        <w:rPr>
+          <w:lang w:val="es-ES_tradnl" w:eastAsia="es-ES_tradnl"/>
+        </w:rPr>
+      </w:pPr>
+    </w:p>
+    <w:p>
+      <w:pPr>
+        <w:rPr>
+          <w:lang w:val="es-ES_tradnl" w:eastAsia="es-ES_tradnl"/>
+        </w:rPr>
+      </w:pPr>
+    </w:p>
+    <w:p>
+      <w:pPr>
+        <w:rPr>
+          <w:lang w:val="es-ES_tradnl" w:eastAsia="es-ES_tradnl"/>
+        </w:rPr>
+      </w:pPr>
+    </w:p>
     <w:p>
       <w:pPr>
         <w:rPr>
@@ -8633,9 +8792,52 @@
       </w:pPr>
       <w:bookmarkStart w:id="22" w:name="_Toc8252061"/>
       <w:r>
+        <w:lastRenderedPageBreak/>
         <w:t>Definición de la Nomenclatura</w:t>
       </w:r>
       <w:bookmarkEnd w:id="22"/>
+    </w:p>
+    <w:p>
+      <w:pPr>
+        <w:rPr>
+          <w:lang w:val="es-ES_tradnl" w:eastAsia="es-ES_tradnl"/>
+        </w:rPr>
+      </w:pPr>
+    </w:p>
+    <w:p>
+      <w:pPr>
+        <w:rPr>
+          <w:lang w:val="es-ES_tradnl" w:eastAsia="es-ES_tradnl"/>
+        </w:rPr>
+      </w:pPr>
+    </w:p>
+    <w:p>
+      <w:pPr>
+        <w:rPr>
+          <w:lang w:val="es-ES_tradnl" w:eastAsia="es-ES_tradnl"/>
+        </w:rPr>
+      </w:pPr>
+    </w:p>
+    <w:p>
+      <w:pPr>
+        <w:rPr>
+          <w:lang w:val="es-ES_tradnl" w:eastAsia="es-ES_tradnl"/>
+        </w:rPr>
+      </w:pPr>
+    </w:p>
+    <w:p>
+      <w:pPr>
+        <w:rPr>
+          <w:lang w:val="es-ES_tradnl" w:eastAsia="es-ES_tradnl"/>
+        </w:rPr>
+      </w:pPr>
+    </w:p>
+    <w:p>
+      <w:pPr>
+        <w:rPr>
+          <w:lang w:val="es-ES_tradnl" w:eastAsia="es-ES_tradnl"/>
+        </w:rPr>
+      </w:pPr>
     </w:p>
     <w:p>
       <w:pPr>
@@ -8700,8 +8902,22 @@
               <w:rPr>
                 <w:bCs/>
               </w:rPr>
-              <w:t>Nombre de Elemento</w:t>
-            </w:r>
+              <w:t>Nombre d</w:t>
+            </w:r>
+            <w:r>
+              <w:rPr>
+                <w:bCs/>
+              </w:rPr>
+              <w:t xml:space="preserve">el </w:t>
+            </w:r>
+            <w:proofErr w:type="spellStart"/>
+            <w:r>
+              <w:rPr>
+                <w:bCs/>
+              </w:rPr>
+              <w:t>item</w:t>
+            </w:r>
+            <w:proofErr w:type="spellEnd"/>
           </w:p>
         </w:tc>
         <w:tc>
@@ -8720,7 +8936,19 @@
               <w:rPr>
                 <w:bCs/>
               </w:rPr>
-              <w:t>Extension</w:t>
+              <w:t>Extensi</w:t>
+            </w:r>
+            <w:r>
+              <w:rPr>
+                <w:bCs/>
+              </w:rPr>
+              <w:t>ó</w:t>
+            </w:r>
+            <w:r>
+              <w:rPr>
+                <w:bCs/>
+              </w:rPr>
+              <w:t>n</w:t>
             </w:r>
           </w:p>
         </w:tc>
@@ -14102,7 +14330,7 @@
 </file>
 
 <file path=customXml/itemProps1.xml><?xml version="1.0" encoding="utf-8"?>
-<ds:datastoreItem xmlns:ds="http://schemas.openxmlformats.org/officeDocument/2006/customXml" ds:itemID="{F8AA4D40-D1B4-432D-9E12-2BD2D23C04DE}">
+<ds:datastoreItem xmlns:ds="http://schemas.openxmlformats.org/officeDocument/2006/customXml" ds:itemID="{93089AD6-637D-4ABF-ADB9-7D9013817499}">
   <ds:schemaRefs>
     <ds:schemaRef ds:uri="http://schemas.openxmlformats.org/officeDocument/2006/bibliography"/>
   </ds:schemaRefs>

</xml_diff>